<commit_message>
Added more sections to receiver test plan
</commit_message>
<xml_diff>
--- a/docs/Receiver Test Plan.docx
+++ b/docs/Receiver Test Plan.docx
@@ -806,7 +806,7 @@
         <w:rPr>
           <w:noProof/>
         </w:rPr>
-        <w:t>5</w:t>
+        <w:t>1</w:t>
       </w:r>
       <w:r>
         <w:fldChar w:fldCharType="end"/>
@@ -1613,15 +1613,1670 @@
         <w:t xml:space="preserve">Correct Drivers Installed </w:t>
       </w:r>
     </w:p>
+    <w:p>
+      <w:r>
+        <w:t xml:space="preserve">Installation of the correct RTL-SDR drivers is crucial. The installer script should fetch the latest version, build, and install the correct driver. However, sometimes </w:t>
+      </w:r>
+      <w:proofErr w:type="spellStart"/>
+      <w:r>
+        <w:t>U</w:t>
+      </w:r>
+      <w:r>
+        <w:t>dev</w:t>
+      </w:r>
+      <w:proofErr w:type="spellEnd"/>
+      <w:r>
+        <w:t xml:space="preserve"> rules can become a problem and not allow the correct RTL-SDR driver to initialize; it’s important that it is checked to verify that the correct driver is installed, and the generic driver be disabled. </w:t>
+      </w:r>
+      <w:r>
+        <w:t xml:space="preserve">To ensure that the correct drivers are installed, [placeholder] outlines the procedure to be followed. </w:t>
+      </w:r>
+    </w:p>
+    <w:p>
+      <w:pPr>
+        <w:pStyle w:val="Caption"/>
+        <w:keepNext/>
+      </w:pPr>
+      <w:r>
+        <w:t xml:space="preserve">Table </w:t>
+      </w:r>
+      <w:fldSimple w:instr=" SEQ Table \* ARABIC ">
+        <w:r>
+          <w:rPr>
+            <w:noProof/>
+          </w:rPr>
+          <w:t>2</w:t>
+        </w:r>
+      </w:fldSimple>
+      <w:r>
+        <w:t>: Correct RTL-SDR Driver Install Test Procedure</w:t>
+      </w:r>
+    </w:p>
+    <w:tbl>
+      <w:tblPr>
+        <w:tblW w:w="9445" w:type="dxa"/>
+        <w:tblBorders>
+          <w:top w:val="single" w:sz="4" w:space="0" w:color="auto"/>
+          <w:left w:val="single" w:sz="4" w:space="0" w:color="auto"/>
+          <w:bottom w:val="single" w:sz="4" w:space="0" w:color="auto"/>
+          <w:right w:val="single" w:sz="4" w:space="0" w:color="auto"/>
+          <w:insideH w:val="single" w:sz="4" w:space="0" w:color="auto"/>
+          <w:insideV w:val="single" w:sz="4" w:space="0" w:color="auto"/>
+        </w:tblBorders>
+        <w:tblLook w:val="04A0" w:firstRow="1" w:lastRow="0" w:firstColumn="1" w:lastColumn="0" w:noHBand="0" w:noVBand="1"/>
+      </w:tblPr>
+      <w:tblGrid>
+        <w:gridCol w:w="4040"/>
+        <w:gridCol w:w="2760"/>
+        <w:gridCol w:w="2645"/>
+      </w:tblGrid>
+      <w:tr>
+        <w:trPr>
+          <w:trHeight w:val="292"/>
+        </w:trPr>
+        <w:tc>
+          <w:tcPr>
+            <w:tcW w:w="4040" w:type="dxa"/>
+            <w:vAlign w:val="center"/>
+            <w:hideMark/>
+          </w:tcPr>
+          <w:p>
+            <w:pPr>
+              <w:spacing w:after="0" w:line="240" w:lineRule="auto"/>
+              <w:rPr>
+                <w:rFonts w:ascii="Aptos Narrow" w:eastAsia="Times New Roman" w:hAnsi="Aptos Narrow" w:cs="Times New Roman"/>
+                <w:b/>
+                <w:bCs/>
+                <w:color w:val="000000"/>
+                <w:kern w:val="0"/>
+                <w:sz w:val="22"/>
+                <w:szCs w:val="22"/>
+                <w14:ligatures w14:val="none"/>
+              </w:rPr>
+            </w:pPr>
+            <w:r>
+              <w:rPr>
+                <w:rFonts w:ascii="Aptos Narrow" w:eastAsia="Times New Roman" w:hAnsi="Aptos Narrow" w:cs="Times New Roman"/>
+                <w:b/>
+                <w:bCs/>
+                <w:color w:val="000000"/>
+                <w:kern w:val="0"/>
+                <w:sz w:val="22"/>
+                <w:szCs w:val="22"/>
+                <w14:ligatures w14:val="none"/>
+              </w:rPr>
+              <w:t>Test</w:t>
+            </w:r>
+          </w:p>
+        </w:tc>
+        <w:tc>
+          <w:tcPr>
+            <w:tcW w:w="2760" w:type="dxa"/>
+            <w:noWrap/>
+            <w:vAlign w:val="center"/>
+            <w:hideMark/>
+          </w:tcPr>
+          <w:p>
+            <w:pPr>
+              <w:spacing w:after="0" w:line="240" w:lineRule="auto"/>
+              <w:rPr>
+                <w:rFonts w:ascii="Aptos Narrow" w:eastAsia="Times New Roman" w:hAnsi="Aptos Narrow" w:cs="Times New Roman"/>
+                <w:b/>
+                <w:bCs/>
+                <w:color w:val="000000"/>
+                <w:kern w:val="0"/>
+                <w:sz w:val="22"/>
+                <w:szCs w:val="22"/>
+                <w14:ligatures w14:val="none"/>
+              </w:rPr>
+            </w:pPr>
+            <w:r>
+              <w:rPr>
+                <w:rFonts w:ascii="Aptos Narrow" w:eastAsia="Times New Roman" w:hAnsi="Aptos Narrow" w:cs="Times New Roman"/>
+                <w:b/>
+                <w:bCs/>
+                <w:color w:val="000000"/>
+                <w:kern w:val="0"/>
+                <w:sz w:val="22"/>
+                <w:szCs w:val="22"/>
+                <w14:ligatures w14:val="none"/>
+              </w:rPr>
+              <w:t>Expected Result</w:t>
+            </w:r>
+          </w:p>
+        </w:tc>
+        <w:tc>
+          <w:tcPr>
+            <w:tcW w:w="2645" w:type="dxa"/>
+            <w:noWrap/>
+            <w:vAlign w:val="center"/>
+            <w:hideMark/>
+          </w:tcPr>
+          <w:p>
+            <w:pPr>
+              <w:spacing w:after="0" w:line="240" w:lineRule="auto"/>
+              <w:rPr>
+                <w:rFonts w:ascii="Aptos Narrow" w:eastAsia="Times New Roman" w:hAnsi="Aptos Narrow" w:cs="Times New Roman"/>
+                <w:b/>
+                <w:bCs/>
+                <w:color w:val="000000"/>
+                <w:kern w:val="0"/>
+                <w:sz w:val="22"/>
+                <w:szCs w:val="22"/>
+                <w14:ligatures w14:val="none"/>
+              </w:rPr>
+            </w:pPr>
+            <w:r>
+              <w:rPr>
+                <w:rFonts w:ascii="Aptos Narrow" w:eastAsia="Times New Roman" w:hAnsi="Aptos Narrow" w:cs="Times New Roman"/>
+                <w:b/>
+                <w:bCs/>
+                <w:color w:val="000000"/>
+                <w:kern w:val="0"/>
+                <w:sz w:val="22"/>
+                <w:szCs w:val="22"/>
+                <w14:ligatures w14:val="none"/>
+              </w:rPr>
+              <w:t>Observed Result</w:t>
+            </w:r>
+          </w:p>
+        </w:tc>
+      </w:tr>
+      <w:tr>
+        <w:trPr>
+          <w:trHeight w:val="875"/>
+        </w:trPr>
+        <w:tc>
+          <w:tcPr>
+            <w:tcW w:w="4040" w:type="dxa"/>
+            <w:vAlign w:val="center"/>
+            <w:hideMark/>
+          </w:tcPr>
+          <w:p>
+            <w:pPr>
+              <w:spacing w:after="0" w:line="240" w:lineRule="auto"/>
+              <w:rPr>
+                <w:rFonts w:ascii="Aptos Narrow" w:eastAsia="Times New Roman" w:hAnsi="Aptos Narrow" w:cs="Times New Roman"/>
+                <w:color w:val="000000"/>
+                <w:kern w:val="0"/>
+                <w:sz w:val="22"/>
+                <w:szCs w:val="22"/>
+                <w14:ligatures w14:val="none"/>
+              </w:rPr>
+            </w:pPr>
+            <w:r>
+              <w:rPr>
+                <w:rFonts w:ascii="Aptos Narrow" w:eastAsia="Times New Roman" w:hAnsi="Aptos Narrow" w:cs="Times New Roman"/>
+                <w:color w:val="000000"/>
+                <w:kern w:val="0"/>
+                <w:sz w:val="22"/>
+                <w:szCs w:val="22"/>
+                <w14:ligatures w14:val="none"/>
+              </w:rPr>
+              <w:t xml:space="preserve">Check that DVB and rtl12832 drivers are not loaded using </w:t>
+            </w:r>
+            <w:proofErr w:type="spellStart"/>
+            <w:r>
+              <w:rPr>
+                <w:rFonts w:ascii="Courier New" w:eastAsia="Times New Roman" w:hAnsi="Courier New" w:cs="Courier New"/>
+                <w:color w:val="000000"/>
+                <w:kern w:val="0"/>
+                <w:sz w:val="22"/>
+                <w:szCs w:val="22"/>
+                <w14:ligatures w14:val="none"/>
+              </w:rPr>
+              <w:t>lsmod</w:t>
+            </w:r>
+            <w:proofErr w:type="spellEnd"/>
+          </w:p>
+        </w:tc>
+        <w:tc>
+          <w:tcPr>
+            <w:tcW w:w="2760" w:type="dxa"/>
+            <w:noWrap/>
+            <w:vAlign w:val="center"/>
+            <w:hideMark/>
+          </w:tcPr>
+          <w:p>
+            <w:pPr>
+              <w:spacing w:after="0" w:line="240" w:lineRule="auto"/>
+              <w:rPr>
+                <w:rFonts w:ascii="Aptos Narrow" w:eastAsia="Times New Roman" w:hAnsi="Aptos Narrow" w:cs="Times New Roman"/>
+                <w:color w:val="000000"/>
+                <w:kern w:val="0"/>
+                <w:sz w:val="22"/>
+                <w:szCs w:val="22"/>
+                <w14:ligatures w14:val="none"/>
+              </w:rPr>
+            </w:pPr>
+            <w:r>
+              <w:rPr>
+                <w:rFonts w:ascii="Aptos Narrow" w:eastAsia="Times New Roman" w:hAnsi="Aptos Narrow" w:cs="Times New Roman"/>
+                <w:color w:val="000000"/>
+                <w:kern w:val="0"/>
+                <w:sz w:val="22"/>
+                <w:szCs w:val="22"/>
+                <w14:ligatures w14:val="none"/>
+              </w:rPr>
+              <w:t>Drivers not loaded</w:t>
+            </w:r>
+          </w:p>
+        </w:tc>
+        <w:tc>
+          <w:tcPr>
+            <w:tcW w:w="2645" w:type="dxa"/>
+            <w:noWrap/>
+            <w:vAlign w:val="center"/>
+            <w:hideMark/>
+          </w:tcPr>
+          <w:p>
+            <w:pPr>
+              <w:spacing w:after="0" w:line="240" w:lineRule="auto"/>
+              <w:rPr>
+                <w:rFonts w:ascii="Aptos Narrow" w:eastAsia="Times New Roman" w:hAnsi="Aptos Narrow" w:cs="Times New Roman"/>
+                <w:color w:val="000000"/>
+                <w:kern w:val="0"/>
+                <w:sz w:val="22"/>
+                <w:szCs w:val="22"/>
+                <w14:ligatures w14:val="none"/>
+              </w:rPr>
+            </w:pPr>
+          </w:p>
+        </w:tc>
+      </w:tr>
+      <w:tr>
+        <w:trPr>
+          <w:trHeight w:val="292"/>
+        </w:trPr>
+        <w:tc>
+          <w:tcPr>
+            <w:tcW w:w="4040" w:type="dxa"/>
+            <w:vAlign w:val="center"/>
+            <w:hideMark/>
+          </w:tcPr>
+          <w:p>
+            <w:pPr>
+              <w:spacing w:after="0" w:line="240" w:lineRule="auto"/>
+              <w:rPr>
+                <w:rFonts w:ascii="Aptos Narrow" w:eastAsia="Times New Roman" w:hAnsi="Aptos Narrow" w:cs="Times New Roman"/>
+                <w:color w:val="000000"/>
+                <w:kern w:val="0"/>
+                <w:sz w:val="22"/>
+                <w:szCs w:val="22"/>
+                <w14:ligatures w14:val="none"/>
+              </w:rPr>
+            </w:pPr>
+            <w:r>
+              <w:rPr>
+                <w:rFonts w:ascii="Aptos Narrow" w:eastAsia="Times New Roman" w:hAnsi="Aptos Narrow" w:cs="Times New Roman"/>
+                <w:color w:val="000000"/>
+                <w:kern w:val="0"/>
+                <w:sz w:val="22"/>
+                <w:szCs w:val="22"/>
+                <w14:ligatures w14:val="none"/>
+              </w:rPr>
+              <w:t>Plug in RTL-SDR V4 into Receiver</w:t>
+            </w:r>
+          </w:p>
+        </w:tc>
+        <w:tc>
+          <w:tcPr>
+            <w:tcW w:w="2760" w:type="dxa"/>
+            <w:noWrap/>
+            <w:vAlign w:val="center"/>
+            <w:hideMark/>
+          </w:tcPr>
+          <w:p>
+            <w:pPr>
+              <w:spacing w:after="0" w:line="240" w:lineRule="auto"/>
+              <w:rPr>
+                <w:rFonts w:ascii="Aptos Narrow" w:eastAsia="Times New Roman" w:hAnsi="Aptos Narrow" w:cs="Times New Roman"/>
+                <w:color w:val="000000"/>
+                <w:kern w:val="0"/>
+                <w:sz w:val="22"/>
+                <w:szCs w:val="22"/>
+                <w14:ligatures w14:val="none"/>
+              </w:rPr>
+            </w:pPr>
+            <w:r>
+              <w:rPr>
+                <w:rFonts w:ascii="Aptos Narrow" w:eastAsia="Times New Roman" w:hAnsi="Aptos Narrow" w:cs="Times New Roman"/>
+                <w:color w:val="000000"/>
+                <w:kern w:val="0"/>
+                <w:sz w:val="22"/>
+                <w:szCs w:val="22"/>
+                <w14:ligatures w14:val="none"/>
+              </w:rPr>
+              <w:t>N/A</w:t>
+            </w:r>
+          </w:p>
+        </w:tc>
+        <w:tc>
+          <w:tcPr>
+            <w:tcW w:w="2645" w:type="dxa"/>
+            <w:noWrap/>
+            <w:vAlign w:val="center"/>
+            <w:hideMark/>
+          </w:tcPr>
+          <w:p>
+            <w:pPr>
+              <w:spacing w:after="0" w:line="240" w:lineRule="auto"/>
+              <w:rPr>
+                <w:rFonts w:ascii="Aptos Narrow" w:eastAsia="Times New Roman" w:hAnsi="Aptos Narrow" w:cs="Times New Roman"/>
+                <w:color w:val="000000"/>
+                <w:kern w:val="0"/>
+                <w:sz w:val="22"/>
+                <w:szCs w:val="22"/>
+                <w14:ligatures w14:val="none"/>
+              </w:rPr>
+            </w:pPr>
+            <w:r>
+              <w:rPr>
+                <w:rFonts w:ascii="Aptos Narrow" w:eastAsia="Times New Roman" w:hAnsi="Aptos Narrow" w:cs="Times New Roman"/>
+                <w:color w:val="000000"/>
+                <w:kern w:val="0"/>
+                <w:sz w:val="22"/>
+                <w:szCs w:val="22"/>
+                <w14:ligatures w14:val="none"/>
+              </w:rPr>
+              <w:t>N/A</w:t>
+            </w:r>
+          </w:p>
+        </w:tc>
+      </w:tr>
+      <w:tr>
+        <w:trPr>
+          <w:trHeight w:val="583"/>
+        </w:trPr>
+        <w:tc>
+          <w:tcPr>
+            <w:tcW w:w="4040" w:type="dxa"/>
+            <w:vAlign w:val="center"/>
+            <w:hideMark/>
+          </w:tcPr>
+          <w:p>
+            <w:pPr>
+              <w:spacing w:after="0" w:line="240" w:lineRule="auto"/>
+              <w:rPr>
+                <w:rFonts w:ascii="Aptos Narrow" w:eastAsia="Times New Roman" w:hAnsi="Aptos Narrow" w:cs="Times New Roman"/>
+                <w:color w:val="000000"/>
+                <w:kern w:val="0"/>
+                <w:sz w:val="22"/>
+                <w:szCs w:val="22"/>
+                <w14:ligatures w14:val="none"/>
+              </w:rPr>
+            </w:pPr>
+            <w:r>
+              <w:rPr>
+                <w:rFonts w:ascii="Aptos Narrow" w:eastAsia="Times New Roman" w:hAnsi="Aptos Narrow" w:cs="Times New Roman"/>
+                <w:color w:val="000000"/>
+                <w:kern w:val="0"/>
+                <w:sz w:val="22"/>
+                <w:szCs w:val="22"/>
+                <w14:ligatures w14:val="none"/>
+              </w:rPr>
+              <w:t xml:space="preserve">Run </w:t>
+            </w:r>
+            <w:proofErr w:type="spellStart"/>
+            <w:r>
+              <w:rPr>
+                <w:rFonts w:ascii="Courier New" w:eastAsia="Times New Roman" w:hAnsi="Courier New" w:cs="Courier New"/>
+                <w:color w:val="000000"/>
+                <w:kern w:val="0"/>
+                <w:sz w:val="22"/>
+                <w:szCs w:val="22"/>
+                <w14:ligatures w14:val="none"/>
+              </w:rPr>
+              <w:t>lsusb</w:t>
+            </w:r>
+            <w:proofErr w:type="spellEnd"/>
+            <w:r>
+              <w:rPr>
+                <w:rFonts w:ascii="Aptos Narrow" w:eastAsia="Times New Roman" w:hAnsi="Aptos Narrow" w:cs="Times New Roman"/>
+                <w:color w:val="000000"/>
+                <w:kern w:val="0"/>
+                <w:sz w:val="22"/>
+                <w:szCs w:val="22"/>
+                <w14:ligatures w14:val="none"/>
+              </w:rPr>
+              <w:t xml:space="preserve"> to confirm the device is detected</w:t>
+            </w:r>
+          </w:p>
+        </w:tc>
+        <w:tc>
+          <w:tcPr>
+            <w:tcW w:w="2760" w:type="dxa"/>
+            <w:noWrap/>
+            <w:vAlign w:val="center"/>
+            <w:hideMark/>
+          </w:tcPr>
+          <w:p>
+            <w:pPr>
+              <w:spacing w:after="0" w:line="240" w:lineRule="auto"/>
+              <w:rPr>
+                <w:rFonts w:ascii="Aptos Narrow" w:eastAsia="Times New Roman" w:hAnsi="Aptos Narrow" w:cs="Times New Roman"/>
+                <w:color w:val="000000"/>
+                <w:kern w:val="0"/>
+                <w:sz w:val="22"/>
+                <w:szCs w:val="22"/>
+                <w14:ligatures w14:val="none"/>
+              </w:rPr>
+            </w:pPr>
+            <w:r>
+              <w:rPr>
+                <w:rFonts w:ascii="Aptos Narrow" w:eastAsia="Times New Roman" w:hAnsi="Aptos Narrow" w:cs="Times New Roman"/>
+                <w:color w:val="000000"/>
+                <w:kern w:val="0"/>
+                <w:sz w:val="22"/>
+                <w:szCs w:val="22"/>
+                <w14:ligatures w14:val="none"/>
+              </w:rPr>
+              <w:t>RTL-SDR found</w:t>
+            </w:r>
+          </w:p>
+        </w:tc>
+        <w:tc>
+          <w:tcPr>
+            <w:tcW w:w="2645" w:type="dxa"/>
+            <w:noWrap/>
+            <w:vAlign w:val="center"/>
+            <w:hideMark/>
+          </w:tcPr>
+          <w:p>
+            <w:pPr>
+              <w:spacing w:after="0" w:line="240" w:lineRule="auto"/>
+              <w:rPr>
+                <w:rFonts w:ascii="Aptos Narrow" w:eastAsia="Times New Roman" w:hAnsi="Aptos Narrow" w:cs="Times New Roman"/>
+                <w:color w:val="000000"/>
+                <w:kern w:val="0"/>
+                <w:sz w:val="22"/>
+                <w:szCs w:val="22"/>
+                <w14:ligatures w14:val="none"/>
+              </w:rPr>
+            </w:pPr>
+          </w:p>
+        </w:tc>
+      </w:tr>
+      <w:tr>
+        <w:trPr>
+          <w:trHeight w:val="875"/>
+        </w:trPr>
+        <w:tc>
+          <w:tcPr>
+            <w:tcW w:w="4040" w:type="dxa"/>
+            <w:vAlign w:val="center"/>
+            <w:hideMark/>
+          </w:tcPr>
+          <w:p>
+            <w:pPr>
+              <w:spacing w:after="0" w:line="240" w:lineRule="auto"/>
+              <w:rPr>
+                <w:rFonts w:ascii="Aptos Narrow" w:eastAsia="Times New Roman" w:hAnsi="Aptos Narrow" w:cs="Times New Roman"/>
+                <w:color w:val="000000"/>
+                <w:kern w:val="0"/>
+                <w:sz w:val="22"/>
+                <w:szCs w:val="22"/>
+                <w14:ligatures w14:val="none"/>
+              </w:rPr>
+            </w:pPr>
+            <w:r>
+              <w:rPr>
+                <w:rFonts w:ascii="Aptos Narrow" w:eastAsia="Times New Roman" w:hAnsi="Aptos Narrow" w:cs="Times New Roman"/>
+                <w:color w:val="000000"/>
+                <w:kern w:val="0"/>
+                <w:sz w:val="22"/>
+                <w:szCs w:val="22"/>
+                <w14:ligatures w14:val="none"/>
+              </w:rPr>
+              <w:t xml:space="preserve">Run </w:t>
+            </w:r>
+            <w:proofErr w:type="spellStart"/>
+            <w:r>
+              <w:rPr>
+                <w:rFonts w:ascii="Courier New" w:eastAsia="Times New Roman" w:hAnsi="Courier New" w:cs="Courier New"/>
+                <w:color w:val="000000"/>
+                <w:kern w:val="0"/>
+                <w:sz w:val="22"/>
+                <w:szCs w:val="22"/>
+                <w14:ligatures w14:val="none"/>
+              </w:rPr>
+              <w:t>rtl_test</w:t>
+            </w:r>
+            <w:proofErr w:type="spellEnd"/>
+            <w:r>
+              <w:rPr>
+                <w:rFonts w:ascii="Aptos Narrow" w:eastAsia="Times New Roman" w:hAnsi="Aptos Narrow" w:cs="Times New Roman"/>
+                <w:color w:val="000000"/>
+                <w:kern w:val="0"/>
+                <w:sz w:val="22"/>
+                <w:szCs w:val="22"/>
+                <w14:ligatures w14:val="none"/>
+              </w:rPr>
+              <w:t xml:space="preserve"> </w:t>
+            </w:r>
+            <w:r>
+              <w:rPr>
+                <w:rFonts w:ascii="Courier New" w:eastAsia="Times New Roman" w:hAnsi="Courier New" w:cs="Courier New"/>
+                <w:color w:val="000000"/>
+                <w:kern w:val="0"/>
+                <w:sz w:val="22"/>
+                <w:szCs w:val="22"/>
+                <w14:ligatures w14:val="none"/>
+              </w:rPr>
+              <w:t>-t</w:t>
+            </w:r>
+            <w:r>
+              <w:rPr>
+                <w:rFonts w:ascii="Aptos Narrow" w:eastAsia="Times New Roman" w:hAnsi="Aptos Narrow" w:cs="Times New Roman"/>
+                <w:color w:val="000000"/>
+                <w:kern w:val="0"/>
+                <w:sz w:val="22"/>
+                <w:szCs w:val="22"/>
+                <w14:ligatures w14:val="none"/>
+              </w:rPr>
+              <w:t xml:space="preserve"> or </w:t>
+            </w:r>
+            <w:proofErr w:type="spellStart"/>
+            <w:r>
+              <w:rPr>
+                <w:rFonts w:ascii="Courier New" w:eastAsia="Times New Roman" w:hAnsi="Courier New" w:cs="Courier New"/>
+                <w:color w:val="000000"/>
+                <w:kern w:val="0"/>
+                <w:sz w:val="22"/>
+                <w:szCs w:val="22"/>
+                <w14:ligatures w14:val="none"/>
+              </w:rPr>
+              <w:t>rtl_test</w:t>
+            </w:r>
+            <w:proofErr w:type="spellEnd"/>
+            <w:r>
+              <w:rPr>
+                <w:rFonts w:ascii="Courier New" w:eastAsia="Times New Roman" w:hAnsi="Courier New" w:cs="Courier New"/>
+                <w:color w:val="000000"/>
+                <w:kern w:val="0"/>
+                <w:sz w:val="22"/>
+                <w:szCs w:val="22"/>
+                <w14:ligatures w14:val="none"/>
+              </w:rPr>
+              <w:t xml:space="preserve"> -p</w:t>
+            </w:r>
+            <w:r>
+              <w:rPr>
+                <w:rFonts w:ascii="Aptos Narrow" w:eastAsia="Times New Roman" w:hAnsi="Aptos Narrow" w:cs="Times New Roman"/>
+                <w:color w:val="000000"/>
+                <w:kern w:val="0"/>
+                <w:sz w:val="22"/>
+                <w:szCs w:val="22"/>
+                <w14:ligatures w14:val="none"/>
+              </w:rPr>
+              <w:t xml:space="preserve"> to verify the driver claims the device</w:t>
+            </w:r>
+          </w:p>
+        </w:tc>
+        <w:tc>
+          <w:tcPr>
+            <w:tcW w:w="2760" w:type="dxa"/>
+            <w:noWrap/>
+            <w:vAlign w:val="center"/>
+            <w:hideMark/>
+          </w:tcPr>
+          <w:p>
+            <w:pPr>
+              <w:spacing w:after="0" w:line="240" w:lineRule="auto"/>
+              <w:rPr>
+                <w:rFonts w:ascii="Aptos Narrow" w:eastAsia="Times New Roman" w:hAnsi="Aptos Narrow" w:cs="Times New Roman"/>
+                <w:color w:val="000000"/>
+                <w:kern w:val="0"/>
+                <w:sz w:val="22"/>
+                <w:szCs w:val="22"/>
+                <w14:ligatures w14:val="none"/>
+              </w:rPr>
+            </w:pPr>
+            <w:r>
+              <w:rPr>
+                <w:rFonts w:ascii="Aptos Narrow" w:eastAsia="Times New Roman" w:hAnsi="Aptos Narrow" w:cs="Times New Roman"/>
+                <w:color w:val="000000"/>
+                <w:kern w:val="0"/>
+                <w:sz w:val="22"/>
+                <w:szCs w:val="22"/>
+                <w14:ligatures w14:val="none"/>
+              </w:rPr>
+              <w:t>No "</w:t>
+            </w:r>
+            <w:proofErr w:type="spellStart"/>
+            <w:r>
+              <w:rPr>
+                <w:rFonts w:ascii="Aptos Narrow" w:eastAsia="Times New Roman" w:hAnsi="Aptos Narrow" w:cs="Times New Roman"/>
+                <w:color w:val="000000"/>
+                <w:kern w:val="0"/>
+                <w:sz w:val="22"/>
+                <w:szCs w:val="22"/>
+                <w14:ligatures w14:val="none"/>
+              </w:rPr>
+              <w:t>usb_open</w:t>
+            </w:r>
+            <w:proofErr w:type="spellEnd"/>
+            <w:r>
+              <w:rPr>
+                <w:rFonts w:ascii="Aptos Narrow" w:eastAsia="Times New Roman" w:hAnsi="Aptos Narrow" w:cs="Times New Roman"/>
+                <w:color w:val="000000"/>
+                <w:kern w:val="0"/>
+                <w:sz w:val="22"/>
+                <w:szCs w:val="22"/>
+                <w14:ligatures w14:val="none"/>
+              </w:rPr>
+              <w:t xml:space="preserve"> error" message</w:t>
+            </w:r>
+          </w:p>
+        </w:tc>
+        <w:tc>
+          <w:tcPr>
+            <w:tcW w:w="2645" w:type="dxa"/>
+            <w:noWrap/>
+            <w:vAlign w:val="center"/>
+            <w:hideMark/>
+          </w:tcPr>
+          <w:p>
+            <w:pPr>
+              <w:spacing w:after="0" w:line="240" w:lineRule="auto"/>
+              <w:rPr>
+                <w:rFonts w:ascii="Aptos Narrow" w:eastAsia="Times New Roman" w:hAnsi="Aptos Narrow" w:cs="Times New Roman"/>
+                <w:color w:val="000000"/>
+                <w:kern w:val="0"/>
+                <w:sz w:val="22"/>
+                <w:szCs w:val="22"/>
+                <w14:ligatures w14:val="none"/>
+              </w:rPr>
+            </w:pPr>
+          </w:p>
+        </w:tc>
+      </w:tr>
+    </w:tbl>
     <w:p/>
     <w:p>
       <w:pPr>
         <w:pStyle w:val="Heading3"/>
       </w:pPr>
       <w:r>
-        <w:t>I2C Enable</w:t>
+        <w:t xml:space="preserve">I2C </w:t>
+      </w:r>
+      <w:r>
+        <w:t>Interface Enablement</w:t>
       </w:r>
     </w:p>
+    <w:p>
+      <w:r>
+        <w:t xml:space="preserve">Verify that the Raspberry Pi’s I2C interface is enabled by the installer script and accessible by user-space applications. </w:t>
+      </w:r>
+    </w:p>
+    <w:p>
+      <w:pPr>
+        <w:pStyle w:val="Caption"/>
+        <w:keepNext/>
+      </w:pPr>
+      <w:r>
+        <w:t xml:space="preserve">Table </w:t>
+      </w:r>
+      <w:fldSimple w:instr=" SEQ Table \* ARABIC ">
+        <w:r>
+          <w:rPr>
+            <w:noProof/>
+          </w:rPr>
+          <w:t>3</w:t>
+        </w:r>
+      </w:fldSimple>
+      <w:r>
+        <w:t>: I2C Interface Testing</w:t>
+      </w:r>
+    </w:p>
+    <w:tbl>
+      <w:tblPr>
+        <w:tblW w:w="9520" w:type="dxa"/>
+        <w:tblBorders>
+          <w:top w:val="single" w:sz="4" w:space="0" w:color="auto"/>
+          <w:left w:val="single" w:sz="4" w:space="0" w:color="auto"/>
+          <w:bottom w:val="single" w:sz="4" w:space="0" w:color="auto"/>
+          <w:right w:val="single" w:sz="4" w:space="0" w:color="auto"/>
+          <w:insideH w:val="single" w:sz="4" w:space="0" w:color="auto"/>
+          <w:insideV w:val="single" w:sz="4" w:space="0" w:color="auto"/>
+        </w:tblBorders>
+        <w:tblLook w:val="04A0" w:firstRow="1" w:lastRow="0" w:firstColumn="1" w:lastColumn="0" w:noHBand="0" w:noVBand="1"/>
+      </w:tblPr>
+      <w:tblGrid>
+        <w:gridCol w:w="4040"/>
+        <w:gridCol w:w="2860"/>
+        <w:gridCol w:w="2620"/>
+      </w:tblGrid>
+      <w:tr>
+        <w:trPr>
+          <w:trHeight w:val="292"/>
+        </w:trPr>
+        <w:tc>
+          <w:tcPr>
+            <w:tcW w:w="4040" w:type="dxa"/>
+            <w:vAlign w:val="bottom"/>
+            <w:hideMark/>
+          </w:tcPr>
+          <w:p>
+            <w:pPr>
+              <w:spacing w:after="0" w:line="240" w:lineRule="auto"/>
+              <w:rPr>
+                <w:rFonts w:ascii="Aptos Narrow" w:eastAsia="Times New Roman" w:hAnsi="Aptos Narrow" w:cs="Times New Roman"/>
+                <w:b/>
+                <w:bCs/>
+                <w:color w:val="000000"/>
+                <w:kern w:val="0"/>
+                <w:sz w:val="22"/>
+                <w:szCs w:val="22"/>
+                <w14:ligatures w14:val="none"/>
+              </w:rPr>
+            </w:pPr>
+            <w:r>
+              <w:rPr>
+                <w:rFonts w:ascii="Aptos Narrow" w:eastAsia="Times New Roman" w:hAnsi="Aptos Narrow" w:cs="Times New Roman"/>
+                <w:b/>
+                <w:bCs/>
+                <w:color w:val="000000"/>
+                <w:kern w:val="0"/>
+                <w:sz w:val="22"/>
+                <w:szCs w:val="22"/>
+                <w14:ligatures w14:val="none"/>
+              </w:rPr>
+              <w:t>Test</w:t>
+            </w:r>
+          </w:p>
+        </w:tc>
+        <w:tc>
+          <w:tcPr>
+            <w:tcW w:w="2860" w:type="dxa"/>
+            <w:noWrap/>
+            <w:vAlign w:val="bottom"/>
+            <w:hideMark/>
+          </w:tcPr>
+          <w:p>
+            <w:pPr>
+              <w:spacing w:after="0" w:line="240" w:lineRule="auto"/>
+              <w:rPr>
+                <w:rFonts w:ascii="Aptos Narrow" w:eastAsia="Times New Roman" w:hAnsi="Aptos Narrow" w:cs="Times New Roman"/>
+                <w:b/>
+                <w:bCs/>
+                <w:color w:val="000000"/>
+                <w:kern w:val="0"/>
+                <w:sz w:val="22"/>
+                <w:szCs w:val="22"/>
+                <w14:ligatures w14:val="none"/>
+              </w:rPr>
+            </w:pPr>
+            <w:r>
+              <w:rPr>
+                <w:rFonts w:ascii="Aptos Narrow" w:eastAsia="Times New Roman" w:hAnsi="Aptos Narrow" w:cs="Times New Roman"/>
+                <w:b/>
+                <w:bCs/>
+                <w:color w:val="000000"/>
+                <w:kern w:val="0"/>
+                <w:sz w:val="22"/>
+                <w:szCs w:val="22"/>
+                <w14:ligatures w14:val="none"/>
+              </w:rPr>
+              <w:t>Expected Result</w:t>
+            </w:r>
+          </w:p>
+        </w:tc>
+        <w:tc>
+          <w:tcPr>
+            <w:tcW w:w="2620" w:type="dxa"/>
+            <w:noWrap/>
+            <w:vAlign w:val="bottom"/>
+            <w:hideMark/>
+          </w:tcPr>
+          <w:p>
+            <w:pPr>
+              <w:spacing w:after="0" w:line="240" w:lineRule="auto"/>
+              <w:rPr>
+                <w:rFonts w:ascii="Aptos Narrow" w:eastAsia="Times New Roman" w:hAnsi="Aptos Narrow" w:cs="Times New Roman"/>
+                <w:b/>
+                <w:bCs/>
+                <w:color w:val="000000"/>
+                <w:kern w:val="0"/>
+                <w:sz w:val="22"/>
+                <w:szCs w:val="22"/>
+                <w14:ligatures w14:val="none"/>
+              </w:rPr>
+            </w:pPr>
+            <w:r>
+              <w:rPr>
+                <w:rFonts w:ascii="Aptos Narrow" w:eastAsia="Times New Roman" w:hAnsi="Aptos Narrow" w:cs="Times New Roman"/>
+                <w:b/>
+                <w:bCs/>
+                <w:color w:val="000000"/>
+                <w:kern w:val="0"/>
+                <w:sz w:val="22"/>
+                <w:szCs w:val="22"/>
+                <w14:ligatures w14:val="none"/>
+              </w:rPr>
+              <w:t>Observed Result</w:t>
+            </w:r>
+          </w:p>
+        </w:tc>
+      </w:tr>
+      <w:tr>
+        <w:trPr>
+          <w:trHeight w:val="292"/>
+        </w:trPr>
+        <w:tc>
+          <w:tcPr>
+            <w:tcW w:w="4040" w:type="dxa"/>
+            <w:vAlign w:val="bottom"/>
+            <w:hideMark/>
+          </w:tcPr>
+          <w:p>
+            <w:pPr>
+              <w:spacing w:after="0" w:line="240" w:lineRule="auto"/>
+              <w:rPr>
+                <w:rFonts w:ascii="Aptos Narrow" w:eastAsia="Times New Roman" w:hAnsi="Aptos Narrow" w:cs="Times New Roman"/>
+                <w:color w:val="000000"/>
+                <w:kern w:val="0"/>
+                <w:sz w:val="22"/>
+                <w:szCs w:val="22"/>
+                <w14:ligatures w14:val="none"/>
+              </w:rPr>
+            </w:pPr>
+            <w:r>
+              <w:rPr>
+                <w:rFonts w:ascii="Aptos Narrow" w:eastAsia="Times New Roman" w:hAnsi="Aptos Narrow" w:cs="Times New Roman"/>
+                <w:color w:val="000000"/>
+                <w:kern w:val="0"/>
+                <w:sz w:val="22"/>
+                <w:szCs w:val="22"/>
+                <w14:ligatures w14:val="none"/>
+              </w:rPr>
+              <w:t xml:space="preserve">Inspect </w:t>
+            </w:r>
+            <w:r>
+              <w:rPr>
+                <w:rFonts w:ascii="Courier New" w:eastAsia="Times New Roman" w:hAnsi="Courier New" w:cs="Courier New"/>
+                <w:color w:val="000000"/>
+                <w:kern w:val="0"/>
+                <w:sz w:val="22"/>
+                <w:szCs w:val="22"/>
+                <w14:ligatures w14:val="none"/>
+              </w:rPr>
+              <w:t>/boot/firmware/config.txt</w:t>
+            </w:r>
+            <w:r>
+              <w:rPr>
+                <w:rFonts w:ascii="Aptos Narrow" w:eastAsia="Times New Roman" w:hAnsi="Aptos Narrow" w:cs="Times New Roman"/>
+                <w:color w:val="000000"/>
+                <w:kern w:val="0"/>
+                <w:sz w:val="22"/>
+                <w:szCs w:val="22"/>
+                <w14:ligatures w14:val="none"/>
+              </w:rPr>
+              <w:t xml:space="preserve"> </w:t>
+            </w:r>
+          </w:p>
+        </w:tc>
+        <w:tc>
+          <w:tcPr>
+            <w:tcW w:w="2860" w:type="dxa"/>
+            <w:noWrap/>
+            <w:vAlign w:val="bottom"/>
+            <w:hideMark/>
+          </w:tcPr>
+          <w:p>
+            <w:pPr>
+              <w:spacing w:after="0" w:line="240" w:lineRule="auto"/>
+              <w:rPr>
+                <w:rFonts w:ascii="Aptos Narrow" w:eastAsia="Times New Roman" w:hAnsi="Aptos Narrow" w:cs="Times New Roman"/>
+                <w:color w:val="000000"/>
+                <w:kern w:val="0"/>
+                <w:sz w:val="22"/>
+                <w:szCs w:val="22"/>
+                <w14:ligatures w14:val="none"/>
+              </w:rPr>
+            </w:pPr>
+          </w:p>
+        </w:tc>
+        <w:tc>
+          <w:tcPr>
+            <w:tcW w:w="2620" w:type="dxa"/>
+            <w:noWrap/>
+            <w:vAlign w:val="bottom"/>
+            <w:hideMark/>
+          </w:tcPr>
+          <w:p>
+            <w:pPr>
+              <w:spacing w:after="0" w:line="240" w:lineRule="auto"/>
+              <w:rPr>
+                <w:rFonts w:ascii="Times New Roman" w:eastAsia="Times New Roman" w:hAnsi="Times New Roman" w:cs="Times New Roman"/>
+                <w:kern w:val="0"/>
+                <w:sz w:val="20"/>
+                <w:szCs w:val="20"/>
+                <w14:ligatures w14:val="none"/>
+              </w:rPr>
+            </w:pPr>
+          </w:p>
+        </w:tc>
+      </w:tr>
+      <w:tr>
+        <w:trPr>
+          <w:trHeight w:val="583"/>
+        </w:trPr>
+        <w:tc>
+          <w:tcPr>
+            <w:tcW w:w="4040" w:type="dxa"/>
+            <w:vAlign w:val="bottom"/>
+            <w:hideMark/>
+          </w:tcPr>
+          <w:p>
+            <w:pPr>
+              <w:spacing w:after="0" w:line="240" w:lineRule="auto"/>
+              <w:rPr>
+                <w:rFonts w:ascii="Aptos Narrow" w:eastAsia="Times New Roman" w:hAnsi="Aptos Narrow" w:cs="Times New Roman"/>
+                <w:color w:val="000000"/>
+                <w:kern w:val="0"/>
+                <w:sz w:val="22"/>
+                <w:szCs w:val="22"/>
+                <w14:ligatures w14:val="none"/>
+              </w:rPr>
+            </w:pPr>
+            <w:r>
+              <w:rPr>
+                <w:rFonts w:ascii="Aptos Narrow" w:eastAsia="Times New Roman" w:hAnsi="Aptos Narrow" w:cs="Times New Roman"/>
+                <w:color w:val="000000"/>
+                <w:kern w:val="0"/>
+                <w:sz w:val="22"/>
+                <w:szCs w:val="22"/>
+                <w14:ligatures w14:val="none"/>
+              </w:rPr>
+              <w:t xml:space="preserve">Confirm </w:t>
+            </w:r>
+            <w:proofErr w:type="spellStart"/>
+            <w:r>
+              <w:rPr>
+                <w:rFonts w:ascii="Courier New" w:eastAsia="Times New Roman" w:hAnsi="Courier New" w:cs="Courier New"/>
+                <w:color w:val="000000"/>
+                <w:kern w:val="0"/>
+                <w:sz w:val="22"/>
+                <w:szCs w:val="22"/>
+                <w14:ligatures w14:val="none"/>
+              </w:rPr>
+              <w:t>dtparam</w:t>
+            </w:r>
+            <w:proofErr w:type="spellEnd"/>
+            <w:r>
+              <w:rPr>
+                <w:rFonts w:ascii="Courier New" w:eastAsia="Times New Roman" w:hAnsi="Courier New" w:cs="Courier New"/>
+                <w:color w:val="000000"/>
+                <w:kern w:val="0"/>
+                <w:sz w:val="22"/>
+                <w:szCs w:val="22"/>
+                <w14:ligatures w14:val="none"/>
+              </w:rPr>
+              <w:t>=i2c_arm=on</w:t>
+            </w:r>
+            <w:r>
+              <w:rPr>
+                <w:rFonts w:ascii="Aptos Narrow" w:eastAsia="Times New Roman" w:hAnsi="Aptos Narrow" w:cs="Times New Roman"/>
+                <w:color w:val="000000"/>
+                <w:kern w:val="0"/>
+                <w:sz w:val="22"/>
+                <w:szCs w:val="22"/>
+                <w14:ligatures w14:val="none"/>
+              </w:rPr>
+              <w:t xml:space="preserve"> is present and not commented out </w:t>
+            </w:r>
+          </w:p>
+        </w:tc>
+        <w:tc>
+          <w:tcPr>
+            <w:tcW w:w="2860" w:type="dxa"/>
+            <w:noWrap/>
+            <w:vAlign w:val="bottom"/>
+            <w:hideMark/>
+          </w:tcPr>
+          <w:p>
+            <w:pPr>
+              <w:spacing w:after="0" w:line="240" w:lineRule="auto"/>
+              <w:rPr>
+                <w:rFonts w:ascii="Aptos Narrow" w:eastAsia="Times New Roman" w:hAnsi="Aptos Narrow" w:cs="Times New Roman"/>
+                <w:color w:val="000000"/>
+                <w:kern w:val="0"/>
+                <w:sz w:val="22"/>
+                <w:szCs w:val="22"/>
+                <w14:ligatures w14:val="none"/>
+              </w:rPr>
+            </w:pPr>
+            <w:r>
+              <w:rPr>
+                <w:rFonts w:ascii="Aptos Narrow" w:eastAsia="Times New Roman" w:hAnsi="Aptos Narrow" w:cs="Times New Roman"/>
+                <w:color w:val="000000"/>
+                <w:kern w:val="0"/>
+                <w:sz w:val="22"/>
+                <w:szCs w:val="22"/>
+                <w14:ligatures w14:val="none"/>
+              </w:rPr>
+              <w:t xml:space="preserve">Line not commented out </w:t>
+            </w:r>
+          </w:p>
+        </w:tc>
+        <w:tc>
+          <w:tcPr>
+            <w:tcW w:w="2620" w:type="dxa"/>
+            <w:noWrap/>
+            <w:vAlign w:val="bottom"/>
+            <w:hideMark/>
+          </w:tcPr>
+          <w:p>
+            <w:pPr>
+              <w:spacing w:after="0" w:line="240" w:lineRule="auto"/>
+              <w:rPr>
+                <w:rFonts w:ascii="Aptos Narrow" w:eastAsia="Times New Roman" w:hAnsi="Aptos Narrow" w:cs="Times New Roman"/>
+                <w:color w:val="000000"/>
+                <w:kern w:val="0"/>
+                <w:sz w:val="22"/>
+                <w:szCs w:val="22"/>
+                <w14:ligatures w14:val="none"/>
+              </w:rPr>
+            </w:pPr>
+          </w:p>
+        </w:tc>
+      </w:tr>
+      <w:tr>
+        <w:trPr>
+          <w:trHeight w:val="583"/>
+        </w:trPr>
+        <w:tc>
+          <w:tcPr>
+            <w:tcW w:w="4040" w:type="dxa"/>
+            <w:vAlign w:val="bottom"/>
+            <w:hideMark/>
+          </w:tcPr>
+          <w:p>
+            <w:pPr>
+              <w:spacing w:after="0" w:line="240" w:lineRule="auto"/>
+              <w:rPr>
+                <w:rFonts w:ascii="Aptos Narrow" w:eastAsia="Times New Roman" w:hAnsi="Aptos Narrow" w:cs="Times New Roman"/>
+                <w:color w:val="000000"/>
+                <w:kern w:val="0"/>
+                <w:sz w:val="22"/>
+                <w:szCs w:val="22"/>
+                <w14:ligatures w14:val="none"/>
+              </w:rPr>
+            </w:pPr>
+            <w:r>
+              <w:rPr>
+                <w:rFonts w:ascii="Aptos Narrow" w:eastAsia="Times New Roman" w:hAnsi="Aptos Narrow" w:cs="Times New Roman"/>
+                <w:color w:val="000000"/>
+                <w:kern w:val="0"/>
+                <w:sz w:val="22"/>
+                <w:szCs w:val="22"/>
+                <w14:ligatures w14:val="none"/>
+              </w:rPr>
+              <w:t>Verify the invoking us</w:t>
+            </w:r>
+            <w:r>
+              <w:rPr>
+                <w:rFonts w:ascii="Aptos Narrow" w:eastAsia="Times New Roman" w:hAnsi="Aptos Narrow" w:cs="Times New Roman"/>
+                <w:color w:val="000000"/>
+                <w:kern w:val="0"/>
+                <w:sz w:val="22"/>
+                <w:szCs w:val="22"/>
+                <w14:ligatures w14:val="none"/>
+              </w:rPr>
+              <w:t>er</w:t>
+            </w:r>
+            <w:r>
+              <w:rPr>
+                <w:rFonts w:ascii="Aptos Narrow" w:eastAsia="Times New Roman" w:hAnsi="Aptos Narrow" w:cs="Times New Roman"/>
+                <w:color w:val="000000"/>
+                <w:kern w:val="0"/>
+                <w:sz w:val="22"/>
+                <w:szCs w:val="22"/>
+                <w14:ligatures w14:val="none"/>
+              </w:rPr>
+              <w:t xml:space="preserve"> has been added to the i2c group </w:t>
+            </w:r>
+          </w:p>
+        </w:tc>
+        <w:tc>
+          <w:tcPr>
+            <w:tcW w:w="2860" w:type="dxa"/>
+            <w:noWrap/>
+            <w:vAlign w:val="bottom"/>
+            <w:hideMark/>
+          </w:tcPr>
+          <w:p>
+            <w:pPr>
+              <w:spacing w:after="0" w:line="240" w:lineRule="auto"/>
+              <w:rPr>
+                <w:rFonts w:ascii="Aptos Narrow" w:eastAsia="Times New Roman" w:hAnsi="Aptos Narrow" w:cs="Times New Roman"/>
+                <w:color w:val="000000"/>
+                <w:kern w:val="0"/>
+                <w:sz w:val="22"/>
+                <w:szCs w:val="22"/>
+                <w14:ligatures w14:val="none"/>
+              </w:rPr>
+            </w:pPr>
+          </w:p>
+        </w:tc>
+        <w:tc>
+          <w:tcPr>
+            <w:tcW w:w="2620" w:type="dxa"/>
+            <w:noWrap/>
+            <w:vAlign w:val="bottom"/>
+            <w:hideMark/>
+          </w:tcPr>
+          <w:p>
+            <w:pPr>
+              <w:spacing w:after="0" w:line="240" w:lineRule="auto"/>
+              <w:rPr>
+                <w:rFonts w:ascii="Times New Roman" w:eastAsia="Times New Roman" w:hAnsi="Times New Roman" w:cs="Times New Roman"/>
+                <w:kern w:val="0"/>
+                <w:sz w:val="20"/>
+                <w:szCs w:val="20"/>
+                <w14:ligatures w14:val="none"/>
+              </w:rPr>
+            </w:pPr>
+          </w:p>
+        </w:tc>
+      </w:tr>
+      <w:tr>
+        <w:trPr>
+          <w:trHeight w:val="583"/>
+        </w:trPr>
+        <w:tc>
+          <w:tcPr>
+            <w:tcW w:w="4040" w:type="dxa"/>
+            <w:vAlign w:val="bottom"/>
+            <w:hideMark/>
+          </w:tcPr>
+          <w:p>
+            <w:pPr>
+              <w:spacing w:after="0" w:line="240" w:lineRule="auto"/>
+              <w:rPr>
+                <w:rFonts w:ascii="Aptos Narrow" w:eastAsia="Times New Roman" w:hAnsi="Aptos Narrow" w:cs="Times New Roman"/>
+                <w:color w:val="000000"/>
+                <w:kern w:val="0"/>
+                <w:sz w:val="22"/>
+                <w:szCs w:val="22"/>
+                <w14:ligatures w14:val="none"/>
+              </w:rPr>
+            </w:pPr>
+            <w:r>
+              <w:rPr>
+                <w:rFonts w:ascii="Aptos Narrow" w:eastAsia="Times New Roman" w:hAnsi="Aptos Narrow" w:cs="Times New Roman"/>
+                <w:color w:val="000000"/>
+                <w:kern w:val="0"/>
+                <w:sz w:val="22"/>
+                <w:szCs w:val="22"/>
+                <w14:ligatures w14:val="none"/>
+              </w:rPr>
+              <w:t>run the following:</w:t>
+            </w:r>
+            <w:r>
+              <w:rPr>
+                <w:rFonts w:ascii="Aptos Narrow" w:eastAsia="Times New Roman" w:hAnsi="Aptos Narrow" w:cs="Times New Roman"/>
+                <w:color w:val="000000"/>
+                <w:kern w:val="0"/>
+                <w:sz w:val="22"/>
+                <w:szCs w:val="22"/>
+                <w14:ligatures w14:val="none"/>
+              </w:rPr>
+              <w:br/>
+            </w:r>
+            <w:r>
+              <w:rPr>
+                <w:rFonts w:ascii="Courier New" w:eastAsia="Times New Roman" w:hAnsi="Courier New" w:cs="Courier New"/>
+                <w:color w:val="000000"/>
+                <w:kern w:val="0"/>
+                <w:sz w:val="22"/>
+                <w:szCs w:val="22"/>
+                <w14:ligatures w14:val="none"/>
+              </w:rPr>
+              <w:t>groups $USER | grep i2c</w:t>
+            </w:r>
+          </w:p>
+        </w:tc>
+        <w:tc>
+          <w:tcPr>
+            <w:tcW w:w="2860" w:type="dxa"/>
+            <w:noWrap/>
+            <w:vAlign w:val="bottom"/>
+            <w:hideMark/>
+          </w:tcPr>
+          <w:p>
+            <w:pPr>
+              <w:spacing w:after="0" w:line="240" w:lineRule="auto"/>
+              <w:rPr>
+                <w:rFonts w:ascii="Aptos Narrow" w:eastAsia="Times New Roman" w:hAnsi="Aptos Narrow" w:cs="Times New Roman"/>
+                <w:color w:val="000000"/>
+                <w:kern w:val="0"/>
+                <w:sz w:val="22"/>
+                <w:szCs w:val="22"/>
+                <w14:ligatures w14:val="none"/>
+              </w:rPr>
+            </w:pPr>
+            <w:r>
+              <w:rPr>
+                <w:rFonts w:ascii="Aptos Narrow" w:eastAsia="Times New Roman" w:hAnsi="Aptos Narrow" w:cs="Times New Roman"/>
+                <w:color w:val="000000"/>
+                <w:kern w:val="0"/>
+                <w:sz w:val="22"/>
+                <w:szCs w:val="22"/>
+                <w14:ligatures w14:val="none"/>
+              </w:rPr>
+              <w:t>User Added</w:t>
+            </w:r>
+          </w:p>
+        </w:tc>
+        <w:tc>
+          <w:tcPr>
+            <w:tcW w:w="2620" w:type="dxa"/>
+            <w:noWrap/>
+            <w:vAlign w:val="bottom"/>
+            <w:hideMark/>
+          </w:tcPr>
+          <w:p>
+            <w:pPr>
+              <w:spacing w:after="0" w:line="240" w:lineRule="auto"/>
+              <w:rPr>
+                <w:rFonts w:ascii="Aptos Narrow" w:eastAsia="Times New Roman" w:hAnsi="Aptos Narrow" w:cs="Times New Roman"/>
+                <w:color w:val="000000"/>
+                <w:kern w:val="0"/>
+                <w:sz w:val="22"/>
+                <w:szCs w:val="22"/>
+                <w14:ligatures w14:val="none"/>
+              </w:rPr>
+            </w:pPr>
+          </w:p>
+        </w:tc>
+      </w:tr>
+      <w:tr>
+        <w:trPr>
+          <w:trHeight w:val="583"/>
+        </w:trPr>
+        <w:tc>
+          <w:tcPr>
+            <w:tcW w:w="4040" w:type="dxa"/>
+            <w:vAlign w:val="bottom"/>
+            <w:hideMark/>
+          </w:tcPr>
+          <w:p>
+            <w:pPr>
+              <w:spacing w:after="0" w:line="240" w:lineRule="auto"/>
+              <w:rPr>
+                <w:rFonts w:ascii="Aptos Narrow" w:eastAsia="Times New Roman" w:hAnsi="Aptos Narrow" w:cs="Times New Roman"/>
+                <w:color w:val="000000"/>
+                <w:kern w:val="0"/>
+                <w:sz w:val="22"/>
+                <w:szCs w:val="22"/>
+                <w14:ligatures w14:val="none"/>
+              </w:rPr>
+            </w:pPr>
+            <w:r>
+              <w:rPr>
+                <w:rFonts w:ascii="Aptos Narrow" w:eastAsia="Times New Roman" w:hAnsi="Aptos Narrow" w:cs="Times New Roman"/>
+                <w:color w:val="000000"/>
+                <w:kern w:val="0"/>
+                <w:sz w:val="22"/>
+                <w:szCs w:val="22"/>
+                <w14:ligatures w14:val="none"/>
+              </w:rPr>
+              <w:t xml:space="preserve">Verify the kernel driver is loaded. Run: </w:t>
+            </w:r>
+            <w:r>
+              <w:rPr>
+                <w:rFonts w:ascii="Aptos Narrow" w:eastAsia="Times New Roman" w:hAnsi="Aptos Narrow" w:cs="Times New Roman"/>
+                <w:color w:val="000000"/>
+                <w:kern w:val="0"/>
+                <w:sz w:val="22"/>
+                <w:szCs w:val="22"/>
+                <w14:ligatures w14:val="none"/>
+              </w:rPr>
+              <w:br/>
+            </w:r>
+            <w:proofErr w:type="spellStart"/>
+            <w:r>
+              <w:rPr>
+                <w:rFonts w:ascii="Courier New" w:eastAsia="Times New Roman" w:hAnsi="Courier New" w:cs="Courier New"/>
+                <w:color w:val="000000"/>
+                <w:kern w:val="0"/>
+                <w:sz w:val="22"/>
+                <w:szCs w:val="22"/>
+                <w14:ligatures w14:val="none"/>
+              </w:rPr>
+              <w:t>lsmod</w:t>
+            </w:r>
+            <w:proofErr w:type="spellEnd"/>
+            <w:r>
+              <w:rPr>
+                <w:rFonts w:ascii="Courier New" w:eastAsia="Times New Roman" w:hAnsi="Courier New" w:cs="Courier New"/>
+                <w:color w:val="000000"/>
+                <w:kern w:val="0"/>
+                <w:sz w:val="22"/>
+                <w:szCs w:val="22"/>
+                <w14:ligatures w14:val="none"/>
+              </w:rPr>
+              <w:t xml:space="preserve"> | grep i2c_bcm</w:t>
+            </w:r>
+          </w:p>
+        </w:tc>
+        <w:tc>
+          <w:tcPr>
+            <w:tcW w:w="2860" w:type="dxa"/>
+            <w:noWrap/>
+            <w:vAlign w:val="bottom"/>
+            <w:hideMark/>
+          </w:tcPr>
+          <w:p>
+            <w:pPr>
+              <w:spacing w:after="0" w:line="240" w:lineRule="auto"/>
+              <w:rPr>
+                <w:rFonts w:ascii="Aptos Narrow" w:eastAsia="Times New Roman" w:hAnsi="Aptos Narrow" w:cs="Times New Roman"/>
+                <w:color w:val="000000"/>
+                <w:kern w:val="0"/>
+                <w:sz w:val="22"/>
+                <w:szCs w:val="22"/>
+                <w14:ligatures w14:val="none"/>
+              </w:rPr>
+            </w:pPr>
+            <w:r>
+              <w:rPr>
+                <w:rFonts w:ascii="Aptos Narrow" w:eastAsia="Times New Roman" w:hAnsi="Aptos Narrow" w:cs="Times New Roman"/>
+                <w:color w:val="000000"/>
+                <w:kern w:val="0"/>
+                <w:sz w:val="22"/>
+                <w:szCs w:val="22"/>
+                <w14:ligatures w14:val="none"/>
+              </w:rPr>
+              <w:t>Driver loaded</w:t>
+            </w:r>
+          </w:p>
+        </w:tc>
+        <w:tc>
+          <w:tcPr>
+            <w:tcW w:w="2620" w:type="dxa"/>
+            <w:noWrap/>
+            <w:vAlign w:val="bottom"/>
+            <w:hideMark/>
+          </w:tcPr>
+          <w:p>
+            <w:pPr>
+              <w:spacing w:after="0" w:line="240" w:lineRule="auto"/>
+              <w:rPr>
+                <w:rFonts w:ascii="Aptos Narrow" w:eastAsia="Times New Roman" w:hAnsi="Aptos Narrow" w:cs="Times New Roman"/>
+                <w:color w:val="000000"/>
+                <w:kern w:val="0"/>
+                <w:sz w:val="22"/>
+                <w:szCs w:val="22"/>
+                <w14:ligatures w14:val="none"/>
+              </w:rPr>
+            </w:pPr>
+          </w:p>
+        </w:tc>
+      </w:tr>
+      <w:tr>
+        <w:trPr>
+          <w:trHeight w:val="583"/>
+        </w:trPr>
+        <w:tc>
+          <w:tcPr>
+            <w:tcW w:w="4040" w:type="dxa"/>
+            <w:vAlign w:val="bottom"/>
+            <w:hideMark/>
+          </w:tcPr>
+          <w:p>
+            <w:pPr>
+              <w:spacing w:after="0" w:line="240" w:lineRule="auto"/>
+              <w:rPr>
+                <w:rFonts w:ascii="Aptos Narrow" w:eastAsia="Times New Roman" w:hAnsi="Aptos Narrow" w:cs="Times New Roman"/>
+                <w:color w:val="000000"/>
+                <w:kern w:val="0"/>
+                <w:sz w:val="22"/>
+                <w:szCs w:val="22"/>
+                <w14:ligatures w14:val="none"/>
+              </w:rPr>
+            </w:pPr>
+            <w:r>
+              <w:rPr>
+                <w:rFonts w:ascii="Aptos Narrow" w:eastAsia="Times New Roman" w:hAnsi="Aptos Narrow" w:cs="Times New Roman"/>
+                <w:color w:val="000000"/>
+                <w:kern w:val="0"/>
+                <w:sz w:val="22"/>
+                <w:szCs w:val="22"/>
+                <w14:ligatures w14:val="none"/>
+              </w:rPr>
+              <w:t xml:space="preserve">With the system booted, execute: </w:t>
+            </w:r>
+            <w:r>
+              <w:rPr>
+                <w:rFonts w:ascii="Aptos Narrow" w:eastAsia="Times New Roman" w:hAnsi="Aptos Narrow" w:cs="Times New Roman"/>
+                <w:color w:val="000000"/>
+                <w:kern w:val="0"/>
+                <w:sz w:val="22"/>
+                <w:szCs w:val="22"/>
+                <w14:ligatures w14:val="none"/>
+              </w:rPr>
+              <w:br/>
+            </w:r>
+            <w:proofErr w:type="spellStart"/>
+            <w:r>
+              <w:rPr>
+                <w:rFonts w:ascii="Courier New" w:eastAsia="Times New Roman" w:hAnsi="Courier New" w:cs="Courier New"/>
+                <w:color w:val="000000"/>
+                <w:kern w:val="0"/>
+                <w:sz w:val="22"/>
+                <w:szCs w:val="22"/>
+                <w14:ligatures w14:val="none"/>
+              </w:rPr>
+              <w:t>sudo</w:t>
+            </w:r>
+            <w:proofErr w:type="spellEnd"/>
+            <w:r>
+              <w:rPr>
+                <w:rFonts w:ascii="Courier New" w:eastAsia="Times New Roman" w:hAnsi="Courier New" w:cs="Courier New"/>
+                <w:color w:val="000000"/>
+                <w:kern w:val="0"/>
+                <w:sz w:val="22"/>
+                <w:szCs w:val="22"/>
+                <w14:ligatures w14:val="none"/>
+              </w:rPr>
+              <w:t xml:space="preserve"> i2cdetect -y 1</w:t>
+            </w:r>
+          </w:p>
+        </w:tc>
+        <w:tc>
+          <w:tcPr>
+            <w:tcW w:w="2860" w:type="dxa"/>
+            <w:noWrap/>
+            <w:vAlign w:val="bottom"/>
+            <w:hideMark/>
+          </w:tcPr>
+          <w:p>
+            <w:pPr>
+              <w:spacing w:after="0" w:line="240" w:lineRule="auto"/>
+              <w:rPr>
+                <w:rFonts w:ascii="Aptos Narrow" w:eastAsia="Times New Roman" w:hAnsi="Aptos Narrow" w:cs="Times New Roman"/>
+                <w:color w:val="000000"/>
+                <w:kern w:val="0"/>
+                <w:sz w:val="22"/>
+                <w:szCs w:val="22"/>
+                <w14:ligatures w14:val="none"/>
+              </w:rPr>
+            </w:pPr>
+            <w:r>
+              <w:rPr>
+                <w:rFonts w:ascii="Aptos Narrow" w:eastAsia="Times New Roman" w:hAnsi="Aptos Narrow" w:cs="Times New Roman"/>
+                <w:color w:val="000000"/>
+                <w:kern w:val="0"/>
+                <w:sz w:val="22"/>
+                <w:szCs w:val="22"/>
+                <w14:ligatures w14:val="none"/>
+              </w:rPr>
+              <w:t>A grid of addresses is displayed</w:t>
+            </w:r>
+          </w:p>
+        </w:tc>
+        <w:tc>
+          <w:tcPr>
+            <w:tcW w:w="2620" w:type="dxa"/>
+            <w:noWrap/>
+            <w:vAlign w:val="bottom"/>
+            <w:hideMark/>
+          </w:tcPr>
+          <w:p>
+            <w:pPr>
+              <w:spacing w:after="0" w:line="240" w:lineRule="auto"/>
+              <w:rPr>
+                <w:rFonts w:ascii="Aptos Narrow" w:eastAsia="Times New Roman" w:hAnsi="Aptos Narrow" w:cs="Times New Roman"/>
+                <w:color w:val="000000"/>
+                <w:kern w:val="0"/>
+                <w:sz w:val="22"/>
+                <w:szCs w:val="22"/>
+                <w14:ligatures w14:val="none"/>
+              </w:rPr>
+            </w:pPr>
+          </w:p>
+        </w:tc>
+      </w:tr>
+      <w:tr>
+        <w:trPr>
+          <w:trHeight w:val="875"/>
+        </w:trPr>
+        <w:tc>
+          <w:tcPr>
+            <w:tcW w:w="4040" w:type="dxa"/>
+            <w:vAlign w:val="bottom"/>
+            <w:hideMark/>
+          </w:tcPr>
+          <w:p>
+            <w:pPr>
+              <w:spacing w:after="0" w:line="240" w:lineRule="auto"/>
+              <w:rPr>
+                <w:rFonts w:ascii="Aptos Narrow" w:eastAsia="Times New Roman" w:hAnsi="Aptos Narrow" w:cs="Times New Roman"/>
+                <w:color w:val="000000"/>
+                <w:kern w:val="0"/>
+                <w:sz w:val="22"/>
+                <w:szCs w:val="22"/>
+                <w14:ligatures w14:val="none"/>
+              </w:rPr>
+            </w:pPr>
+            <w:r>
+              <w:rPr>
+                <w:rFonts w:ascii="Aptos Narrow" w:eastAsia="Times New Roman" w:hAnsi="Aptos Narrow" w:cs="Times New Roman"/>
+                <w:color w:val="000000"/>
+                <w:kern w:val="0"/>
+                <w:sz w:val="22"/>
+                <w:szCs w:val="22"/>
+                <w14:ligatures w14:val="none"/>
+              </w:rPr>
+              <w:lastRenderedPageBreak/>
+              <w:t xml:space="preserve">Use </w:t>
+            </w:r>
+            <w:proofErr w:type="gramStart"/>
+            <w:r>
+              <w:rPr>
+                <w:rFonts w:ascii="Aptos Narrow" w:eastAsia="Times New Roman" w:hAnsi="Aptos Narrow" w:cs="Times New Roman"/>
+                <w:color w:val="000000"/>
+                <w:kern w:val="0"/>
+                <w:sz w:val="22"/>
+                <w:szCs w:val="22"/>
+                <w14:ligatures w14:val="none"/>
+              </w:rPr>
+              <w:t>the Analog</w:t>
+            </w:r>
+            <w:proofErr w:type="gramEnd"/>
+            <w:r>
+              <w:rPr>
+                <w:rFonts w:ascii="Aptos Narrow" w:eastAsia="Times New Roman" w:hAnsi="Aptos Narrow" w:cs="Times New Roman"/>
+                <w:color w:val="000000"/>
+                <w:kern w:val="0"/>
+                <w:sz w:val="22"/>
+                <w:szCs w:val="22"/>
+                <w14:ligatures w14:val="none"/>
+              </w:rPr>
+              <w:t xml:space="preserve"> Discovery 2 to verify I2C traffic using the provided </w:t>
+            </w:r>
+            <w:r>
+              <w:rPr>
+                <w:rFonts w:ascii="Courier New" w:eastAsia="Times New Roman" w:hAnsi="Courier New" w:cs="Courier New"/>
+                <w:color w:val="000000"/>
+                <w:kern w:val="0"/>
+                <w:sz w:val="22"/>
+                <w:szCs w:val="22"/>
+                <w14:ligatures w14:val="none"/>
+              </w:rPr>
+              <w:t>i2c_ad2_test.py</w:t>
+            </w:r>
+            <w:r>
+              <w:rPr>
+                <w:rFonts w:ascii="Aptos Narrow" w:eastAsia="Times New Roman" w:hAnsi="Aptos Narrow" w:cs="Times New Roman"/>
+                <w:color w:val="000000"/>
+                <w:kern w:val="0"/>
+                <w:sz w:val="22"/>
+                <w:szCs w:val="22"/>
+                <w14:ligatures w14:val="none"/>
+              </w:rPr>
+              <w:t xml:space="preserve"> script. </w:t>
+            </w:r>
+          </w:p>
+        </w:tc>
+        <w:tc>
+          <w:tcPr>
+            <w:tcW w:w="2860" w:type="dxa"/>
+            <w:noWrap/>
+            <w:vAlign w:val="bottom"/>
+            <w:hideMark/>
+          </w:tcPr>
+          <w:p>
+            <w:pPr>
+              <w:spacing w:after="0" w:line="240" w:lineRule="auto"/>
+              <w:rPr>
+                <w:rFonts w:ascii="Aptos Narrow" w:eastAsia="Times New Roman" w:hAnsi="Aptos Narrow" w:cs="Times New Roman"/>
+                <w:color w:val="000000"/>
+                <w:kern w:val="0"/>
+                <w:sz w:val="22"/>
+                <w:szCs w:val="22"/>
+                <w14:ligatures w14:val="none"/>
+              </w:rPr>
+            </w:pPr>
+            <w:r>
+              <w:rPr>
+                <w:rFonts w:ascii="Aptos Narrow" w:eastAsia="Times New Roman" w:hAnsi="Aptos Narrow" w:cs="Times New Roman"/>
+                <w:color w:val="000000"/>
+                <w:kern w:val="0"/>
+                <w:sz w:val="22"/>
+                <w:szCs w:val="22"/>
+                <w14:ligatures w14:val="none"/>
+              </w:rPr>
+              <w:t xml:space="preserve">I2C present on AD2 </w:t>
+            </w:r>
+          </w:p>
+        </w:tc>
+        <w:tc>
+          <w:tcPr>
+            <w:tcW w:w="2620" w:type="dxa"/>
+            <w:noWrap/>
+            <w:vAlign w:val="bottom"/>
+            <w:hideMark/>
+          </w:tcPr>
+          <w:p>
+            <w:pPr>
+              <w:spacing w:after="0" w:line="240" w:lineRule="auto"/>
+              <w:rPr>
+                <w:rFonts w:ascii="Aptos Narrow" w:eastAsia="Times New Roman" w:hAnsi="Aptos Narrow" w:cs="Times New Roman"/>
+                <w:color w:val="000000"/>
+                <w:kern w:val="0"/>
+                <w:sz w:val="22"/>
+                <w:szCs w:val="22"/>
+                <w14:ligatures w14:val="none"/>
+              </w:rPr>
+            </w:pPr>
+          </w:p>
+        </w:tc>
+      </w:tr>
+    </w:tbl>
     <w:p/>
     <w:p>
       <w:pPr>
@@ -1629,6 +3284,35 @@
       </w:pPr>
       <w:r>
         <w:t xml:space="preserve">Installed Software Stack </w:t>
+      </w:r>
+    </w:p>
+    <w:p>
+      <w:r>
+        <w:t xml:space="preserve">The receiver must have the correct software stack for correct operation with the other subsystems. This test section ensures that the correct software, such as GPS drivers, </w:t>
+      </w:r>
+      <w:proofErr w:type="spellStart"/>
+      <w:r>
+        <w:t>SatDump</w:t>
+      </w:r>
+      <w:proofErr w:type="spellEnd"/>
+      <w:r>
+        <w:t xml:space="preserve">, </w:t>
+      </w:r>
+      <w:proofErr w:type="spellStart"/>
+      <w:r>
+        <w:t>Gpredict</w:t>
+      </w:r>
+      <w:proofErr w:type="spellEnd"/>
+      <w:r>
+        <w:t xml:space="preserve">, and SDR++ are installed on the system. [placeholder] shows the procedure. A test script has been provided in the </w:t>
+      </w:r>
+      <w:proofErr w:type="spellStart"/>
+      <w:r>
+        <w:t>github</w:t>
+      </w:r>
+      <w:proofErr w:type="spellEnd"/>
+      <w:r>
+        <w:t xml:space="preserve"> repository for automated testing. </w:t>
       </w:r>
     </w:p>
     <w:p/>

</xml_diff>

<commit_message>
Made updates to Receiver test plan
</commit_message>
<xml_diff>
--- a/docs/Receiver Test Plan.docx
+++ b/docs/Receiver Test Plan.docx
@@ -793,24 +793,14 @@
       <w:r>
         <w:t xml:space="preserve">Table </w:t>
       </w:r>
-      <w:r>
-        <w:fldChar w:fldCharType="begin"/>
-      </w:r>
-      <w:r>
-        <w:instrText xml:space="preserve"> SEQ Table \* ARABIC </w:instrText>
-      </w:r>
-      <w:r>
-        <w:fldChar w:fldCharType="separate"/>
-      </w:r>
-      <w:r>
-        <w:rPr>
-          <w:noProof/>
-        </w:rPr>
-        <w:t>1</w:t>
-      </w:r>
-      <w:r>
-        <w:fldChar w:fldCharType="end"/>
-      </w:r>
+      <w:fldSimple w:instr=" SEQ Table \* ARABIC ">
+        <w:r>
+          <w:rPr>
+            <w:noProof/>
+          </w:rPr>
+          <w:t>1</w:t>
+        </w:r>
+      </w:fldSimple>
       <w:r>
         <w:t>: Receiver Subsystem Requirements</w:t>
       </w:r>
@@ -3172,31 +3162,7 @@
                 <w14:ligatures w14:val="none"/>
               </w:rPr>
               <w:lastRenderedPageBreak/>
-              <w:t xml:space="preserve">Use </w:t>
-            </w:r>
-            <w:proofErr w:type="gramStart"/>
-            <w:r>
-              <w:rPr>
-                <w:rFonts w:ascii="Aptos Narrow" w:eastAsia="Times New Roman" w:hAnsi="Aptos Narrow" w:cs="Times New Roman"/>
-                <w:color w:val="000000"/>
-                <w:kern w:val="0"/>
-                <w:sz w:val="22"/>
-                <w:szCs w:val="22"/>
-                <w14:ligatures w14:val="none"/>
-              </w:rPr>
-              <w:t>the Analog</w:t>
-            </w:r>
-            <w:proofErr w:type="gramEnd"/>
-            <w:r>
-              <w:rPr>
-                <w:rFonts w:ascii="Aptos Narrow" w:eastAsia="Times New Roman" w:hAnsi="Aptos Narrow" w:cs="Times New Roman"/>
-                <w:color w:val="000000"/>
-                <w:kern w:val="0"/>
-                <w:sz w:val="22"/>
-                <w:szCs w:val="22"/>
-                <w14:ligatures w14:val="none"/>
-              </w:rPr>
-              <w:t xml:space="preserve"> Discovery 2 to verify I2C traffic using the provided </w:t>
+              <w:t xml:space="preserve">Use the Analog Discovery 2 to verify I2C traffic using the provided </w:t>
             </w:r>
             <w:r>
               <w:rPr>
@@ -3315,6 +3281,844 @@
         <w:t xml:space="preserve"> repository for automated testing. </w:t>
       </w:r>
     </w:p>
+    <w:p>
+      <w:pPr>
+        <w:pStyle w:val="Caption"/>
+        <w:keepNext/>
+      </w:pPr>
+      <w:r>
+        <w:t xml:space="preserve">Table </w:t>
+      </w:r>
+      <w:fldSimple w:instr=" SEQ Table \* ARABIC ">
+        <w:r>
+          <w:rPr>
+            <w:noProof/>
+          </w:rPr>
+          <w:t>4</w:t>
+        </w:r>
+      </w:fldSimple>
+      <w:r>
+        <w:t>: Receiver Software Stack Test Procedure</w:t>
+      </w:r>
+    </w:p>
+    <w:tbl>
+      <w:tblPr>
+        <w:tblW w:w="9895" w:type="dxa"/>
+        <w:jc w:val="center"/>
+        <w:tblBorders>
+          <w:top w:val="single" w:sz="4" w:space="0" w:color="auto"/>
+          <w:left w:val="single" w:sz="4" w:space="0" w:color="auto"/>
+          <w:bottom w:val="single" w:sz="4" w:space="0" w:color="auto"/>
+          <w:right w:val="single" w:sz="4" w:space="0" w:color="auto"/>
+          <w:insideH w:val="single" w:sz="4" w:space="0" w:color="auto"/>
+          <w:insideV w:val="single" w:sz="4" w:space="0" w:color="auto"/>
+        </w:tblBorders>
+        <w:tblLook w:val="04A0" w:firstRow="1" w:lastRow="0" w:firstColumn="1" w:lastColumn="0" w:noHBand="0" w:noVBand="1"/>
+      </w:tblPr>
+      <w:tblGrid>
+        <w:gridCol w:w="4045"/>
+        <w:gridCol w:w="3420"/>
+        <w:gridCol w:w="2430"/>
+      </w:tblGrid>
+      <w:tr>
+        <w:trPr>
+          <w:trHeight w:val="320"/>
+          <w:jc w:val="center"/>
+        </w:trPr>
+        <w:tc>
+          <w:tcPr>
+            <w:tcW w:w="4045" w:type="dxa"/>
+            <w:noWrap/>
+            <w:vAlign w:val="bottom"/>
+            <w:hideMark/>
+          </w:tcPr>
+          <w:p>
+            <w:pPr>
+              <w:spacing w:after="0" w:line="240" w:lineRule="auto"/>
+              <w:rPr>
+                <w:rFonts w:ascii="Aptos Narrow" w:eastAsia="Times New Roman" w:hAnsi="Aptos Narrow" w:cs="Times New Roman"/>
+                <w:b/>
+                <w:bCs/>
+                <w:color w:val="000000"/>
+                <w:kern w:val="0"/>
+                <w:lang w:eastAsia="ko-KR"/>
+                <w14:ligatures w14:val="none"/>
+              </w:rPr>
+            </w:pPr>
+            <w:r>
+              <w:rPr>
+                <w:rFonts w:ascii="Aptos Narrow" w:eastAsia="Times New Roman" w:hAnsi="Aptos Narrow" w:cs="Times New Roman"/>
+                <w:b/>
+                <w:bCs/>
+                <w:color w:val="000000"/>
+                <w:kern w:val="0"/>
+                <w:lang w:eastAsia="ko-KR"/>
+                <w14:ligatures w14:val="none"/>
+              </w:rPr>
+              <w:t>Test</w:t>
+            </w:r>
+          </w:p>
+        </w:tc>
+        <w:tc>
+          <w:tcPr>
+            <w:tcW w:w="3420" w:type="dxa"/>
+            <w:noWrap/>
+            <w:vAlign w:val="bottom"/>
+            <w:hideMark/>
+          </w:tcPr>
+          <w:p>
+            <w:pPr>
+              <w:spacing w:after="0" w:line="240" w:lineRule="auto"/>
+              <w:rPr>
+                <w:rFonts w:ascii="Aptos Narrow" w:eastAsia="Times New Roman" w:hAnsi="Aptos Narrow" w:cs="Times New Roman"/>
+                <w:b/>
+                <w:bCs/>
+                <w:color w:val="000000"/>
+                <w:kern w:val="0"/>
+                <w:lang w:eastAsia="ko-KR"/>
+                <w14:ligatures w14:val="none"/>
+              </w:rPr>
+            </w:pPr>
+            <w:r>
+              <w:rPr>
+                <w:rFonts w:ascii="Aptos Narrow" w:eastAsia="Times New Roman" w:hAnsi="Aptos Narrow" w:cs="Times New Roman"/>
+                <w:b/>
+                <w:bCs/>
+                <w:color w:val="000000"/>
+                <w:kern w:val="0"/>
+                <w:lang w:eastAsia="ko-KR"/>
+                <w14:ligatures w14:val="none"/>
+              </w:rPr>
+              <w:t>Expected Result</w:t>
+            </w:r>
+          </w:p>
+        </w:tc>
+        <w:tc>
+          <w:tcPr>
+            <w:tcW w:w="2430" w:type="dxa"/>
+            <w:noWrap/>
+            <w:vAlign w:val="bottom"/>
+            <w:hideMark/>
+          </w:tcPr>
+          <w:p>
+            <w:pPr>
+              <w:spacing w:after="0" w:line="240" w:lineRule="auto"/>
+              <w:rPr>
+                <w:rFonts w:ascii="Aptos Narrow" w:eastAsia="Times New Roman" w:hAnsi="Aptos Narrow" w:cs="Times New Roman"/>
+                <w:b/>
+                <w:bCs/>
+                <w:color w:val="000000"/>
+                <w:kern w:val="0"/>
+                <w:lang w:eastAsia="ko-KR"/>
+                <w14:ligatures w14:val="none"/>
+              </w:rPr>
+            </w:pPr>
+            <w:r>
+              <w:rPr>
+                <w:rFonts w:ascii="Aptos Narrow" w:eastAsia="Times New Roman" w:hAnsi="Aptos Narrow" w:cs="Times New Roman"/>
+                <w:b/>
+                <w:bCs/>
+                <w:color w:val="000000"/>
+                <w:kern w:val="0"/>
+                <w:lang w:eastAsia="ko-KR"/>
+                <w14:ligatures w14:val="none"/>
+              </w:rPr>
+              <w:t>Observed Result</w:t>
+            </w:r>
+          </w:p>
+        </w:tc>
+      </w:tr>
+      <w:tr>
+        <w:trPr>
+          <w:trHeight w:val="340"/>
+          <w:jc w:val="center"/>
+        </w:trPr>
+        <w:tc>
+          <w:tcPr>
+            <w:tcW w:w="4045" w:type="dxa"/>
+            <w:vAlign w:val="bottom"/>
+            <w:hideMark/>
+          </w:tcPr>
+          <w:p>
+            <w:pPr>
+              <w:spacing w:after="0" w:line="240" w:lineRule="auto"/>
+              <w:rPr>
+                <w:rFonts w:ascii="Aptos Narrow" w:eastAsia="Times New Roman" w:hAnsi="Aptos Narrow" w:cs="Times New Roman"/>
+                <w:color w:val="000000"/>
+                <w:kern w:val="0"/>
+                <w:lang w:eastAsia="ko-KR"/>
+                <w14:ligatures w14:val="none"/>
+              </w:rPr>
+            </w:pPr>
+            <w:r>
+              <w:rPr>
+                <w:rFonts w:ascii="Aptos Narrow" w:eastAsia="Times New Roman" w:hAnsi="Aptos Narrow" w:cs="Times New Roman"/>
+                <w:color w:val="000000"/>
+                <w:kern w:val="0"/>
+                <w:lang w:eastAsia="ko-KR"/>
+                <w14:ligatures w14:val="none"/>
+              </w:rPr>
+              <w:t>Run automated verification script</w:t>
+            </w:r>
+          </w:p>
+        </w:tc>
+        <w:tc>
+          <w:tcPr>
+            <w:tcW w:w="3420" w:type="dxa"/>
+            <w:vAlign w:val="bottom"/>
+            <w:hideMark/>
+          </w:tcPr>
+          <w:p>
+            <w:pPr>
+              <w:spacing w:after="0" w:line="240" w:lineRule="auto"/>
+              <w:rPr>
+                <w:rFonts w:ascii="Aptos Narrow" w:eastAsia="Times New Roman" w:hAnsi="Aptos Narrow" w:cs="Times New Roman"/>
+                <w:color w:val="000000"/>
+                <w:kern w:val="0"/>
+                <w:lang w:eastAsia="ko-KR"/>
+                <w14:ligatures w14:val="none"/>
+              </w:rPr>
+            </w:pPr>
+            <w:r>
+              <w:rPr>
+                <w:rFonts w:ascii="Aptos Narrow" w:eastAsia="Times New Roman" w:hAnsi="Aptos Narrow" w:cs="Times New Roman"/>
+                <w:color w:val="000000"/>
+                <w:kern w:val="0"/>
+                <w:lang w:eastAsia="ko-KR"/>
+                <w14:ligatures w14:val="none"/>
+              </w:rPr>
+              <w:t>Script executes and prints results for each component.</w:t>
+            </w:r>
+          </w:p>
+        </w:tc>
+        <w:tc>
+          <w:tcPr>
+            <w:tcW w:w="2430" w:type="dxa"/>
+            <w:vAlign w:val="bottom"/>
+            <w:hideMark/>
+          </w:tcPr>
+          <w:p>
+            <w:pPr>
+              <w:spacing w:after="0" w:line="240" w:lineRule="auto"/>
+              <w:rPr>
+                <w:rFonts w:ascii="Aptos Narrow" w:eastAsia="Times New Roman" w:hAnsi="Aptos Narrow" w:cs="Times New Roman"/>
+                <w:color w:val="000000"/>
+                <w:kern w:val="0"/>
+                <w:lang w:eastAsia="ko-KR"/>
+                <w14:ligatures w14:val="none"/>
+              </w:rPr>
+            </w:pPr>
+          </w:p>
+        </w:tc>
+      </w:tr>
+      <w:tr>
+        <w:trPr>
+          <w:trHeight w:val="360"/>
+          <w:jc w:val="center"/>
+        </w:trPr>
+        <w:tc>
+          <w:tcPr>
+            <w:tcW w:w="4045" w:type="dxa"/>
+            <w:vAlign w:val="bottom"/>
+            <w:hideMark/>
+          </w:tcPr>
+          <w:p>
+            <w:pPr>
+              <w:spacing w:after="0" w:line="240" w:lineRule="auto"/>
+              <w:rPr>
+                <w:rFonts w:ascii="Aptos Narrow" w:eastAsia="Times New Roman" w:hAnsi="Aptos Narrow" w:cs="Times New Roman"/>
+                <w:color w:val="000000"/>
+                <w:kern w:val="0"/>
+                <w:lang w:eastAsia="ko-KR"/>
+                <w14:ligatures w14:val="none"/>
+              </w:rPr>
+            </w:pPr>
+            <w:r>
+              <w:rPr>
+                <w:rFonts w:ascii="Aptos Narrow" w:eastAsia="Times New Roman" w:hAnsi="Aptos Narrow" w:cs="Times New Roman"/>
+                <w:color w:val="000000"/>
+                <w:kern w:val="0"/>
+                <w:lang w:eastAsia="ko-KR"/>
+                <w14:ligatures w14:val="none"/>
+              </w:rPr>
+              <w:t>Check GPS drivers</w:t>
+            </w:r>
+          </w:p>
+        </w:tc>
+        <w:tc>
+          <w:tcPr>
+            <w:tcW w:w="3420" w:type="dxa"/>
+            <w:vAlign w:val="bottom"/>
+            <w:hideMark/>
+          </w:tcPr>
+          <w:p>
+            <w:pPr>
+              <w:spacing w:after="0" w:line="240" w:lineRule="auto"/>
+              <w:rPr>
+                <w:rFonts w:ascii="Aptos Narrow" w:eastAsia="Times New Roman" w:hAnsi="Aptos Narrow" w:cs="Times New Roman"/>
+                <w:color w:val="000000"/>
+                <w:kern w:val="0"/>
+                <w:lang w:eastAsia="ko-KR"/>
+                <w14:ligatures w14:val="none"/>
+              </w:rPr>
+            </w:pPr>
+            <w:r>
+              <w:rPr>
+                <w:rFonts w:ascii="Aptos Narrow" w:eastAsia="Times New Roman" w:hAnsi="Aptos Narrow" w:cs="Times New Roman"/>
+                <w:color w:val="000000"/>
+                <w:kern w:val="0"/>
+                <w:lang w:eastAsia="ko-KR"/>
+                <w14:ligatures w14:val="none"/>
+              </w:rPr>
+              <w:t xml:space="preserve">Output shows: </w:t>
+            </w:r>
+            <w:r>
+              <w:rPr>
+                <w:rFonts w:ascii="Arial Unicode MS" w:eastAsia="Arial Unicode MS" w:hAnsi="Arial Unicode MS" w:cs="Arial Unicode MS" w:hint="eastAsia"/>
+                <w:color w:val="000000"/>
+                <w:kern w:val="0"/>
+                <w:sz w:val="20"/>
+                <w:szCs w:val="20"/>
+                <w:lang w:eastAsia="ko-KR"/>
+                <w14:ligatures w14:val="none"/>
+              </w:rPr>
+              <w:t xml:space="preserve">[+] Checking </w:t>
+            </w:r>
+            <w:proofErr w:type="spellStart"/>
+            <w:r>
+              <w:rPr>
+                <w:rFonts w:ascii="Arial Unicode MS" w:eastAsia="Arial Unicode MS" w:hAnsi="Arial Unicode MS" w:cs="Arial Unicode MS" w:hint="eastAsia"/>
+                <w:color w:val="000000"/>
+                <w:kern w:val="0"/>
+                <w:sz w:val="20"/>
+                <w:szCs w:val="20"/>
+                <w:lang w:eastAsia="ko-KR"/>
+                <w14:ligatures w14:val="none"/>
+              </w:rPr>
+              <w:t>gpsd</w:t>
+            </w:r>
+            <w:proofErr w:type="spellEnd"/>
+            <w:r>
+              <w:rPr>
+                <w:rFonts w:ascii="Arial Unicode MS" w:eastAsia="Arial Unicode MS" w:hAnsi="Arial Unicode MS" w:cs="Arial Unicode MS" w:hint="eastAsia"/>
+                <w:color w:val="000000"/>
+                <w:kern w:val="0"/>
+                <w:sz w:val="20"/>
+                <w:szCs w:val="20"/>
+                <w:lang w:eastAsia="ko-KR"/>
+                <w14:ligatures w14:val="none"/>
+              </w:rPr>
+              <w:t>... PASS</w:t>
+            </w:r>
+          </w:p>
+        </w:tc>
+        <w:tc>
+          <w:tcPr>
+            <w:tcW w:w="2430" w:type="dxa"/>
+            <w:vAlign w:val="bottom"/>
+            <w:hideMark/>
+          </w:tcPr>
+          <w:p>
+            <w:pPr>
+              <w:spacing w:after="0" w:line="240" w:lineRule="auto"/>
+              <w:rPr>
+                <w:rFonts w:ascii="Aptos Narrow" w:eastAsia="Times New Roman" w:hAnsi="Aptos Narrow" w:cs="Times New Roman"/>
+                <w:color w:val="000000"/>
+                <w:kern w:val="0"/>
+                <w:lang w:eastAsia="ko-KR"/>
+                <w14:ligatures w14:val="none"/>
+              </w:rPr>
+            </w:pPr>
+          </w:p>
+        </w:tc>
+      </w:tr>
+      <w:tr>
+        <w:trPr>
+          <w:trHeight w:val="360"/>
+          <w:jc w:val="center"/>
+        </w:trPr>
+        <w:tc>
+          <w:tcPr>
+            <w:tcW w:w="4045" w:type="dxa"/>
+            <w:vAlign w:val="bottom"/>
+            <w:hideMark/>
+          </w:tcPr>
+          <w:p>
+            <w:pPr>
+              <w:spacing w:after="0" w:line="240" w:lineRule="auto"/>
+              <w:rPr>
+                <w:rFonts w:ascii="Aptos Narrow" w:eastAsia="Times New Roman" w:hAnsi="Aptos Narrow" w:cs="Times New Roman"/>
+                <w:color w:val="000000"/>
+                <w:kern w:val="0"/>
+                <w:lang w:eastAsia="ko-KR"/>
+                <w14:ligatures w14:val="none"/>
+              </w:rPr>
+            </w:pPr>
+            <w:r>
+              <w:rPr>
+                <w:rFonts w:ascii="Aptos Narrow" w:eastAsia="Times New Roman" w:hAnsi="Aptos Narrow" w:cs="Times New Roman"/>
+                <w:color w:val="000000"/>
+                <w:kern w:val="0"/>
+                <w:lang w:eastAsia="ko-KR"/>
+                <w14:ligatures w14:val="none"/>
+              </w:rPr>
+              <w:t xml:space="preserve">Check </w:t>
+            </w:r>
+            <w:proofErr w:type="spellStart"/>
+            <w:r>
+              <w:rPr>
+                <w:rFonts w:ascii="Aptos Narrow" w:eastAsia="Times New Roman" w:hAnsi="Aptos Narrow" w:cs="Times New Roman"/>
+                <w:color w:val="000000"/>
+                <w:kern w:val="0"/>
+                <w:lang w:eastAsia="ko-KR"/>
+                <w14:ligatures w14:val="none"/>
+              </w:rPr>
+              <w:t>SatDump</w:t>
+            </w:r>
+            <w:proofErr w:type="spellEnd"/>
+            <w:r>
+              <w:rPr>
+                <w:rFonts w:ascii="Aptos Narrow" w:eastAsia="Times New Roman" w:hAnsi="Aptos Narrow" w:cs="Times New Roman"/>
+                <w:color w:val="000000"/>
+                <w:kern w:val="0"/>
+                <w:lang w:eastAsia="ko-KR"/>
+                <w14:ligatures w14:val="none"/>
+              </w:rPr>
+              <w:t xml:space="preserve"> installation</w:t>
+            </w:r>
+          </w:p>
+        </w:tc>
+        <w:tc>
+          <w:tcPr>
+            <w:tcW w:w="3420" w:type="dxa"/>
+            <w:vAlign w:val="bottom"/>
+            <w:hideMark/>
+          </w:tcPr>
+          <w:p>
+            <w:pPr>
+              <w:spacing w:after="0" w:line="240" w:lineRule="auto"/>
+              <w:rPr>
+                <w:rFonts w:ascii="Aptos Narrow" w:eastAsia="Times New Roman" w:hAnsi="Aptos Narrow" w:cs="Times New Roman"/>
+                <w:color w:val="000000"/>
+                <w:kern w:val="0"/>
+                <w:lang w:eastAsia="ko-KR"/>
+                <w14:ligatures w14:val="none"/>
+              </w:rPr>
+            </w:pPr>
+            <w:r>
+              <w:rPr>
+                <w:rFonts w:ascii="Aptos Narrow" w:eastAsia="Times New Roman" w:hAnsi="Aptos Narrow" w:cs="Times New Roman"/>
+                <w:color w:val="000000"/>
+                <w:kern w:val="0"/>
+                <w:lang w:eastAsia="ko-KR"/>
+                <w14:ligatures w14:val="none"/>
+              </w:rPr>
+              <w:t xml:space="preserve">Output shows: </w:t>
+            </w:r>
+            <w:r>
+              <w:rPr>
+                <w:rFonts w:ascii="Arial Unicode MS" w:eastAsia="Arial Unicode MS" w:hAnsi="Arial Unicode MS" w:cs="Arial Unicode MS" w:hint="eastAsia"/>
+                <w:color w:val="000000"/>
+                <w:kern w:val="0"/>
+                <w:sz w:val="20"/>
+                <w:szCs w:val="20"/>
+                <w:lang w:eastAsia="ko-KR"/>
+                <w14:ligatures w14:val="none"/>
+              </w:rPr>
+              <w:t xml:space="preserve">[+] Checking </w:t>
+            </w:r>
+            <w:proofErr w:type="spellStart"/>
+            <w:r>
+              <w:rPr>
+                <w:rFonts w:ascii="Arial Unicode MS" w:eastAsia="Arial Unicode MS" w:hAnsi="Arial Unicode MS" w:cs="Arial Unicode MS" w:hint="eastAsia"/>
+                <w:color w:val="000000"/>
+                <w:kern w:val="0"/>
+                <w:sz w:val="20"/>
+                <w:szCs w:val="20"/>
+                <w:lang w:eastAsia="ko-KR"/>
+                <w14:ligatures w14:val="none"/>
+              </w:rPr>
+              <w:t>SatDump</w:t>
+            </w:r>
+            <w:proofErr w:type="spellEnd"/>
+            <w:r>
+              <w:rPr>
+                <w:rFonts w:ascii="Arial Unicode MS" w:eastAsia="Arial Unicode MS" w:hAnsi="Arial Unicode MS" w:cs="Arial Unicode MS" w:hint="eastAsia"/>
+                <w:color w:val="000000"/>
+                <w:kern w:val="0"/>
+                <w:sz w:val="20"/>
+                <w:szCs w:val="20"/>
+                <w:lang w:eastAsia="ko-KR"/>
+                <w14:ligatures w14:val="none"/>
+              </w:rPr>
+              <w:t>... PASS</w:t>
+            </w:r>
+          </w:p>
+        </w:tc>
+        <w:tc>
+          <w:tcPr>
+            <w:tcW w:w="2430" w:type="dxa"/>
+            <w:vAlign w:val="bottom"/>
+            <w:hideMark/>
+          </w:tcPr>
+          <w:p>
+            <w:pPr>
+              <w:spacing w:after="0" w:line="240" w:lineRule="auto"/>
+              <w:rPr>
+                <w:rFonts w:ascii="Aptos Narrow" w:eastAsia="Times New Roman" w:hAnsi="Aptos Narrow" w:cs="Times New Roman"/>
+                <w:color w:val="000000"/>
+                <w:kern w:val="0"/>
+                <w:lang w:eastAsia="ko-KR"/>
+                <w14:ligatures w14:val="none"/>
+              </w:rPr>
+            </w:pPr>
+          </w:p>
+        </w:tc>
+      </w:tr>
+      <w:tr>
+        <w:trPr>
+          <w:trHeight w:val="360"/>
+          <w:jc w:val="center"/>
+        </w:trPr>
+        <w:tc>
+          <w:tcPr>
+            <w:tcW w:w="4045" w:type="dxa"/>
+            <w:vAlign w:val="bottom"/>
+            <w:hideMark/>
+          </w:tcPr>
+          <w:p>
+            <w:pPr>
+              <w:spacing w:after="0" w:line="240" w:lineRule="auto"/>
+              <w:rPr>
+                <w:rFonts w:ascii="Aptos Narrow" w:eastAsia="Times New Roman" w:hAnsi="Aptos Narrow" w:cs="Times New Roman"/>
+                <w:color w:val="000000"/>
+                <w:kern w:val="0"/>
+                <w:lang w:eastAsia="ko-KR"/>
+                <w14:ligatures w14:val="none"/>
+              </w:rPr>
+            </w:pPr>
+            <w:r>
+              <w:rPr>
+                <w:rFonts w:ascii="Aptos Narrow" w:eastAsia="Times New Roman" w:hAnsi="Aptos Narrow" w:cs="Times New Roman"/>
+                <w:color w:val="000000"/>
+                <w:kern w:val="0"/>
+                <w:lang w:eastAsia="ko-KR"/>
+                <w14:ligatures w14:val="none"/>
+              </w:rPr>
+              <w:t xml:space="preserve">Check </w:t>
+            </w:r>
+            <w:proofErr w:type="spellStart"/>
+            <w:r>
+              <w:rPr>
+                <w:rFonts w:ascii="Aptos Narrow" w:eastAsia="Times New Roman" w:hAnsi="Aptos Narrow" w:cs="Times New Roman"/>
+                <w:color w:val="000000"/>
+                <w:kern w:val="0"/>
+                <w:lang w:eastAsia="ko-KR"/>
+                <w14:ligatures w14:val="none"/>
+              </w:rPr>
+              <w:t>Gpredict</w:t>
+            </w:r>
+            <w:proofErr w:type="spellEnd"/>
+            <w:r>
+              <w:rPr>
+                <w:rFonts w:ascii="Aptos Narrow" w:eastAsia="Times New Roman" w:hAnsi="Aptos Narrow" w:cs="Times New Roman"/>
+                <w:color w:val="000000"/>
+                <w:kern w:val="0"/>
+                <w:lang w:eastAsia="ko-KR"/>
+                <w14:ligatures w14:val="none"/>
+              </w:rPr>
+              <w:t xml:space="preserve"> installation</w:t>
+            </w:r>
+          </w:p>
+        </w:tc>
+        <w:tc>
+          <w:tcPr>
+            <w:tcW w:w="3420" w:type="dxa"/>
+            <w:vAlign w:val="bottom"/>
+            <w:hideMark/>
+          </w:tcPr>
+          <w:p>
+            <w:pPr>
+              <w:spacing w:after="0" w:line="240" w:lineRule="auto"/>
+              <w:rPr>
+                <w:rFonts w:ascii="Aptos Narrow" w:eastAsia="Times New Roman" w:hAnsi="Aptos Narrow" w:cs="Times New Roman"/>
+                <w:color w:val="000000"/>
+                <w:kern w:val="0"/>
+                <w:lang w:eastAsia="ko-KR"/>
+                <w14:ligatures w14:val="none"/>
+              </w:rPr>
+            </w:pPr>
+            <w:r>
+              <w:rPr>
+                <w:rFonts w:ascii="Aptos Narrow" w:eastAsia="Times New Roman" w:hAnsi="Aptos Narrow" w:cs="Times New Roman"/>
+                <w:color w:val="000000"/>
+                <w:kern w:val="0"/>
+                <w:lang w:eastAsia="ko-KR"/>
+                <w14:ligatures w14:val="none"/>
+              </w:rPr>
+              <w:t xml:space="preserve">Output shows: </w:t>
+            </w:r>
+            <w:r>
+              <w:rPr>
+                <w:rFonts w:ascii="Arial Unicode MS" w:eastAsia="Arial Unicode MS" w:hAnsi="Arial Unicode MS" w:cs="Arial Unicode MS" w:hint="eastAsia"/>
+                <w:color w:val="000000"/>
+                <w:kern w:val="0"/>
+                <w:sz w:val="20"/>
+                <w:szCs w:val="20"/>
+                <w:lang w:eastAsia="ko-KR"/>
+                <w14:ligatures w14:val="none"/>
+              </w:rPr>
+              <w:t xml:space="preserve">[+] Checking </w:t>
+            </w:r>
+            <w:proofErr w:type="spellStart"/>
+            <w:r>
+              <w:rPr>
+                <w:rFonts w:ascii="Arial Unicode MS" w:eastAsia="Arial Unicode MS" w:hAnsi="Arial Unicode MS" w:cs="Arial Unicode MS" w:hint="eastAsia"/>
+                <w:color w:val="000000"/>
+                <w:kern w:val="0"/>
+                <w:sz w:val="20"/>
+                <w:szCs w:val="20"/>
+                <w:lang w:eastAsia="ko-KR"/>
+                <w14:ligatures w14:val="none"/>
+              </w:rPr>
+              <w:t>Gpredict</w:t>
+            </w:r>
+            <w:proofErr w:type="spellEnd"/>
+            <w:r>
+              <w:rPr>
+                <w:rFonts w:ascii="Arial Unicode MS" w:eastAsia="Arial Unicode MS" w:hAnsi="Arial Unicode MS" w:cs="Arial Unicode MS" w:hint="eastAsia"/>
+                <w:color w:val="000000"/>
+                <w:kern w:val="0"/>
+                <w:sz w:val="20"/>
+                <w:szCs w:val="20"/>
+                <w:lang w:eastAsia="ko-KR"/>
+                <w14:ligatures w14:val="none"/>
+              </w:rPr>
+              <w:t>... PASS</w:t>
+            </w:r>
+          </w:p>
+        </w:tc>
+        <w:tc>
+          <w:tcPr>
+            <w:tcW w:w="2430" w:type="dxa"/>
+            <w:vAlign w:val="bottom"/>
+            <w:hideMark/>
+          </w:tcPr>
+          <w:p>
+            <w:pPr>
+              <w:spacing w:after="0" w:line="240" w:lineRule="auto"/>
+              <w:rPr>
+                <w:rFonts w:ascii="Aptos Narrow" w:eastAsia="Times New Roman" w:hAnsi="Aptos Narrow" w:cs="Times New Roman"/>
+                <w:color w:val="000000"/>
+                <w:kern w:val="0"/>
+                <w:lang w:eastAsia="ko-KR"/>
+                <w14:ligatures w14:val="none"/>
+              </w:rPr>
+            </w:pPr>
+          </w:p>
+        </w:tc>
+      </w:tr>
+      <w:tr>
+        <w:trPr>
+          <w:trHeight w:val="360"/>
+          <w:jc w:val="center"/>
+        </w:trPr>
+        <w:tc>
+          <w:tcPr>
+            <w:tcW w:w="4045" w:type="dxa"/>
+            <w:vAlign w:val="bottom"/>
+            <w:hideMark/>
+          </w:tcPr>
+          <w:p>
+            <w:pPr>
+              <w:spacing w:after="0" w:line="240" w:lineRule="auto"/>
+              <w:rPr>
+                <w:rFonts w:ascii="Aptos Narrow" w:eastAsia="Times New Roman" w:hAnsi="Aptos Narrow" w:cs="Times New Roman"/>
+                <w:color w:val="000000"/>
+                <w:kern w:val="0"/>
+                <w:lang w:eastAsia="ko-KR"/>
+                <w14:ligatures w14:val="none"/>
+              </w:rPr>
+            </w:pPr>
+            <w:r>
+              <w:rPr>
+                <w:rFonts w:ascii="Aptos Narrow" w:eastAsia="Times New Roman" w:hAnsi="Aptos Narrow" w:cs="Times New Roman"/>
+                <w:color w:val="000000"/>
+                <w:kern w:val="0"/>
+                <w:lang w:eastAsia="ko-KR"/>
+                <w14:ligatures w14:val="none"/>
+              </w:rPr>
+              <w:t>Check SDR++ installation</w:t>
+            </w:r>
+          </w:p>
+        </w:tc>
+        <w:tc>
+          <w:tcPr>
+            <w:tcW w:w="3420" w:type="dxa"/>
+            <w:vAlign w:val="bottom"/>
+            <w:hideMark/>
+          </w:tcPr>
+          <w:p>
+            <w:pPr>
+              <w:spacing w:after="0" w:line="240" w:lineRule="auto"/>
+              <w:rPr>
+                <w:rFonts w:ascii="Aptos Narrow" w:eastAsia="Times New Roman" w:hAnsi="Aptos Narrow" w:cs="Times New Roman"/>
+                <w:color w:val="000000"/>
+                <w:kern w:val="0"/>
+                <w:lang w:eastAsia="ko-KR"/>
+                <w14:ligatures w14:val="none"/>
+              </w:rPr>
+            </w:pPr>
+            <w:r>
+              <w:rPr>
+                <w:rFonts w:ascii="Aptos Narrow" w:eastAsia="Times New Roman" w:hAnsi="Aptos Narrow" w:cs="Times New Roman"/>
+                <w:color w:val="000000"/>
+                <w:kern w:val="0"/>
+                <w:lang w:eastAsia="ko-KR"/>
+                <w14:ligatures w14:val="none"/>
+              </w:rPr>
+              <w:t xml:space="preserve">Output shows: </w:t>
+            </w:r>
+            <w:r>
+              <w:rPr>
+                <w:rFonts w:ascii="Arial Unicode MS" w:eastAsia="Arial Unicode MS" w:hAnsi="Arial Unicode MS" w:cs="Arial Unicode MS" w:hint="eastAsia"/>
+                <w:color w:val="000000"/>
+                <w:kern w:val="0"/>
+                <w:sz w:val="20"/>
+                <w:szCs w:val="20"/>
+                <w:lang w:eastAsia="ko-KR"/>
+                <w14:ligatures w14:val="none"/>
+              </w:rPr>
+              <w:t>[+] Checking SDR++... PASS</w:t>
+            </w:r>
+          </w:p>
+        </w:tc>
+        <w:tc>
+          <w:tcPr>
+            <w:tcW w:w="2430" w:type="dxa"/>
+            <w:vAlign w:val="bottom"/>
+            <w:hideMark/>
+          </w:tcPr>
+          <w:p>
+            <w:pPr>
+              <w:spacing w:after="0" w:line="240" w:lineRule="auto"/>
+              <w:rPr>
+                <w:rFonts w:ascii="Aptos Narrow" w:eastAsia="Times New Roman" w:hAnsi="Aptos Narrow" w:cs="Times New Roman"/>
+                <w:color w:val="000000"/>
+                <w:kern w:val="0"/>
+                <w:lang w:eastAsia="ko-KR"/>
+                <w14:ligatures w14:val="none"/>
+              </w:rPr>
+            </w:pPr>
+          </w:p>
+        </w:tc>
+      </w:tr>
+      <w:tr>
+        <w:trPr>
+          <w:trHeight w:val="360"/>
+          <w:jc w:val="center"/>
+        </w:trPr>
+        <w:tc>
+          <w:tcPr>
+            <w:tcW w:w="4045" w:type="dxa"/>
+            <w:vAlign w:val="bottom"/>
+            <w:hideMark/>
+          </w:tcPr>
+          <w:p>
+            <w:pPr>
+              <w:spacing w:after="0" w:line="240" w:lineRule="auto"/>
+              <w:rPr>
+                <w:rFonts w:ascii="Aptos Narrow" w:eastAsia="Times New Roman" w:hAnsi="Aptos Narrow" w:cs="Times New Roman"/>
+                <w:color w:val="000000"/>
+                <w:kern w:val="0"/>
+                <w:lang w:eastAsia="ko-KR"/>
+                <w14:ligatures w14:val="none"/>
+              </w:rPr>
+            </w:pPr>
+            <w:r>
+              <w:rPr>
+                <w:rFonts w:ascii="Aptos Narrow" w:eastAsia="Times New Roman" w:hAnsi="Aptos Narrow" w:cs="Times New Roman"/>
+                <w:color w:val="000000"/>
+                <w:kern w:val="0"/>
+                <w:lang w:eastAsia="ko-KR"/>
+                <w14:ligatures w14:val="none"/>
+              </w:rPr>
+              <w:t>Review summary</w:t>
+            </w:r>
+          </w:p>
+        </w:tc>
+        <w:tc>
+          <w:tcPr>
+            <w:tcW w:w="3420" w:type="dxa"/>
+            <w:vAlign w:val="bottom"/>
+            <w:hideMark/>
+          </w:tcPr>
+          <w:p>
+            <w:pPr>
+              <w:spacing w:after="0" w:line="240" w:lineRule="auto"/>
+              <w:rPr>
+                <w:rFonts w:ascii="Aptos Narrow" w:eastAsia="Times New Roman" w:hAnsi="Aptos Narrow" w:cs="Times New Roman"/>
+                <w:color w:val="000000"/>
+                <w:kern w:val="0"/>
+                <w:lang w:eastAsia="ko-KR"/>
+                <w14:ligatures w14:val="none"/>
+              </w:rPr>
+            </w:pPr>
+            <w:r>
+              <w:rPr>
+                <w:rFonts w:ascii="Aptos Narrow" w:eastAsia="Times New Roman" w:hAnsi="Aptos Narrow" w:cs="Times New Roman"/>
+                <w:color w:val="000000"/>
+                <w:kern w:val="0"/>
+                <w:lang w:eastAsia="ko-KR"/>
+                <w14:ligatures w14:val="none"/>
+              </w:rPr>
+              <w:t xml:space="preserve">Script ends with </w:t>
+            </w:r>
+            <w:r>
+              <w:rPr>
+                <w:rFonts w:ascii="Arial Unicode MS" w:eastAsia="Arial Unicode MS" w:hAnsi="Arial Unicode MS" w:cs="Arial Unicode MS" w:hint="eastAsia"/>
+                <w:color w:val="000000"/>
+                <w:kern w:val="0"/>
+                <w:sz w:val="20"/>
+                <w:szCs w:val="20"/>
+                <w:lang w:eastAsia="ko-KR"/>
+                <w14:ligatures w14:val="none"/>
+              </w:rPr>
+              <w:t>=== Verification complete ===</w:t>
+            </w:r>
+            <w:r>
+              <w:rPr>
+                <w:rFonts w:ascii="Aptos Narrow" w:eastAsia="Times New Roman" w:hAnsi="Aptos Narrow" w:cs="Times New Roman"/>
+                <w:color w:val="000000"/>
+                <w:kern w:val="0"/>
+                <w:lang w:eastAsia="ko-KR"/>
+                <w14:ligatures w14:val="none"/>
+              </w:rPr>
+              <w:t xml:space="preserve"> and no FAIL messages.</w:t>
+            </w:r>
+          </w:p>
+        </w:tc>
+        <w:tc>
+          <w:tcPr>
+            <w:tcW w:w="2430" w:type="dxa"/>
+            <w:vAlign w:val="bottom"/>
+            <w:hideMark/>
+          </w:tcPr>
+          <w:p>
+            <w:pPr>
+              <w:spacing w:after="0" w:line="240" w:lineRule="auto"/>
+              <w:rPr>
+                <w:rFonts w:ascii="Aptos Narrow" w:eastAsia="Times New Roman" w:hAnsi="Aptos Narrow" w:cs="Times New Roman"/>
+                <w:color w:val="000000"/>
+                <w:kern w:val="0"/>
+                <w:lang w:eastAsia="ko-KR"/>
+                <w14:ligatures w14:val="none"/>
+              </w:rPr>
+            </w:pPr>
+          </w:p>
+        </w:tc>
+      </w:tr>
+    </w:tbl>
     <w:p/>
     <w:p>
       <w:pPr>
@@ -3327,12 +4131,745 @@
     <w:p/>
     <w:p>
       <w:pPr>
+        <w:pStyle w:val="Caption"/>
+        <w:keepNext/>
+      </w:pPr>
+      <w:r>
+        <w:t xml:space="preserve">Table </w:t>
+      </w:r>
+      <w:fldSimple w:instr=" SEQ Table \* ARABIC ">
+        <w:r>
+          <w:rPr>
+            <w:noProof/>
+          </w:rPr>
+          <w:t>5</w:t>
+        </w:r>
+      </w:fldSimple>
+      <w:r>
+        <w:t>: Satellite Reception Test</w:t>
+      </w:r>
+    </w:p>
+    <w:tbl>
+      <w:tblPr>
+        <w:tblW w:w="9700" w:type="dxa"/>
+        <w:tblBorders>
+          <w:top w:val="single" w:sz="4" w:space="0" w:color="auto"/>
+          <w:left w:val="single" w:sz="4" w:space="0" w:color="auto"/>
+          <w:bottom w:val="single" w:sz="4" w:space="0" w:color="auto"/>
+          <w:right w:val="single" w:sz="4" w:space="0" w:color="auto"/>
+          <w:insideH w:val="single" w:sz="4" w:space="0" w:color="auto"/>
+          <w:insideV w:val="single" w:sz="4" w:space="0" w:color="auto"/>
+        </w:tblBorders>
+        <w:tblLook w:val="04A0" w:firstRow="1" w:lastRow="0" w:firstColumn="1" w:lastColumn="0" w:noHBand="0" w:noVBand="1"/>
+      </w:tblPr>
+      <w:tblGrid>
+        <w:gridCol w:w="3775"/>
+        <w:gridCol w:w="3420"/>
+        <w:gridCol w:w="2505"/>
+      </w:tblGrid>
+      <w:tr>
+        <w:trPr>
+          <w:trHeight w:val="503"/>
+        </w:trPr>
+        <w:tc>
+          <w:tcPr>
+            <w:tcW w:w="3775" w:type="dxa"/>
+            <w:noWrap/>
+            <w:vAlign w:val="bottom"/>
+            <w:hideMark/>
+          </w:tcPr>
+          <w:p>
+            <w:pPr>
+              <w:spacing w:after="0" w:line="240" w:lineRule="auto"/>
+              <w:rPr>
+                <w:rFonts w:ascii="Aptos Narrow" w:eastAsia="Times New Roman" w:hAnsi="Aptos Narrow" w:cs="Times New Roman"/>
+                <w:b/>
+                <w:bCs/>
+                <w:color w:val="000000"/>
+                <w:kern w:val="0"/>
+                <w:lang w:eastAsia="ko-KR"/>
+                <w14:ligatures w14:val="none"/>
+              </w:rPr>
+            </w:pPr>
+            <w:r>
+              <w:rPr>
+                <w:rFonts w:ascii="Aptos Narrow" w:eastAsia="Times New Roman" w:hAnsi="Aptos Narrow" w:cs="Times New Roman"/>
+                <w:b/>
+                <w:bCs/>
+                <w:color w:val="000000"/>
+                <w:kern w:val="0"/>
+                <w:lang w:eastAsia="ko-KR"/>
+                <w14:ligatures w14:val="none"/>
+              </w:rPr>
+              <w:t>Test</w:t>
+            </w:r>
+          </w:p>
+        </w:tc>
+        <w:tc>
+          <w:tcPr>
+            <w:tcW w:w="3420" w:type="dxa"/>
+            <w:noWrap/>
+            <w:vAlign w:val="bottom"/>
+            <w:hideMark/>
+          </w:tcPr>
+          <w:p>
+            <w:pPr>
+              <w:spacing w:after="0" w:line="240" w:lineRule="auto"/>
+              <w:rPr>
+                <w:rFonts w:ascii="Aptos Narrow" w:eastAsia="Times New Roman" w:hAnsi="Aptos Narrow" w:cs="Times New Roman"/>
+                <w:b/>
+                <w:bCs/>
+                <w:color w:val="000000"/>
+                <w:kern w:val="0"/>
+                <w:lang w:eastAsia="ko-KR"/>
+                <w14:ligatures w14:val="none"/>
+              </w:rPr>
+            </w:pPr>
+            <w:r>
+              <w:rPr>
+                <w:rFonts w:ascii="Aptos Narrow" w:eastAsia="Times New Roman" w:hAnsi="Aptos Narrow" w:cs="Times New Roman"/>
+                <w:b/>
+                <w:bCs/>
+                <w:color w:val="000000"/>
+                <w:kern w:val="0"/>
+                <w:lang w:eastAsia="ko-KR"/>
+                <w14:ligatures w14:val="none"/>
+              </w:rPr>
+              <w:t>Expected Result</w:t>
+            </w:r>
+          </w:p>
+        </w:tc>
+        <w:tc>
+          <w:tcPr>
+            <w:tcW w:w="2505" w:type="dxa"/>
+            <w:noWrap/>
+            <w:vAlign w:val="bottom"/>
+            <w:hideMark/>
+          </w:tcPr>
+          <w:p>
+            <w:pPr>
+              <w:spacing w:after="0" w:line="240" w:lineRule="auto"/>
+              <w:rPr>
+                <w:rFonts w:ascii="Aptos Narrow" w:eastAsia="Times New Roman" w:hAnsi="Aptos Narrow" w:cs="Times New Roman"/>
+                <w:b/>
+                <w:bCs/>
+                <w:color w:val="000000"/>
+                <w:kern w:val="0"/>
+                <w:lang w:eastAsia="ko-KR"/>
+                <w14:ligatures w14:val="none"/>
+              </w:rPr>
+            </w:pPr>
+            <w:r>
+              <w:rPr>
+                <w:rFonts w:ascii="Aptos Narrow" w:eastAsia="Times New Roman" w:hAnsi="Aptos Narrow" w:cs="Times New Roman"/>
+                <w:b/>
+                <w:bCs/>
+                <w:color w:val="000000"/>
+                <w:kern w:val="0"/>
+                <w:lang w:eastAsia="ko-KR"/>
+                <w14:ligatures w14:val="none"/>
+              </w:rPr>
+              <w:t>Observed Result</w:t>
+            </w:r>
+          </w:p>
+        </w:tc>
+      </w:tr>
+      <w:tr>
+        <w:trPr>
+          <w:trHeight w:val="1605"/>
+        </w:trPr>
+        <w:tc>
+          <w:tcPr>
+            <w:tcW w:w="3775" w:type="dxa"/>
+            <w:vAlign w:val="bottom"/>
+            <w:hideMark/>
+          </w:tcPr>
+          <w:p>
+            <w:pPr>
+              <w:spacing w:after="0" w:line="240" w:lineRule="auto"/>
+              <w:rPr>
+                <w:rFonts w:ascii="Aptos Narrow" w:eastAsia="Times New Roman" w:hAnsi="Aptos Narrow" w:cs="Times New Roman"/>
+                <w:color w:val="000000"/>
+                <w:kern w:val="0"/>
+                <w:lang w:eastAsia="ko-KR"/>
+                <w14:ligatures w14:val="none"/>
+              </w:rPr>
+            </w:pPr>
+            <w:r>
+              <w:rPr>
+                <w:rFonts w:ascii="Aptos Narrow" w:eastAsia="Times New Roman" w:hAnsi="Aptos Narrow" w:cs="Times New Roman"/>
+                <w:color w:val="000000"/>
+                <w:kern w:val="0"/>
+                <w:lang w:eastAsia="ko-KR"/>
+                <w14:ligatures w14:val="none"/>
+              </w:rPr>
+              <w:t xml:space="preserve">Connect RTL-SDR Blog V4 dongle to Pi USB 3.0 port and attach VHF antenna (QFH, V-dipole, turnstile, etc.) tuned for ~137 </w:t>
+            </w:r>
+            <w:proofErr w:type="spellStart"/>
+            <w:r>
+              <w:rPr>
+                <w:rFonts w:ascii="Aptos Narrow" w:eastAsia="Times New Roman" w:hAnsi="Aptos Narrow" w:cs="Times New Roman"/>
+                <w:color w:val="000000"/>
+                <w:kern w:val="0"/>
+                <w:lang w:eastAsia="ko-KR"/>
+                <w14:ligatures w14:val="none"/>
+              </w:rPr>
+              <w:t>MHz.</w:t>
+            </w:r>
+            <w:proofErr w:type="spellEnd"/>
+          </w:p>
+        </w:tc>
+        <w:tc>
+          <w:tcPr>
+            <w:tcW w:w="3420" w:type="dxa"/>
+            <w:vAlign w:val="bottom"/>
+            <w:hideMark/>
+          </w:tcPr>
+          <w:p>
+            <w:pPr>
+              <w:spacing w:after="0" w:line="240" w:lineRule="auto"/>
+              <w:rPr>
+                <w:rFonts w:ascii="Aptos Narrow" w:eastAsia="Times New Roman" w:hAnsi="Aptos Narrow" w:cs="Times New Roman"/>
+                <w:color w:val="000000"/>
+                <w:kern w:val="0"/>
+                <w:lang w:eastAsia="ko-KR"/>
+                <w14:ligatures w14:val="none"/>
+              </w:rPr>
+            </w:pPr>
+            <w:r>
+              <w:rPr>
+                <w:rFonts w:ascii="Aptos Narrow" w:eastAsia="Times New Roman" w:hAnsi="Aptos Narrow" w:cs="Times New Roman"/>
+                <w:color w:val="000000"/>
+                <w:kern w:val="0"/>
+                <w:lang w:eastAsia="ko-KR"/>
+                <w14:ligatures w14:val="none"/>
+              </w:rPr>
+              <w:t>Hardware connected firmly, antenna outdoors or with clear sky view.</w:t>
+            </w:r>
+          </w:p>
+        </w:tc>
+        <w:tc>
+          <w:tcPr>
+            <w:tcW w:w="2505" w:type="dxa"/>
+            <w:vAlign w:val="bottom"/>
+            <w:hideMark/>
+          </w:tcPr>
+          <w:p>
+            <w:pPr>
+              <w:spacing w:after="0" w:line="240" w:lineRule="auto"/>
+              <w:rPr>
+                <w:rFonts w:ascii="Aptos Narrow" w:eastAsia="Times New Roman" w:hAnsi="Aptos Narrow" w:cs="Times New Roman"/>
+                <w:color w:val="000000"/>
+                <w:kern w:val="0"/>
+                <w:lang w:eastAsia="ko-KR"/>
+                <w14:ligatures w14:val="none"/>
+              </w:rPr>
+            </w:pPr>
+          </w:p>
+        </w:tc>
+      </w:tr>
+      <w:tr>
+        <w:trPr>
+          <w:trHeight w:val="1605"/>
+        </w:trPr>
+        <w:tc>
+          <w:tcPr>
+            <w:tcW w:w="3775" w:type="dxa"/>
+            <w:vAlign w:val="bottom"/>
+            <w:hideMark/>
+          </w:tcPr>
+          <w:p>
+            <w:pPr>
+              <w:spacing w:after="0" w:line="240" w:lineRule="auto"/>
+              <w:rPr>
+                <w:rFonts w:ascii="Aptos Narrow" w:eastAsia="Times New Roman" w:hAnsi="Aptos Narrow" w:cs="Times New Roman"/>
+                <w:color w:val="000000"/>
+                <w:kern w:val="0"/>
+                <w:lang w:eastAsia="ko-KR"/>
+                <w14:ligatures w14:val="none"/>
+              </w:rPr>
+            </w:pPr>
+            <w:r>
+              <w:rPr>
+                <w:rFonts w:ascii="Aptos Narrow" w:eastAsia="Times New Roman" w:hAnsi="Aptos Narrow" w:cs="Times New Roman"/>
+                <w:color w:val="000000"/>
+                <w:kern w:val="0"/>
+                <w:lang w:eastAsia="ko-KR"/>
+                <w14:ligatures w14:val="none"/>
+              </w:rPr>
+              <w:lastRenderedPageBreak/>
+              <w:t xml:space="preserve">Use </w:t>
+            </w:r>
+            <w:proofErr w:type="spellStart"/>
+            <w:r>
+              <w:rPr>
+                <w:rFonts w:ascii="Aptos Narrow" w:eastAsia="Times New Roman" w:hAnsi="Aptos Narrow" w:cs="Times New Roman"/>
+                <w:color w:val="000000"/>
+                <w:kern w:val="0"/>
+                <w:lang w:eastAsia="ko-KR"/>
+                <w14:ligatures w14:val="none"/>
+              </w:rPr>
+              <w:t>Gpredict</w:t>
+            </w:r>
+            <w:proofErr w:type="spellEnd"/>
+            <w:r>
+              <w:rPr>
+                <w:rFonts w:ascii="Aptos Narrow" w:eastAsia="Times New Roman" w:hAnsi="Aptos Narrow" w:cs="Times New Roman"/>
+                <w:color w:val="000000"/>
+                <w:kern w:val="0"/>
+                <w:lang w:eastAsia="ko-KR"/>
+                <w14:ligatures w14:val="none"/>
+              </w:rPr>
+              <w:t xml:space="preserve"> to check upcoming Meteor-M2-4 pass (137.9 MHz). Record start time, max elevation, and pass duration.</w:t>
+            </w:r>
+          </w:p>
+        </w:tc>
+        <w:tc>
+          <w:tcPr>
+            <w:tcW w:w="3420" w:type="dxa"/>
+            <w:vAlign w:val="bottom"/>
+            <w:hideMark/>
+          </w:tcPr>
+          <w:p>
+            <w:pPr>
+              <w:spacing w:after="0" w:line="240" w:lineRule="auto"/>
+              <w:rPr>
+                <w:rFonts w:ascii="Aptos Narrow" w:eastAsia="Times New Roman" w:hAnsi="Aptos Narrow" w:cs="Times New Roman"/>
+                <w:color w:val="000000"/>
+                <w:kern w:val="0"/>
+                <w:lang w:eastAsia="ko-KR"/>
+                <w14:ligatures w14:val="none"/>
+              </w:rPr>
+            </w:pPr>
+            <w:r>
+              <w:rPr>
+                <w:rFonts w:ascii="Aptos Narrow" w:eastAsia="Times New Roman" w:hAnsi="Aptos Narrow" w:cs="Times New Roman"/>
+                <w:color w:val="000000"/>
+                <w:kern w:val="0"/>
+                <w:lang w:eastAsia="ko-KR"/>
+                <w14:ligatures w14:val="none"/>
+              </w:rPr>
+              <w:t xml:space="preserve">Pass info visible, frequency: </w:t>
+            </w:r>
+            <w:r>
+              <w:rPr>
+                <w:rFonts w:ascii="Aptos Narrow" w:eastAsia="Times New Roman" w:hAnsi="Aptos Narrow" w:cs="Times New Roman"/>
+                <w:b/>
+                <w:bCs/>
+                <w:color w:val="000000"/>
+                <w:kern w:val="0"/>
+                <w:lang w:eastAsia="ko-KR"/>
+                <w14:ligatures w14:val="none"/>
+              </w:rPr>
+              <w:t xml:space="preserve">137.900 </w:t>
+            </w:r>
+            <w:proofErr w:type="spellStart"/>
+            <w:r>
+              <w:rPr>
+                <w:rFonts w:ascii="Aptos Narrow" w:eastAsia="Times New Roman" w:hAnsi="Aptos Narrow" w:cs="Times New Roman"/>
+                <w:b/>
+                <w:bCs/>
+                <w:color w:val="000000"/>
+                <w:kern w:val="0"/>
+                <w:lang w:eastAsia="ko-KR"/>
+                <w14:ligatures w14:val="none"/>
+              </w:rPr>
+              <w:t>MHz</w:t>
+            </w:r>
+            <w:r>
+              <w:rPr>
+                <w:rFonts w:ascii="Aptos Narrow" w:eastAsia="Times New Roman" w:hAnsi="Aptos Narrow" w:cs="Times New Roman"/>
+                <w:color w:val="000000"/>
+                <w:kern w:val="0"/>
+                <w:lang w:eastAsia="ko-KR"/>
+                <w14:ligatures w14:val="none"/>
+              </w:rPr>
+              <w:t>.</w:t>
+            </w:r>
+            <w:proofErr w:type="spellEnd"/>
+          </w:p>
+        </w:tc>
+        <w:tc>
+          <w:tcPr>
+            <w:tcW w:w="2505" w:type="dxa"/>
+            <w:vAlign w:val="bottom"/>
+            <w:hideMark/>
+          </w:tcPr>
+          <w:p>
+            <w:pPr>
+              <w:spacing w:after="0" w:line="240" w:lineRule="auto"/>
+              <w:rPr>
+                <w:rFonts w:ascii="Aptos Narrow" w:eastAsia="Times New Roman" w:hAnsi="Aptos Narrow" w:cs="Times New Roman"/>
+                <w:color w:val="000000"/>
+                <w:kern w:val="0"/>
+                <w:lang w:eastAsia="ko-KR"/>
+                <w14:ligatures w14:val="none"/>
+              </w:rPr>
+            </w:pPr>
+          </w:p>
+        </w:tc>
+      </w:tr>
+      <w:tr>
+        <w:trPr>
+          <w:trHeight w:val="1605"/>
+        </w:trPr>
+        <w:tc>
+          <w:tcPr>
+            <w:tcW w:w="3775" w:type="dxa"/>
+            <w:vAlign w:val="bottom"/>
+            <w:hideMark/>
+          </w:tcPr>
+          <w:p>
+            <w:pPr>
+              <w:spacing w:after="0" w:line="240" w:lineRule="auto"/>
+              <w:rPr>
+                <w:rFonts w:ascii="Aptos Narrow" w:eastAsia="Times New Roman" w:hAnsi="Aptos Narrow" w:cs="Times New Roman"/>
+                <w:color w:val="000000"/>
+                <w:kern w:val="0"/>
+                <w:lang w:eastAsia="ko-KR"/>
+                <w14:ligatures w14:val="none"/>
+              </w:rPr>
+            </w:pPr>
+            <w:r>
+              <w:rPr>
+                <w:rFonts w:ascii="Aptos Narrow" w:eastAsia="Times New Roman" w:hAnsi="Aptos Narrow" w:cs="Times New Roman"/>
+                <w:color w:val="000000"/>
+                <w:kern w:val="0"/>
+                <w:lang w:eastAsia="ko-KR"/>
+                <w14:ligatures w14:val="none"/>
+              </w:rPr>
+              <w:t>Launch SDR++ and configure RTL-SDR input. Set center frequency to 137.9 MHz and sample rate to ~2.048 MSPS.</w:t>
+            </w:r>
+          </w:p>
+        </w:tc>
+        <w:tc>
+          <w:tcPr>
+            <w:tcW w:w="3420" w:type="dxa"/>
+            <w:vAlign w:val="bottom"/>
+            <w:hideMark/>
+          </w:tcPr>
+          <w:p>
+            <w:pPr>
+              <w:spacing w:after="0" w:line="240" w:lineRule="auto"/>
+              <w:rPr>
+                <w:rFonts w:ascii="Aptos Narrow" w:eastAsia="Times New Roman" w:hAnsi="Aptos Narrow" w:cs="Times New Roman"/>
+                <w:color w:val="000000"/>
+                <w:kern w:val="0"/>
+                <w:lang w:eastAsia="ko-KR"/>
+                <w14:ligatures w14:val="none"/>
+              </w:rPr>
+            </w:pPr>
+            <w:r>
+              <w:rPr>
+                <w:rFonts w:ascii="Aptos Narrow" w:eastAsia="Times New Roman" w:hAnsi="Aptos Narrow" w:cs="Times New Roman"/>
+                <w:color w:val="000000"/>
+                <w:kern w:val="0"/>
+                <w:lang w:eastAsia="ko-KR"/>
+                <w14:ligatures w14:val="none"/>
+              </w:rPr>
+              <w:t>Device initializes without error, spectrum visible.</w:t>
+            </w:r>
+          </w:p>
+        </w:tc>
+        <w:tc>
+          <w:tcPr>
+            <w:tcW w:w="2505" w:type="dxa"/>
+            <w:vAlign w:val="bottom"/>
+            <w:hideMark/>
+          </w:tcPr>
+          <w:p>
+            <w:pPr>
+              <w:spacing w:after="0" w:line="240" w:lineRule="auto"/>
+              <w:rPr>
+                <w:rFonts w:ascii="Aptos Narrow" w:eastAsia="Times New Roman" w:hAnsi="Aptos Narrow" w:cs="Times New Roman"/>
+                <w:color w:val="000000"/>
+                <w:kern w:val="0"/>
+                <w:lang w:eastAsia="ko-KR"/>
+                <w14:ligatures w14:val="none"/>
+              </w:rPr>
+            </w:pPr>
+          </w:p>
+        </w:tc>
+      </w:tr>
+      <w:tr>
+        <w:trPr>
+          <w:trHeight w:val="1605"/>
+        </w:trPr>
+        <w:tc>
+          <w:tcPr>
+            <w:tcW w:w="3775" w:type="dxa"/>
+            <w:vAlign w:val="bottom"/>
+            <w:hideMark/>
+          </w:tcPr>
+          <w:p>
+            <w:pPr>
+              <w:spacing w:after="0" w:line="240" w:lineRule="auto"/>
+              <w:rPr>
+                <w:rFonts w:ascii="Aptos Narrow" w:eastAsia="Times New Roman" w:hAnsi="Aptos Narrow" w:cs="Times New Roman"/>
+                <w:color w:val="000000"/>
+                <w:kern w:val="0"/>
+                <w:lang w:eastAsia="ko-KR"/>
+                <w14:ligatures w14:val="none"/>
+              </w:rPr>
+            </w:pPr>
+            <w:r>
+              <w:rPr>
+                <w:rFonts w:ascii="Aptos Narrow" w:eastAsia="Times New Roman" w:hAnsi="Aptos Narrow" w:cs="Times New Roman"/>
+                <w:color w:val="000000"/>
+                <w:kern w:val="0"/>
+                <w:lang w:eastAsia="ko-KR"/>
+                <w14:ligatures w14:val="none"/>
+              </w:rPr>
+              <w:t>Observe waterfall during predicted pass.</w:t>
+            </w:r>
+          </w:p>
+        </w:tc>
+        <w:tc>
+          <w:tcPr>
+            <w:tcW w:w="3420" w:type="dxa"/>
+            <w:vAlign w:val="bottom"/>
+            <w:hideMark/>
+          </w:tcPr>
+          <w:p>
+            <w:pPr>
+              <w:spacing w:after="0" w:line="240" w:lineRule="auto"/>
+              <w:rPr>
+                <w:rFonts w:ascii="Aptos Narrow" w:eastAsia="Times New Roman" w:hAnsi="Aptos Narrow" w:cs="Times New Roman"/>
+                <w:color w:val="000000"/>
+                <w:kern w:val="0"/>
+                <w:lang w:eastAsia="ko-KR"/>
+                <w14:ligatures w14:val="none"/>
+              </w:rPr>
+            </w:pPr>
+            <w:r>
+              <w:rPr>
+                <w:rFonts w:ascii="Aptos Narrow" w:eastAsia="Times New Roman" w:hAnsi="Aptos Narrow" w:cs="Times New Roman"/>
+                <w:color w:val="000000"/>
+                <w:kern w:val="0"/>
+                <w:lang w:eastAsia="ko-KR"/>
+                <w14:ligatures w14:val="none"/>
+              </w:rPr>
+              <w:t>Wideband (~140 kHz) signal appears centered at 137.9 MHz, rising above noise floor as pass begins.</w:t>
+            </w:r>
+          </w:p>
+        </w:tc>
+        <w:tc>
+          <w:tcPr>
+            <w:tcW w:w="2505" w:type="dxa"/>
+            <w:vAlign w:val="bottom"/>
+            <w:hideMark/>
+          </w:tcPr>
+          <w:p>
+            <w:pPr>
+              <w:spacing w:after="0" w:line="240" w:lineRule="auto"/>
+              <w:rPr>
+                <w:rFonts w:ascii="Aptos Narrow" w:eastAsia="Times New Roman" w:hAnsi="Aptos Narrow" w:cs="Times New Roman"/>
+                <w:color w:val="000000"/>
+                <w:kern w:val="0"/>
+                <w:lang w:eastAsia="ko-KR"/>
+                <w14:ligatures w14:val="none"/>
+              </w:rPr>
+            </w:pPr>
+          </w:p>
+        </w:tc>
+      </w:tr>
+      <w:tr>
+        <w:trPr>
+          <w:trHeight w:val="1070"/>
+        </w:trPr>
+        <w:tc>
+          <w:tcPr>
+            <w:tcW w:w="3775" w:type="dxa"/>
+            <w:vAlign w:val="bottom"/>
+            <w:hideMark/>
+          </w:tcPr>
+          <w:p>
+            <w:pPr>
+              <w:spacing w:after="0" w:line="240" w:lineRule="auto"/>
+              <w:rPr>
+                <w:rFonts w:ascii="Aptos Narrow" w:eastAsia="Times New Roman" w:hAnsi="Aptos Narrow" w:cs="Times New Roman"/>
+                <w:color w:val="000000"/>
+                <w:kern w:val="0"/>
+                <w:lang w:eastAsia="ko-KR"/>
+                <w14:ligatures w14:val="none"/>
+              </w:rPr>
+            </w:pPr>
+            <w:r>
+              <w:rPr>
+                <w:rFonts w:ascii="Aptos Narrow" w:eastAsia="Times New Roman" w:hAnsi="Aptos Narrow" w:cs="Times New Roman"/>
+                <w:color w:val="000000"/>
+                <w:kern w:val="0"/>
+                <w:lang w:eastAsia="ko-KR"/>
+                <w14:ligatures w14:val="none"/>
+              </w:rPr>
+              <w:t xml:space="preserve">(Optional) Verify via </w:t>
+            </w:r>
+            <w:proofErr w:type="spellStart"/>
+            <w:r>
+              <w:rPr>
+                <w:rFonts w:ascii="Aptos Narrow" w:eastAsia="Times New Roman" w:hAnsi="Aptos Narrow" w:cs="Times New Roman"/>
+                <w:color w:val="000000"/>
+                <w:kern w:val="0"/>
+                <w:lang w:eastAsia="ko-KR"/>
+                <w14:ligatures w14:val="none"/>
+              </w:rPr>
+              <w:t>SatDump</w:t>
+            </w:r>
+            <w:proofErr w:type="spellEnd"/>
+            <w:r>
+              <w:rPr>
+                <w:rFonts w:ascii="Aptos Narrow" w:eastAsia="Times New Roman" w:hAnsi="Aptos Narrow" w:cs="Times New Roman"/>
+                <w:color w:val="000000"/>
+                <w:kern w:val="0"/>
+                <w:lang w:eastAsia="ko-KR"/>
+                <w14:ligatures w14:val="none"/>
+              </w:rPr>
+              <w:t xml:space="preserve"> spectrum mode without decoding.</w:t>
+            </w:r>
+          </w:p>
+        </w:tc>
+        <w:tc>
+          <w:tcPr>
+            <w:tcW w:w="3420" w:type="dxa"/>
+            <w:vAlign w:val="bottom"/>
+            <w:hideMark/>
+          </w:tcPr>
+          <w:p>
+            <w:pPr>
+              <w:spacing w:after="0" w:line="240" w:lineRule="auto"/>
+              <w:rPr>
+                <w:rFonts w:ascii="Aptos Narrow" w:eastAsia="Times New Roman" w:hAnsi="Aptos Narrow" w:cs="Times New Roman"/>
+                <w:color w:val="000000"/>
+                <w:kern w:val="0"/>
+                <w:lang w:eastAsia="ko-KR"/>
+                <w14:ligatures w14:val="none"/>
+              </w:rPr>
+            </w:pPr>
+            <w:r>
+              <w:rPr>
+                <w:rFonts w:ascii="Aptos Narrow" w:eastAsia="Times New Roman" w:hAnsi="Aptos Narrow" w:cs="Times New Roman"/>
+                <w:color w:val="000000"/>
+                <w:kern w:val="0"/>
+                <w:lang w:eastAsia="ko-KR"/>
+                <w14:ligatures w14:val="none"/>
+              </w:rPr>
+              <w:t>Console/log shows device streaming, RF power increases near 137.9 MHz during pass.</w:t>
+            </w:r>
+          </w:p>
+        </w:tc>
+        <w:tc>
+          <w:tcPr>
+            <w:tcW w:w="2505" w:type="dxa"/>
+            <w:vAlign w:val="bottom"/>
+            <w:hideMark/>
+          </w:tcPr>
+          <w:p>
+            <w:pPr>
+              <w:spacing w:after="0" w:line="240" w:lineRule="auto"/>
+              <w:rPr>
+                <w:rFonts w:ascii="Aptos Narrow" w:eastAsia="Times New Roman" w:hAnsi="Aptos Narrow" w:cs="Times New Roman"/>
+                <w:color w:val="000000"/>
+                <w:kern w:val="0"/>
+                <w:lang w:eastAsia="ko-KR"/>
+                <w14:ligatures w14:val="none"/>
+              </w:rPr>
+            </w:pPr>
+          </w:p>
+        </w:tc>
+      </w:tr>
+      <w:tr>
+        <w:trPr>
+          <w:trHeight w:val="1070"/>
+        </w:trPr>
+        <w:tc>
+          <w:tcPr>
+            <w:tcW w:w="3775" w:type="dxa"/>
+            <w:vAlign w:val="bottom"/>
+            <w:hideMark/>
+          </w:tcPr>
+          <w:p>
+            <w:pPr>
+              <w:spacing w:after="0" w:line="240" w:lineRule="auto"/>
+              <w:rPr>
+                <w:rFonts w:ascii="Aptos Narrow" w:eastAsia="Times New Roman" w:hAnsi="Aptos Narrow" w:cs="Times New Roman"/>
+                <w:color w:val="000000"/>
+                <w:kern w:val="0"/>
+                <w:lang w:eastAsia="ko-KR"/>
+                <w14:ligatures w14:val="none"/>
+              </w:rPr>
+            </w:pPr>
+            <w:r>
+              <w:rPr>
+                <w:rFonts w:ascii="Aptos Narrow" w:eastAsia="Times New Roman" w:hAnsi="Aptos Narrow" w:cs="Times New Roman"/>
+                <w:color w:val="000000"/>
+                <w:kern w:val="0"/>
+                <w:lang w:eastAsia="ko-KR"/>
+                <w14:ligatures w14:val="none"/>
+              </w:rPr>
+              <w:t>Monitor until end of pass.</w:t>
+            </w:r>
+          </w:p>
+        </w:tc>
+        <w:tc>
+          <w:tcPr>
+            <w:tcW w:w="3420" w:type="dxa"/>
+            <w:vAlign w:val="bottom"/>
+            <w:hideMark/>
+          </w:tcPr>
+          <w:p>
+            <w:pPr>
+              <w:spacing w:after="0" w:line="240" w:lineRule="auto"/>
+              <w:rPr>
+                <w:rFonts w:ascii="Aptos Narrow" w:eastAsia="Times New Roman" w:hAnsi="Aptos Narrow" w:cs="Times New Roman"/>
+                <w:color w:val="000000"/>
+                <w:kern w:val="0"/>
+                <w:lang w:eastAsia="ko-KR"/>
+                <w14:ligatures w14:val="none"/>
+              </w:rPr>
+            </w:pPr>
+            <w:r>
+              <w:rPr>
+                <w:rFonts w:ascii="Aptos Narrow" w:eastAsia="Times New Roman" w:hAnsi="Aptos Narrow" w:cs="Times New Roman"/>
+                <w:color w:val="000000"/>
+                <w:kern w:val="0"/>
+                <w:lang w:eastAsia="ko-KR"/>
+                <w14:ligatures w14:val="none"/>
+              </w:rPr>
+              <w:t>Signal fades as satellite sets. No USB or driver errors reported.</w:t>
+            </w:r>
+          </w:p>
+        </w:tc>
+        <w:tc>
+          <w:tcPr>
+            <w:tcW w:w="2505" w:type="dxa"/>
+            <w:vAlign w:val="bottom"/>
+            <w:hideMark/>
+          </w:tcPr>
+          <w:p>
+            <w:pPr>
+              <w:spacing w:after="0" w:line="240" w:lineRule="auto"/>
+              <w:rPr>
+                <w:rFonts w:ascii="Aptos Narrow" w:eastAsia="Times New Roman" w:hAnsi="Aptos Narrow" w:cs="Times New Roman"/>
+                <w:color w:val="000000"/>
+                <w:kern w:val="0"/>
+                <w:lang w:eastAsia="ko-KR"/>
+                <w14:ligatures w14:val="none"/>
+              </w:rPr>
+            </w:pPr>
+          </w:p>
+        </w:tc>
+      </w:tr>
+    </w:tbl>
+    <w:p/>
+    <w:p>
+      <w:pPr>
         <w:pStyle w:val="Heading3"/>
       </w:pPr>
       <w:r>
         <w:t>Satellite Transmission Decoding</w:t>
       </w:r>
     </w:p>
+    <w:p/>
     <w:p/>
     <w:p>
       <w:pPr>
@@ -5235,72 +6772,6 @@
 </file>
 
 <file path=customXml/item1.xml><?xml version="1.0" encoding="utf-8"?>
-<p:properties xmlns:p="http://schemas.microsoft.com/office/2006/metadata/properties" xmlns:xsi="http://www.w3.org/2001/XMLSchema-instance" xmlns:pc="http://schemas.microsoft.com/office/infopath/2007/PartnerControls">
-  <documentManagement>
-    <NotebookType xmlns="22196bad-f65a-4cb1-96e2-0c71e9b86bcb" xsi:nil="true"/>
-    <FolderType xmlns="22196bad-f65a-4cb1-96e2-0c71e9b86bcb" xsi:nil="true"/>
-    <Teachers xmlns="22196bad-f65a-4cb1-96e2-0c71e9b86bcb">
-      <UserInfo>
-        <DisplayName/>
-        <AccountId xsi:nil="true"/>
-        <AccountType/>
-      </UserInfo>
-    </Teachers>
-    <Student_Groups xmlns="22196bad-f65a-4cb1-96e2-0c71e9b86bcb">
-      <UserInfo>
-        <DisplayName/>
-        <AccountId xsi:nil="true"/>
-        <AccountType/>
-      </UserInfo>
-    </Student_Groups>
-    <Teams_Channel_Section_Location xmlns="22196bad-f65a-4cb1-96e2-0c71e9b86bcb" xsi:nil="true"/>
-    <Owner xmlns="22196bad-f65a-4cb1-96e2-0c71e9b86bcb">
-      <UserInfo>
-        <DisplayName/>
-        <AccountId xsi:nil="true"/>
-        <AccountType/>
-      </UserInfo>
-    </Owner>
-    <Math_Settings xmlns="22196bad-f65a-4cb1-96e2-0c71e9b86bcb" xsi:nil="true"/>
-    <_activity xmlns="22196bad-f65a-4cb1-96e2-0c71e9b86bcb" xsi:nil="true"/>
-    <Invited_Teachers xmlns="22196bad-f65a-4cb1-96e2-0c71e9b86bcb" xsi:nil="true"/>
-    <Students xmlns="22196bad-f65a-4cb1-96e2-0c71e9b86bcb">
-      <UserInfo>
-        <DisplayName/>
-        <AccountId xsi:nil="true"/>
-        <AccountType/>
-      </UserInfo>
-    </Students>
-    <Has_Teacher_Only_SectionGroup xmlns="22196bad-f65a-4cb1-96e2-0c71e9b86bcb" xsi:nil="true"/>
-    <DefaultSectionNames xmlns="22196bad-f65a-4cb1-96e2-0c71e9b86bcb" xsi:nil="true"/>
-    <Invited_Students xmlns="22196bad-f65a-4cb1-96e2-0c71e9b86bcb" xsi:nil="true"/>
-    <Templates xmlns="22196bad-f65a-4cb1-96e2-0c71e9b86bcb" xsi:nil="true"/>
-    <TeamsChannelId xmlns="22196bad-f65a-4cb1-96e2-0c71e9b86bcb" xsi:nil="true"/>
-    <IsNotebookLocked xmlns="22196bad-f65a-4cb1-96e2-0c71e9b86bcb" xsi:nil="true"/>
-    <CultureName xmlns="22196bad-f65a-4cb1-96e2-0c71e9b86bcb" xsi:nil="true"/>
-    <Distribution_Groups xmlns="22196bad-f65a-4cb1-96e2-0c71e9b86bcb" xsi:nil="true"/>
-    <Self_Registration_Enabled xmlns="22196bad-f65a-4cb1-96e2-0c71e9b86bcb" xsi:nil="true"/>
-    <Is_Collaboration_Space_Locked xmlns="22196bad-f65a-4cb1-96e2-0c71e9b86bcb" xsi:nil="true"/>
-    <AppVersion xmlns="22196bad-f65a-4cb1-96e2-0c71e9b86bcb" xsi:nil="true"/>
-    <LMS_Mappings xmlns="22196bad-f65a-4cb1-96e2-0c71e9b86bcb" xsi:nil="true"/>
-  </documentManagement>
-</p:properties>
-</file>
-
-<file path=customXml/item2.xml><?xml version="1.0" encoding="utf-8"?>
-<?mso-contentType ?>
-<FormTemplates xmlns="http://schemas.microsoft.com/sharepoint/v3/contenttype/forms">
-  <Display>DocumentLibraryForm</Display>
-  <Edit>DocumentLibraryForm</Edit>
-  <New>DocumentLibraryForm</New>
-</FormTemplates>
-</file>
-
-<file path=customXml/item3.xml><?xml version="1.0" encoding="utf-8"?>
-<b:Sources xmlns:b="http://schemas.openxmlformats.org/officeDocument/2006/bibliography" xmlns="http://schemas.openxmlformats.org/officeDocument/2006/bibliography" SelectedStyle="\APASixthEditionOfficeOnline.xsl" StyleName="APA" Version="6"/>
-</file>
-
-<file path=customXml/item4.xml><?xml version="1.0" encoding="utf-8"?>
 <ct:contentTypeSchema xmlns:ct="http://schemas.microsoft.com/office/2006/metadata/contentType" xmlns:ma="http://schemas.microsoft.com/office/2006/metadata/properties/metaAttributes" ct:_="" ma:_="" ma:contentTypeName="Document" ma:contentTypeID="0x0101006A5AE3C43526C542A76EE2A5EC51F134" ma:contentTypeVersion="39" ma:contentTypeDescription="Create a new document." ma:contentTypeScope="" ma:versionID="19c0236a0377d9e22b0973d8f046256a">
   <xsd:schema xmlns:xsd="http://www.w3.org/2001/XMLSchema" xmlns:xs="http://www.w3.org/2001/XMLSchema" xmlns:p="http://schemas.microsoft.com/office/2006/metadata/properties" xmlns:ns3="22196bad-f65a-4cb1-96e2-0c71e9b86bcb" xmlns:ns4="2fda3f4e-86da-40e1-b3af-fc3c29034835" targetNamespace="http://schemas.microsoft.com/office/2006/metadata/properties" ma:root="true" ma:fieldsID="75b85a98402e82ad221984c2c97a0692" ns3:_="" ns4:_="">
     <xsd:import namespace="22196bad-f65a-4cb1-96e2-0c71e9b86bcb"/>
@@ -5747,33 +7218,73 @@
 </ct:contentTypeSchema>
 </file>
 
-<file path=customXml/itemProps1.xml><?xml version="1.0" encoding="utf-8"?>
-<ds:datastoreItem xmlns:ds="http://schemas.openxmlformats.org/officeDocument/2006/customXml" ds:itemID="{76B7EF96-977F-4378-A251-1EE89940B1B0}">
-  <ds:schemaRefs>
-    <ds:schemaRef ds:uri="http://schemas.microsoft.com/office/2006/metadata/properties"/>
-    <ds:schemaRef ds:uri="http://schemas.microsoft.com/office/infopath/2007/PartnerControls"/>
-    <ds:schemaRef ds:uri="22196bad-f65a-4cb1-96e2-0c71e9b86bcb"/>
-  </ds:schemaRefs>
-</ds:datastoreItem>
+<file path=customXml/item2.xml><?xml version="1.0" encoding="utf-8"?>
+<b:Sources xmlns:b="http://schemas.openxmlformats.org/officeDocument/2006/bibliography" xmlns="http://schemas.openxmlformats.org/officeDocument/2006/bibliography" SelectedStyle="\APASixthEditionOfficeOnline.xsl" StyleName="APA" Version="6"/>
 </file>
 
-<file path=customXml/itemProps2.xml><?xml version="1.0" encoding="utf-8"?>
-<ds:datastoreItem xmlns:ds="http://schemas.openxmlformats.org/officeDocument/2006/customXml" ds:itemID="{FE9837A1-6CCE-4C7C-B79F-BE00FA7F4728}">
-  <ds:schemaRefs>
-    <ds:schemaRef ds:uri="http://schemas.microsoft.com/sharepoint/v3/contenttype/forms"/>
-  </ds:schemaRefs>
-</ds:datastoreItem>
+<file path=customXml/item3.xml><?xml version="1.0" encoding="utf-8"?>
+<?mso-contentType ?>
+<FormTemplates xmlns="http://schemas.microsoft.com/sharepoint/v3/contenttype/forms">
+  <Display>DocumentLibraryForm</Display>
+  <Edit>DocumentLibraryForm</Edit>
+  <New>DocumentLibraryForm</New>
+</FormTemplates>
 </file>
 
-<file path=customXml/itemProps3.xml><?xml version="1.0" encoding="utf-8"?>
-<ds:datastoreItem xmlns:ds="http://schemas.openxmlformats.org/officeDocument/2006/customXml" ds:itemID="{7D62554B-9F88-4F18-BFE8-C09092C7896A}">
-  <ds:schemaRefs>
-    <ds:schemaRef ds:uri="http://schemas.openxmlformats.org/officeDocument/2006/bibliography"/>
-  </ds:schemaRefs>
-</ds:datastoreItem>
+<file path=customXml/item4.xml><?xml version="1.0" encoding="utf-8"?>
+<p:properties xmlns:p="http://schemas.microsoft.com/office/2006/metadata/properties" xmlns:xsi="http://www.w3.org/2001/XMLSchema-instance" xmlns:pc="http://schemas.microsoft.com/office/infopath/2007/PartnerControls">
+  <documentManagement>
+    <NotebookType xmlns="22196bad-f65a-4cb1-96e2-0c71e9b86bcb" xsi:nil="true"/>
+    <FolderType xmlns="22196bad-f65a-4cb1-96e2-0c71e9b86bcb" xsi:nil="true"/>
+    <Teachers xmlns="22196bad-f65a-4cb1-96e2-0c71e9b86bcb">
+      <UserInfo>
+        <DisplayName/>
+        <AccountId xsi:nil="true"/>
+        <AccountType/>
+      </UserInfo>
+    </Teachers>
+    <Student_Groups xmlns="22196bad-f65a-4cb1-96e2-0c71e9b86bcb">
+      <UserInfo>
+        <DisplayName/>
+        <AccountId xsi:nil="true"/>
+        <AccountType/>
+      </UserInfo>
+    </Student_Groups>
+    <Teams_Channel_Section_Location xmlns="22196bad-f65a-4cb1-96e2-0c71e9b86bcb" xsi:nil="true"/>
+    <Owner xmlns="22196bad-f65a-4cb1-96e2-0c71e9b86bcb">
+      <UserInfo>
+        <DisplayName/>
+        <AccountId xsi:nil="true"/>
+        <AccountType/>
+      </UserInfo>
+    </Owner>
+    <Math_Settings xmlns="22196bad-f65a-4cb1-96e2-0c71e9b86bcb" xsi:nil="true"/>
+    <_activity xmlns="22196bad-f65a-4cb1-96e2-0c71e9b86bcb" xsi:nil="true"/>
+    <Invited_Teachers xmlns="22196bad-f65a-4cb1-96e2-0c71e9b86bcb" xsi:nil="true"/>
+    <Students xmlns="22196bad-f65a-4cb1-96e2-0c71e9b86bcb">
+      <UserInfo>
+        <DisplayName/>
+        <AccountId xsi:nil="true"/>
+        <AccountType/>
+      </UserInfo>
+    </Students>
+    <Has_Teacher_Only_SectionGroup xmlns="22196bad-f65a-4cb1-96e2-0c71e9b86bcb" xsi:nil="true"/>
+    <DefaultSectionNames xmlns="22196bad-f65a-4cb1-96e2-0c71e9b86bcb" xsi:nil="true"/>
+    <Invited_Students xmlns="22196bad-f65a-4cb1-96e2-0c71e9b86bcb" xsi:nil="true"/>
+    <Templates xmlns="22196bad-f65a-4cb1-96e2-0c71e9b86bcb" xsi:nil="true"/>
+    <TeamsChannelId xmlns="22196bad-f65a-4cb1-96e2-0c71e9b86bcb" xsi:nil="true"/>
+    <IsNotebookLocked xmlns="22196bad-f65a-4cb1-96e2-0c71e9b86bcb" xsi:nil="true"/>
+    <CultureName xmlns="22196bad-f65a-4cb1-96e2-0c71e9b86bcb" xsi:nil="true"/>
+    <Distribution_Groups xmlns="22196bad-f65a-4cb1-96e2-0c71e9b86bcb" xsi:nil="true"/>
+    <Self_Registration_Enabled xmlns="22196bad-f65a-4cb1-96e2-0c71e9b86bcb" xsi:nil="true"/>
+    <Is_Collaboration_Space_Locked xmlns="22196bad-f65a-4cb1-96e2-0c71e9b86bcb" xsi:nil="true"/>
+    <AppVersion xmlns="22196bad-f65a-4cb1-96e2-0c71e9b86bcb" xsi:nil="true"/>
+    <LMS_Mappings xmlns="22196bad-f65a-4cb1-96e2-0c71e9b86bcb" xsi:nil="true"/>
+  </documentManagement>
+</p:properties>
 </file>
 
-<file path=customXml/itemProps4.xml><?xml version="1.0" encoding="utf-8"?>
+<file path=customXml/itemProps1.xml><?xml version="1.0" encoding="utf-8"?>
 <ds:datastoreItem xmlns:ds="http://schemas.openxmlformats.org/officeDocument/2006/customXml" ds:itemID="{A302B32D-0EA0-4D02-8F5E-96BC012AD299}">
   <ds:schemaRefs>
     <ds:schemaRef ds:uri="http://schemas.microsoft.com/office/2006/metadata/contentType"/>
@@ -5790,4 +7301,30 @@
     <ds:schemaRef ds:uri="http://schemas.microsoft.com/internal/obd"/>
   </ds:schemaRefs>
 </ds:datastoreItem>
+</file>
+
+<file path=customXml/itemProps2.xml><?xml version="1.0" encoding="utf-8"?>
+<ds:datastoreItem xmlns:ds="http://schemas.openxmlformats.org/officeDocument/2006/customXml" ds:itemID="{7D62554B-9F88-4F18-BFE8-C09092C7896A}">
+  <ds:schemaRefs>
+    <ds:schemaRef ds:uri="http://schemas.openxmlformats.org/officeDocument/2006/bibliography"/>
+  </ds:schemaRefs>
+</ds:datastoreItem>
+</file>
+
+<file path=customXml/itemProps3.xml><?xml version="1.0" encoding="utf-8"?>
+<ds:datastoreItem xmlns:ds="http://schemas.openxmlformats.org/officeDocument/2006/customXml" ds:itemID="{FE9837A1-6CCE-4C7C-B79F-BE00FA7F4728}">
+  <ds:schemaRefs>
+    <ds:schemaRef ds:uri="http://schemas.microsoft.com/sharepoint/v3/contenttype/forms"/>
+  </ds:schemaRefs>
+</ds:datastoreItem>
+</file>
+
+<file path=customXml/itemProps4.xml><?xml version="1.0" encoding="utf-8"?>
+<ds:datastoreItem xmlns:ds="http://schemas.openxmlformats.org/officeDocument/2006/customXml" ds:itemID="{76B7EF96-977F-4378-A251-1EE89940B1B0}">
+  <ds:schemaRefs>
+    <ds:schemaRef ds:uri="http://schemas.microsoft.com/office/2006/metadata/properties"/>
+    <ds:schemaRef ds:uri="http://schemas.microsoft.com/office/infopath/2007/PartnerControls"/>
+    <ds:schemaRef ds:uri="22196bad-f65a-4cb1-96e2-0c71e9b86bcb"/>
+  </ds:schemaRefs>
+</ds:datastoreItem>
 </file>
</xml_diff>

<commit_message>
Completed Receiver test plan document.
</commit_message>
<xml_diff>
--- a/docs/Receiver Test Plan.docx
+++ b/docs/Receiver Test Plan.docx
@@ -104,7 +104,7 @@
           <w:sz w:val="28"/>
           <w:szCs w:val="28"/>
         </w:rPr>
-        <w:t>9/24/2025</w:t>
+        <w:t>9/25/2025</w:t>
       </w:r>
       <w:r>
         <w:rPr>
@@ -4869,7 +4869,719 @@
         <w:t>Satellite Transmission Decoding</w:t>
       </w:r>
     </w:p>
-    <w:p/>
+    <w:p>
+      <w:r>
+        <w:t xml:space="preserve">Testing of the receiver’s decoding stack ensures that satellite transmissions are accurately reconstructed with the correct GPS coordinates and map overlays. [placeholder] below outlines the testing procedure. </w:t>
+      </w:r>
+    </w:p>
+    <w:p>
+      <w:pPr>
+        <w:pStyle w:val="Caption"/>
+        <w:keepNext/>
+      </w:pPr>
+      <w:r>
+        <w:t xml:space="preserve">Table </w:t>
+      </w:r>
+      <w:fldSimple w:instr=" SEQ Table \* ARABIC ">
+        <w:r>
+          <w:rPr>
+            <w:noProof/>
+          </w:rPr>
+          <w:t>6</w:t>
+        </w:r>
+      </w:fldSimple>
+      <w:r>
+        <w:t>: Satellite Transmission Decode Test</w:t>
+      </w:r>
+    </w:p>
+    <w:tbl>
+      <w:tblPr>
+        <w:tblW w:w="10360" w:type="dxa"/>
+        <w:tblBorders>
+          <w:top w:val="single" w:sz="4" w:space="0" w:color="auto"/>
+          <w:left w:val="single" w:sz="4" w:space="0" w:color="auto"/>
+          <w:bottom w:val="single" w:sz="4" w:space="0" w:color="auto"/>
+          <w:right w:val="single" w:sz="4" w:space="0" w:color="auto"/>
+          <w:insideH w:val="single" w:sz="4" w:space="0" w:color="auto"/>
+          <w:insideV w:val="single" w:sz="4" w:space="0" w:color="auto"/>
+        </w:tblBorders>
+        <w:tblLook w:val="04A0" w:firstRow="1" w:lastRow="0" w:firstColumn="1" w:lastColumn="0" w:noHBand="0" w:noVBand="1"/>
+      </w:tblPr>
+      <w:tblGrid>
+        <w:gridCol w:w="4700"/>
+        <w:gridCol w:w="2780"/>
+        <w:gridCol w:w="2880"/>
+      </w:tblGrid>
+      <w:tr>
+        <w:trPr>
+          <w:trHeight w:val="292"/>
+        </w:trPr>
+        <w:tc>
+          <w:tcPr>
+            <w:tcW w:w="4700" w:type="dxa"/>
+            <w:vAlign w:val="center"/>
+            <w:hideMark/>
+          </w:tcPr>
+          <w:p>
+            <w:pPr>
+              <w:spacing w:after="0" w:line="240" w:lineRule="auto"/>
+              <w:jc w:val="center"/>
+              <w:rPr>
+                <w:rFonts w:ascii="Aptos Narrow" w:eastAsia="Times New Roman" w:hAnsi="Aptos Narrow" w:cs="Times New Roman"/>
+                <w:b/>
+                <w:bCs/>
+                <w:color w:val="000000"/>
+                <w:kern w:val="0"/>
+                <w:sz w:val="22"/>
+                <w:szCs w:val="22"/>
+                <w14:ligatures w14:val="none"/>
+              </w:rPr>
+            </w:pPr>
+            <w:r>
+              <w:rPr>
+                <w:rFonts w:ascii="Aptos Narrow" w:eastAsia="Times New Roman" w:hAnsi="Aptos Narrow" w:cs="Times New Roman"/>
+                <w:b/>
+                <w:bCs/>
+                <w:color w:val="000000"/>
+                <w:kern w:val="0"/>
+                <w:sz w:val="22"/>
+                <w:szCs w:val="22"/>
+                <w14:ligatures w14:val="none"/>
+              </w:rPr>
+              <w:t>Test</w:t>
+            </w:r>
+          </w:p>
+        </w:tc>
+        <w:tc>
+          <w:tcPr>
+            <w:tcW w:w="2780" w:type="dxa"/>
+            <w:vAlign w:val="center"/>
+            <w:hideMark/>
+          </w:tcPr>
+          <w:p>
+            <w:pPr>
+              <w:spacing w:after="0" w:line="240" w:lineRule="auto"/>
+              <w:jc w:val="center"/>
+              <w:rPr>
+                <w:rFonts w:ascii="Aptos Narrow" w:eastAsia="Times New Roman" w:hAnsi="Aptos Narrow" w:cs="Times New Roman"/>
+                <w:b/>
+                <w:bCs/>
+                <w:color w:val="000000"/>
+                <w:kern w:val="0"/>
+                <w:sz w:val="22"/>
+                <w:szCs w:val="22"/>
+                <w14:ligatures w14:val="none"/>
+              </w:rPr>
+            </w:pPr>
+            <w:r>
+              <w:rPr>
+                <w:rFonts w:ascii="Aptos Narrow" w:eastAsia="Times New Roman" w:hAnsi="Aptos Narrow" w:cs="Times New Roman"/>
+                <w:b/>
+                <w:bCs/>
+                <w:color w:val="000000"/>
+                <w:kern w:val="0"/>
+                <w:sz w:val="22"/>
+                <w:szCs w:val="22"/>
+                <w14:ligatures w14:val="none"/>
+              </w:rPr>
+              <w:t>Expected Result</w:t>
+            </w:r>
+          </w:p>
+        </w:tc>
+        <w:tc>
+          <w:tcPr>
+            <w:tcW w:w="2880" w:type="dxa"/>
+            <w:vAlign w:val="center"/>
+            <w:hideMark/>
+          </w:tcPr>
+          <w:p>
+            <w:pPr>
+              <w:spacing w:after="0" w:line="240" w:lineRule="auto"/>
+              <w:jc w:val="center"/>
+              <w:rPr>
+                <w:rFonts w:ascii="Aptos Narrow" w:eastAsia="Times New Roman" w:hAnsi="Aptos Narrow" w:cs="Times New Roman"/>
+                <w:b/>
+                <w:bCs/>
+                <w:color w:val="000000"/>
+                <w:kern w:val="0"/>
+                <w:sz w:val="22"/>
+                <w:szCs w:val="22"/>
+                <w14:ligatures w14:val="none"/>
+              </w:rPr>
+            </w:pPr>
+            <w:r>
+              <w:rPr>
+                <w:rFonts w:ascii="Aptos Narrow" w:eastAsia="Times New Roman" w:hAnsi="Aptos Narrow" w:cs="Times New Roman"/>
+                <w:b/>
+                <w:bCs/>
+                <w:color w:val="000000"/>
+                <w:kern w:val="0"/>
+                <w:sz w:val="22"/>
+                <w:szCs w:val="22"/>
+                <w14:ligatures w14:val="none"/>
+              </w:rPr>
+              <w:t>Observed Result</w:t>
+            </w:r>
+          </w:p>
+        </w:tc>
+      </w:tr>
+      <w:tr>
+        <w:trPr>
+          <w:trHeight w:val="875"/>
+        </w:trPr>
+        <w:tc>
+          <w:tcPr>
+            <w:tcW w:w="4700" w:type="dxa"/>
+            <w:vAlign w:val="center"/>
+            <w:hideMark/>
+          </w:tcPr>
+          <w:p>
+            <w:pPr>
+              <w:spacing w:after="0" w:line="240" w:lineRule="auto"/>
+              <w:rPr>
+                <w:rFonts w:ascii="Aptos Narrow" w:eastAsia="Times New Roman" w:hAnsi="Aptos Narrow" w:cs="Times New Roman"/>
+                <w:color w:val="000000"/>
+                <w:kern w:val="0"/>
+                <w:sz w:val="22"/>
+                <w:szCs w:val="22"/>
+                <w14:ligatures w14:val="none"/>
+              </w:rPr>
+            </w:pPr>
+            <w:r>
+              <w:rPr>
+                <w:rFonts w:ascii="Aptos Narrow" w:eastAsia="Times New Roman" w:hAnsi="Aptos Narrow" w:cs="Times New Roman"/>
+                <w:color w:val="000000"/>
+                <w:kern w:val="0"/>
+                <w:sz w:val="22"/>
+                <w:szCs w:val="22"/>
+                <w14:ligatures w14:val="none"/>
+              </w:rPr>
+              <w:t xml:space="preserve">Connect RTL-SDR Blog V4 </w:t>
+            </w:r>
+            <w:proofErr w:type="gramStart"/>
+            <w:r>
+              <w:rPr>
+                <w:rFonts w:ascii="Aptos Narrow" w:eastAsia="Times New Roman" w:hAnsi="Aptos Narrow" w:cs="Times New Roman"/>
+                <w:color w:val="000000"/>
+                <w:kern w:val="0"/>
+                <w:sz w:val="22"/>
+                <w:szCs w:val="22"/>
+                <w14:ligatures w14:val="none"/>
+              </w:rPr>
+              <w:t>dongle</w:t>
+            </w:r>
+            <w:proofErr w:type="gramEnd"/>
+            <w:r>
+              <w:rPr>
+                <w:rFonts w:ascii="Aptos Narrow" w:eastAsia="Times New Roman" w:hAnsi="Aptos Narrow" w:cs="Times New Roman"/>
+                <w:color w:val="000000"/>
+                <w:kern w:val="0"/>
+                <w:sz w:val="22"/>
+                <w:szCs w:val="22"/>
+                <w14:ligatures w14:val="none"/>
+              </w:rPr>
+              <w:t xml:space="preserve"> to Pi USB 3.0 port and antenna suitable for target satellite (e.g., QFH for VHF).</w:t>
+            </w:r>
+          </w:p>
+        </w:tc>
+        <w:tc>
+          <w:tcPr>
+            <w:tcW w:w="2780" w:type="dxa"/>
+            <w:vAlign w:val="center"/>
+            <w:hideMark/>
+          </w:tcPr>
+          <w:p>
+            <w:pPr>
+              <w:spacing w:after="0" w:line="240" w:lineRule="auto"/>
+              <w:rPr>
+                <w:rFonts w:ascii="Aptos Narrow" w:eastAsia="Times New Roman" w:hAnsi="Aptos Narrow" w:cs="Times New Roman"/>
+                <w:color w:val="000000"/>
+                <w:kern w:val="0"/>
+                <w:sz w:val="22"/>
+                <w:szCs w:val="22"/>
+                <w14:ligatures w14:val="none"/>
+              </w:rPr>
+            </w:pPr>
+            <w:r>
+              <w:rPr>
+                <w:rFonts w:ascii="Aptos Narrow" w:eastAsia="Times New Roman" w:hAnsi="Aptos Narrow" w:cs="Times New Roman"/>
+                <w:color w:val="000000"/>
+                <w:kern w:val="0"/>
+                <w:sz w:val="22"/>
+                <w:szCs w:val="22"/>
+                <w14:ligatures w14:val="none"/>
+              </w:rPr>
+              <w:t>Hardware connected firmly, antenna with clear sky view.</w:t>
+            </w:r>
+          </w:p>
+        </w:tc>
+        <w:tc>
+          <w:tcPr>
+            <w:tcW w:w="2880" w:type="dxa"/>
+            <w:vAlign w:val="center"/>
+            <w:hideMark/>
+          </w:tcPr>
+          <w:p>
+            <w:pPr>
+              <w:spacing w:after="0" w:line="240" w:lineRule="auto"/>
+              <w:rPr>
+                <w:rFonts w:ascii="Aptos Narrow" w:eastAsia="Times New Roman" w:hAnsi="Aptos Narrow" w:cs="Times New Roman"/>
+                <w:color w:val="000000"/>
+                <w:kern w:val="0"/>
+                <w:sz w:val="22"/>
+                <w:szCs w:val="22"/>
+                <w14:ligatures w14:val="none"/>
+              </w:rPr>
+            </w:pPr>
+            <w:r>
+              <w:rPr>
+                <w:rFonts w:ascii="Aptos Narrow" w:eastAsia="Times New Roman" w:hAnsi="Aptos Narrow" w:cs="Times New Roman"/>
+                <w:color w:val="000000"/>
+                <w:kern w:val="0"/>
+                <w:sz w:val="22"/>
+                <w:szCs w:val="22"/>
+                <w14:ligatures w14:val="none"/>
+              </w:rPr>
+              <w:t>Hardware connected firmly, antenna with clear sky view.</w:t>
+            </w:r>
+          </w:p>
+        </w:tc>
+      </w:tr>
+      <w:tr>
+        <w:trPr>
+          <w:trHeight w:val="875"/>
+        </w:trPr>
+        <w:tc>
+          <w:tcPr>
+            <w:tcW w:w="4700" w:type="dxa"/>
+            <w:vAlign w:val="center"/>
+            <w:hideMark/>
+          </w:tcPr>
+          <w:p>
+            <w:pPr>
+              <w:spacing w:after="0" w:line="240" w:lineRule="auto"/>
+              <w:rPr>
+                <w:rFonts w:ascii="Aptos Narrow" w:eastAsia="Times New Roman" w:hAnsi="Aptos Narrow" w:cs="Times New Roman"/>
+                <w:color w:val="000000"/>
+                <w:kern w:val="0"/>
+                <w:sz w:val="22"/>
+                <w:szCs w:val="22"/>
+                <w14:ligatures w14:val="none"/>
+              </w:rPr>
+            </w:pPr>
+            <w:r>
+              <w:rPr>
+                <w:rFonts w:ascii="Aptos Narrow" w:eastAsia="Times New Roman" w:hAnsi="Aptos Narrow" w:cs="Times New Roman"/>
+                <w:color w:val="000000"/>
+                <w:kern w:val="0"/>
+                <w:sz w:val="22"/>
+                <w:szCs w:val="22"/>
+                <w14:ligatures w14:val="none"/>
+              </w:rPr>
+              <w:t xml:space="preserve">Use </w:t>
+            </w:r>
+            <w:proofErr w:type="spellStart"/>
+            <w:r>
+              <w:rPr>
+                <w:rFonts w:ascii="Aptos Narrow" w:eastAsia="Times New Roman" w:hAnsi="Aptos Narrow" w:cs="Times New Roman"/>
+                <w:color w:val="000000"/>
+                <w:kern w:val="0"/>
+                <w:sz w:val="22"/>
+                <w:szCs w:val="22"/>
+                <w14:ligatures w14:val="none"/>
+              </w:rPr>
+              <w:t>Gpredict</w:t>
+            </w:r>
+            <w:proofErr w:type="spellEnd"/>
+            <w:r>
+              <w:rPr>
+                <w:rFonts w:ascii="Aptos Narrow" w:eastAsia="Times New Roman" w:hAnsi="Aptos Narrow" w:cs="Times New Roman"/>
+                <w:color w:val="000000"/>
+                <w:kern w:val="0"/>
+                <w:sz w:val="22"/>
+                <w:szCs w:val="22"/>
+                <w14:ligatures w14:val="none"/>
+              </w:rPr>
+              <w:t xml:space="preserve"> to schedule and monitor an upcoming pass of a decodable satellite (e.g., NOAA APT at 137.1–137.9 MHz or Meteor-M2-4 at 137.9 MHz).</w:t>
+            </w:r>
+          </w:p>
+        </w:tc>
+        <w:tc>
+          <w:tcPr>
+            <w:tcW w:w="2780" w:type="dxa"/>
+            <w:vAlign w:val="center"/>
+            <w:hideMark/>
+          </w:tcPr>
+          <w:p>
+            <w:pPr>
+              <w:spacing w:after="0" w:line="240" w:lineRule="auto"/>
+              <w:rPr>
+                <w:rFonts w:ascii="Aptos Narrow" w:eastAsia="Times New Roman" w:hAnsi="Aptos Narrow" w:cs="Times New Roman"/>
+                <w:color w:val="000000"/>
+                <w:kern w:val="0"/>
+                <w:sz w:val="22"/>
+                <w:szCs w:val="22"/>
+                <w14:ligatures w14:val="none"/>
+              </w:rPr>
+            </w:pPr>
+            <w:r>
+              <w:rPr>
+                <w:rFonts w:ascii="Aptos Narrow" w:eastAsia="Times New Roman" w:hAnsi="Aptos Narrow" w:cs="Times New Roman"/>
+                <w:color w:val="000000"/>
+                <w:kern w:val="0"/>
+                <w:sz w:val="22"/>
+                <w:szCs w:val="22"/>
+                <w14:ligatures w14:val="none"/>
+              </w:rPr>
+              <w:t>Pass data visible with start time, elevation, and duration.</w:t>
+            </w:r>
+          </w:p>
+        </w:tc>
+        <w:tc>
+          <w:tcPr>
+            <w:tcW w:w="2880" w:type="dxa"/>
+            <w:vAlign w:val="center"/>
+            <w:hideMark/>
+          </w:tcPr>
+          <w:p>
+            <w:pPr>
+              <w:spacing w:after="0" w:line="240" w:lineRule="auto"/>
+              <w:rPr>
+                <w:rFonts w:ascii="Aptos Narrow" w:eastAsia="Times New Roman" w:hAnsi="Aptos Narrow" w:cs="Times New Roman"/>
+                <w:color w:val="000000"/>
+                <w:kern w:val="0"/>
+                <w:sz w:val="22"/>
+                <w:szCs w:val="22"/>
+                <w14:ligatures w14:val="none"/>
+              </w:rPr>
+            </w:pPr>
+          </w:p>
+        </w:tc>
+      </w:tr>
+      <w:tr>
+        <w:trPr>
+          <w:trHeight w:val="583"/>
+        </w:trPr>
+        <w:tc>
+          <w:tcPr>
+            <w:tcW w:w="4700" w:type="dxa"/>
+            <w:vAlign w:val="center"/>
+            <w:hideMark/>
+          </w:tcPr>
+          <w:p>
+            <w:pPr>
+              <w:spacing w:after="0" w:line="240" w:lineRule="auto"/>
+              <w:rPr>
+                <w:rFonts w:ascii="Aptos Narrow" w:eastAsia="Times New Roman" w:hAnsi="Aptos Narrow" w:cs="Times New Roman"/>
+                <w:color w:val="000000"/>
+                <w:kern w:val="0"/>
+                <w:sz w:val="22"/>
+                <w:szCs w:val="22"/>
+                <w14:ligatures w14:val="none"/>
+              </w:rPr>
+            </w:pPr>
+            <w:r>
+              <w:rPr>
+                <w:rFonts w:ascii="Aptos Narrow" w:eastAsia="Times New Roman" w:hAnsi="Aptos Narrow" w:cs="Times New Roman"/>
+                <w:color w:val="000000"/>
+                <w:kern w:val="0"/>
+                <w:sz w:val="22"/>
+                <w:szCs w:val="22"/>
+                <w14:ligatures w14:val="none"/>
+              </w:rPr>
+              <w:t xml:space="preserve">Launch </w:t>
+            </w:r>
+            <w:proofErr w:type="spellStart"/>
+            <w:r>
+              <w:rPr>
+                <w:rFonts w:ascii="Aptos Narrow" w:eastAsia="Times New Roman" w:hAnsi="Aptos Narrow" w:cs="Times New Roman"/>
+                <w:color w:val="000000"/>
+                <w:kern w:val="0"/>
+                <w:sz w:val="22"/>
+                <w:szCs w:val="22"/>
+                <w14:ligatures w14:val="none"/>
+              </w:rPr>
+              <w:t>SatDump</w:t>
+            </w:r>
+            <w:proofErr w:type="spellEnd"/>
+            <w:r>
+              <w:rPr>
+                <w:rFonts w:ascii="Aptos Narrow" w:eastAsia="Times New Roman" w:hAnsi="Aptos Narrow" w:cs="Times New Roman"/>
+                <w:color w:val="000000"/>
+                <w:kern w:val="0"/>
+                <w:sz w:val="22"/>
+                <w:szCs w:val="22"/>
+                <w14:ligatures w14:val="none"/>
+              </w:rPr>
+              <w:t xml:space="preserve"> in live mode with correct frequency and sample rate.</w:t>
+            </w:r>
+          </w:p>
+        </w:tc>
+        <w:tc>
+          <w:tcPr>
+            <w:tcW w:w="2780" w:type="dxa"/>
+            <w:vAlign w:val="center"/>
+            <w:hideMark/>
+          </w:tcPr>
+          <w:p>
+            <w:pPr>
+              <w:spacing w:after="0" w:line="240" w:lineRule="auto"/>
+              <w:rPr>
+                <w:rFonts w:ascii="Aptos Narrow" w:eastAsia="Times New Roman" w:hAnsi="Aptos Narrow" w:cs="Times New Roman"/>
+                <w:color w:val="000000"/>
+                <w:kern w:val="0"/>
+                <w:sz w:val="22"/>
+                <w:szCs w:val="22"/>
+                <w14:ligatures w14:val="none"/>
+              </w:rPr>
+            </w:pPr>
+            <w:proofErr w:type="spellStart"/>
+            <w:r>
+              <w:rPr>
+                <w:rFonts w:ascii="Aptos Narrow" w:eastAsia="Times New Roman" w:hAnsi="Aptos Narrow" w:cs="Times New Roman"/>
+                <w:color w:val="000000"/>
+                <w:kern w:val="0"/>
+                <w:sz w:val="22"/>
+                <w:szCs w:val="22"/>
+                <w14:ligatures w14:val="none"/>
+              </w:rPr>
+              <w:t>SatDump</w:t>
+            </w:r>
+            <w:proofErr w:type="spellEnd"/>
+            <w:r>
+              <w:rPr>
+                <w:rFonts w:ascii="Aptos Narrow" w:eastAsia="Times New Roman" w:hAnsi="Aptos Narrow" w:cs="Times New Roman"/>
+                <w:color w:val="000000"/>
+                <w:kern w:val="0"/>
+                <w:sz w:val="22"/>
+                <w:szCs w:val="22"/>
+                <w14:ligatures w14:val="none"/>
+              </w:rPr>
+              <w:t xml:space="preserve"> initializes without error, SDR engaged.</w:t>
+            </w:r>
+          </w:p>
+        </w:tc>
+        <w:tc>
+          <w:tcPr>
+            <w:tcW w:w="2880" w:type="dxa"/>
+            <w:vAlign w:val="center"/>
+            <w:hideMark/>
+          </w:tcPr>
+          <w:p>
+            <w:pPr>
+              <w:spacing w:after="0" w:line="240" w:lineRule="auto"/>
+              <w:rPr>
+                <w:rFonts w:ascii="Aptos Narrow" w:eastAsia="Times New Roman" w:hAnsi="Aptos Narrow" w:cs="Times New Roman"/>
+                <w:color w:val="000000"/>
+                <w:kern w:val="0"/>
+                <w:sz w:val="22"/>
+                <w:szCs w:val="22"/>
+                <w14:ligatures w14:val="none"/>
+              </w:rPr>
+            </w:pPr>
+          </w:p>
+        </w:tc>
+      </w:tr>
+      <w:tr>
+        <w:trPr>
+          <w:trHeight w:val="875"/>
+        </w:trPr>
+        <w:tc>
+          <w:tcPr>
+            <w:tcW w:w="4700" w:type="dxa"/>
+            <w:vAlign w:val="center"/>
+            <w:hideMark/>
+          </w:tcPr>
+          <w:p>
+            <w:pPr>
+              <w:spacing w:after="0" w:line="240" w:lineRule="auto"/>
+              <w:rPr>
+                <w:rFonts w:ascii="Aptos Narrow" w:eastAsia="Times New Roman" w:hAnsi="Aptos Narrow" w:cs="Times New Roman"/>
+                <w:color w:val="000000"/>
+                <w:kern w:val="0"/>
+                <w:sz w:val="22"/>
+                <w:szCs w:val="22"/>
+                <w14:ligatures w14:val="none"/>
+              </w:rPr>
+            </w:pPr>
+            <w:r>
+              <w:rPr>
+                <w:rFonts w:ascii="Aptos Narrow" w:eastAsia="Times New Roman" w:hAnsi="Aptos Narrow" w:cs="Times New Roman"/>
+                <w:color w:val="000000"/>
+                <w:kern w:val="0"/>
+                <w:sz w:val="22"/>
+                <w:szCs w:val="22"/>
+                <w14:ligatures w14:val="none"/>
+              </w:rPr>
+              <w:lastRenderedPageBreak/>
+              <w:t>Observe console/log during pass.</w:t>
+            </w:r>
+          </w:p>
+        </w:tc>
+        <w:tc>
+          <w:tcPr>
+            <w:tcW w:w="2780" w:type="dxa"/>
+            <w:vAlign w:val="center"/>
+            <w:hideMark/>
+          </w:tcPr>
+          <w:p>
+            <w:pPr>
+              <w:spacing w:after="0" w:line="240" w:lineRule="auto"/>
+              <w:rPr>
+                <w:rFonts w:ascii="Aptos Narrow" w:eastAsia="Times New Roman" w:hAnsi="Aptos Narrow" w:cs="Times New Roman"/>
+                <w:color w:val="000000"/>
+                <w:kern w:val="0"/>
+                <w:sz w:val="22"/>
+                <w:szCs w:val="22"/>
+                <w14:ligatures w14:val="none"/>
+              </w:rPr>
+            </w:pPr>
+            <w:r>
+              <w:rPr>
+                <w:rFonts w:ascii="Aptos Narrow" w:eastAsia="Times New Roman" w:hAnsi="Aptos Narrow" w:cs="Times New Roman"/>
+                <w:color w:val="000000"/>
+                <w:kern w:val="0"/>
+                <w:sz w:val="22"/>
+                <w:szCs w:val="22"/>
+                <w14:ligatures w14:val="none"/>
+              </w:rPr>
+              <w:t>Frames are received and decoded; progress messages visible.</w:t>
+            </w:r>
+          </w:p>
+        </w:tc>
+        <w:tc>
+          <w:tcPr>
+            <w:tcW w:w="2880" w:type="dxa"/>
+            <w:vAlign w:val="center"/>
+            <w:hideMark/>
+          </w:tcPr>
+          <w:p>
+            <w:pPr>
+              <w:spacing w:after="0" w:line="240" w:lineRule="auto"/>
+              <w:rPr>
+                <w:rFonts w:ascii="Aptos Narrow" w:eastAsia="Times New Roman" w:hAnsi="Aptos Narrow" w:cs="Times New Roman"/>
+                <w:color w:val="000000"/>
+                <w:kern w:val="0"/>
+                <w:sz w:val="22"/>
+                <w:szCs w:val="22"/>
+                <w14:ligatures w14:val="none"/>
+              </w:rPr>
+            </w:pPr>
+          </w:p>
+        </w:tc>
+      </w:tr>
+      <w:tr>
+        <w:trPr>
+          <w:trHeight w:val="1166"/>
+        </w:trPr>
+        <w:tc>
+          <w:tcPr>
+            <w:tcW w:w="4700" w:type="dxa"/>
+            <w:vAlign w:val="center"/>
+            <w:hideMark/>
+          </w:tcPr>
+          <w:p>
+            <w:pPr>
+              <w:spacing w:after="0" w:line="240" w:lineRule="auto"/>
+              <w:rPr>
+                <w:rFonts w:ascii="Aptos Narrow" w:eastAsia="Times New Roman" w:hAnsi="Aptos Narrow" w:cs="Times New Roman"/>
+                <w:color w:val="000000"/>
+                <w:kern w:val="0"/>
+                <w:sz w:val="22"/>
+                <w:szCs w:val="22"/>
+                <w14:ligatures w14:val="none"/>
+              </w:rPr>
+            </w:pPr>
+            <w:r>
+              <w:rPr>
+                <w:rFonts w:ascii="Aptos Narrow" w:eastAsia="Times New Roman" w:hAnsi="Aptos Narrow" w:cs="Times New Roman"/>
+                <w:color w:val="000000"/>
+                <w:kern w:val="0"/>
+                <w:sz w:val="22"/>
+                <w:szCs w:val="22"/>
+                <w14:ligatures w14:val="none"/>
+              </w:rPr>
+              <w:t>At end of pass, review generated products (e.g., map overlays, imagery, data files).</w:t>
+            </w:r>
+          </w:p>
+        </w:tc>
+        <w:tc>
+          <w:tcPr>
+            <w:tcW w:w="2780" w:type="dxa"/>
+            <w:vAlign w:val="center"/>
+            <w:hideMark/>
+          </w:tcPr>
+          <w:p>
+            <w:pPr>
+              <w:spacing w:after="0" w:line="240" w:lineRule="auto"/>
+              <w:rPr>
+                <w:rFonts w:ascii="Aptos Narrow" w:eastAsia="Times New Roman" w:hAnsi="Aptos Narrow" w:cs="Times New Roman"/>
+                <w:color w:val="000000"/>
+                <w:kern w:val="0"/>
+                <w:sz w:val="22"/>
+                <w:szCs w:val="22"/>
+                <w14:ligatures w14:val="none"/>
+              </w:rPr>
+            </w:pPr>
+            <w:r>
+              <w:rPr>
+                <w:rFonts w:ascii="Aptos Narrow" w:eastAsia="Times New Roman" w:hAnsi="Aptos Narrow" w:cs="Times New Roman"/>
+                <w:color w:val="000000"/>
+                <w:kern w:val="0"/>
+                <w:sz w:val="22"/>
+                <w:szCs w:val="22"/>
+                <w14:ligatures w14:val="none"/>
+              </w:rPr>
+              <w:t xml:space="preserve">Output files (e.g., PNG, HDF5) are generated in </w:t>
+            </w:r>
+            <w:proofErr w:type="spellStart"/>
+            <w:r>
+              <w:rPr>
+                <w:rFonts w:ascii="Aptos Narrow" w:eastAsia="Times New Roman" w:hAnsi="Aptos Narrow" w:cs="Times New Roman"/>
+                <w:color w:val="000000"/>
+                <w:kern w:val="0"/>
+                <w:sz w:val="22"/>
+                <w:szCs w:val="22"/>
+                <w14:ligatures w14:val="none"/>
+              </w:rPr>
+              <w:t>SatDump</w:t>
+            </w:r>
+            <w:proofErr w:type="spellEnd"/>
+            <w:r>
+              <w:rPr>
+                <w:rFonts w:ascii="Aptos Narrow" w:eastAsia="Times New Roman" w:hAnsi="Aptos Narrow" w:cs="Times New Roman"/>
+                <w:color w:val="000000"/>
+                <w:kern w:val="0"/>
+                <w:sz w:val="22"/>
+                <w:szCs w:val="22"/>
+                <w14:ligatures w14:val="none"/>
+              </w:rPr>
+              <w:t xml:space="preserve"> output directory with valid content.</w:t>
+            </w:r>
+          </w:p>
+        </w:tc>
+        <w:tc>
+          <w:tcPr>
+            <w:tcW w:w="2880" w:type="dxa"/>
+            <w:vAlign w:val="center"/>
+            <w:hideMark/>
+          </w:tcPr>
+          <w:p>
+            <w:pPr>
+              <w:spacing w:after="0" w:line="240" w:lineRule="auto"/>
+              <w:rPr>
+                <w:rFonts w:ascii="Aptos Narrow" w:eastAsia="Times New Roman" w:hAnsi="Aptos Narrow" w:cs="Times New Roman"/>
+                <w:color w:val="000000"/>
+                <w:kern w:val="0"/>
+                <w:sz w:val="22"/>
+                <w:szCs w:val="22"/>
+                <w14:ligatures w14:val="none"/>
+              </w:rPr>
+            </w:pPr>
+          </w:p>
+        </w:tc>
+      </w:tr>
+    </w:tbl>
     <w:p/>
     <w:p>
       <w:pPr>
@@ -4879,6 +5591,518 @@
         <w:t>Subsystem Test Results</w:t>
       </w:r>
     </w:p>
+    <w:p>
+      <w:r>
+        <w:t xml:space="preserve">After execution of all test sections (drivers, I2C, software stack, reception, and decoding), results should be consolidated in the following table. </w:t>
+      </w:r>
+    </w:p>
+    <w:tbl>
+      <w:tblPr>
+        <w:tblW w:w="10360" w:type="dxa"/>
+        <w:tblBorders>
+          <w:top w:val="single" w:sz="4" w:space="0" w:color="auto"/>
+          <w:left w:val="single" w:sz="4" w:space="0" w:color="auto"/>
+          <w:bottom w:val="single" w:sz="4" w:space="0" w:color="auto"/>
+          <w:right w:val="single" w:sz="4" w:space="0" w:color="auto"/>
+          <w:insideH w:val="single" w:sz="4" w:space="0" w:color="auto"/>
+          <w:insideV w:val="single" w:sz="4" w:space="0" w:color="auto"/>
+        </w:tblBorders>
+        <w:tblLook w:val="04A0" w:firstRow="1" w:lastRow="0" w:firstColumn="1" w:lastColumn="0" w:noHBand="0" w:noVBand="1"/>
+      </w:tblPr>
+      <w:tblGrid>
+        <w:gridCol w:w="4700"/>
+        <w:gridCol w:w="2780"/>
+        <w:gridCol w:w="2880"/>
+      </w:tblGrid>
+      <w:tr>
+        <w:trPr>
+          <w:trHeight w:val="292"/>
+        </w:trPr>
+        <w:tc>
+          <w:tcPr>
+            <w:tcW w:w="4700" w:type="dxa"/>
+            <w:vAlign w:val="center"/>
+            <w:hideMark/>
+          </w:tcPr>
+          <w:p>
+            <w:pPr>
+              <w:spacing w:after="0" w:line="240" w:lineRule="auto"/>
+              <w:jc w:val="center"/>
+              <w:rPr>
+                <w:rFonts w:ascii="Aptos Narrow" w:eastAsia="Times New Roman" w:hAnsi="Aptos Narrow" w:cs="Times New Roman"/>
+                <w:b/>
+                <w:bCs/>
+                <w:color w:val="000000"/>
+                <w:kern w:val="0"/>
+                <w:sz w:val="22"/>
+                <w:szCs w:val="22"/>
+                <w14:ligatures w14:val="none"/>
+              </w:rPr>
+            </w:pPr>
+            <w:r>
+              <w:rPr>
+                <w:rFonts w:ascii="Aptos Narrow" w:eastAsia="Times New Roman" w:hAnsi="Aptos Narrow" w:cs="Times New Roman"/>
+                <w:b/>
+                <w:bCs/>
+                <w:color w:val="000000"/>
+                <w:kern w:val="0"/>
+                <w:sz w:val="22"/>
+                <w:szCs w:val="22"/>
+                <w14:ligatures w14:val="none"/>
+              </w:rPr>
+              <w:t>Test Section</w:t>
+            </w:r>
+          </w:p>
+        </w:tc>
+        <w:tc>
+          <w:tcPr>
+            <w:tcW w:w="2780" w:type="dxa"/>
+            <w:vAlign w:val="center"/>
+            <w:hideMark/>
+          </w:tcPr>
+          <w:p>
+            <w:pPr>
+              <w:spacing w:after="0" w:line="240" w:lineRule="auto"/>
+              <w:jc w:val="center"/>
+              <w:rPr>
+                <w:rFonts w:ascii="Aptos Narrow" w:eastAsia="Times New Roman" w:hAnsi="Aptos Narrow" w:cs="Times New Roman"/>
+                <w:b/>
+                <w:bCs/>
+                <w:color w:val="000000"/>
+                <w:kern w:val="0"/>
+                <w:sz w:val="22"/>
+                <w:szCs w:val="22"/>
+                <w14:ligatures w14:val="none"/>
+              </w:rPr>
+            </w:pPr>
+            <w:r>
+              <w:rPr>
+                <w:rFonts w:ascii="Aptos Narrow" w:eastAsia="Times New Roman" w:hAnsi="Aptos Narrow" w:cs="Times New Roman"/>
+                <w:b/>
+                <w:bCs/>
+                <w:color w:val="000000"/>
+                <w:kern w:val="0"/>
+                <w:sz w:val="22"/>
+                <w:szCs w:val="22"/>
+                <w14:ligatures w14:val="none"/>
+              </w:rPr>
+              <w:t>Pass/Fail</w:t>
+            </w:r>
+          </w:p>
+        </w:tc>
+        <w:tc>
+          <w:tcPr>
+            <w:tcW w:w="2880" w:type="dxa"/>
+            <w:vAlign w:val="center"/>
+            <w:hideMark/>
+          </w:tcPr>
+          <w:p>
+            <w:pPr>
+              <w:spacing w:after="0" w:line="240" w:lineRule="auto"/>
+              <w:jc w:val="center"/>
+              <w:rPr>
+                <w:rFonts w:ascii="Aptos Narrow" w:eastAsia="Times New Roman" w:hAnsi="Aptos Narrow" w:cs="Times New Roman"/>
+                <w:b/>
+                <w:bCs/>
+                <w:color w:val="000000"/>
+                <w:kern w:val="0"/>
+                <w:sz w:val="22"/>
+                <w:szCs w:val="22"/>
+                <w14:ligatures w14:val="none"/>
+              </w:rPr>
+            </w:pPr>
+            <w:r>
+              <w:rPr>
+                <w:rFonts w:ascii="Aptos Narrow" w:eastAsia="Times New Roman" w:hAnsi="Aptos Narrow" w:cs="Times New Roman"/>
+                <w:b/>
+                <w:bCs/>
+                <w:color w:val="000000"/>
+                <w:kern w:val="0"/>
+                <w:sz w:val="22"/>
+                <w:szCs w:val="22"/>
+                <w14:ligatures w14:val="none"/>
+              </w:rPr>
+              <w:t>Notes</w:t>
+            </w:r>
+          </w:p>
+        </w:tc>
+      </w:tr>
+      <w:tr>
+        <w:trPr>
+          <w:trHeight w:val="292"/>
+        </w:trPr>
+        <w:tc>
+          <w:tcPr>
+            <w:tcW w:w="4700" w:type="dxa"/>
+            <w:vAlign w:val="center"/>
+            <w:hideMark/>
+          </w:tcPr>
+          <w:p>
+            <w:pPr>
+              <w:spacing w:after="0" w:line="240" w:lineRule="auto"/>
+              <w:rPr>
+                <w:rFonts w:ascii="Aptos Narrow" w:eastAsia="Times New Roman" w:hAnsi="Aptos Narrow" w:cs="Times New Roman"/>
+                <w:color w:val="000000"/>
+                <w:kern w:val="0"/>
+                <w:sz w:val="22"/>
+                <w:szCs w:val="22"/>
+                <w14:ligatures w14:val="none"/>
+              </w:rPr>
+            </w:pPr>
+            <w:r>
+              <w:rPr>
+                <w:rFonts w:ascii="Aptos Narrow" w:eastAsia="Times New Roman" w:hAnsi="Aptos Narrow" w:cs="Times New Roman"/>
+                <w:color w:val="000000"/>
+                <w:kern w:val="0"/>
+                <w:sz w:val="22"/>
+                <w:szCs w:val="22"/>
+                <w14:ligatures w14:val="none"/>
+              </w:rPr>
+              <w:t>RTL-SDR Driver Install</w:t>
+            </w:r>
+          </w:p>
+        </w:tc>
+        <w:tc>
+          <w:tcPr>
+            <w:tcW w:w="2780" w:type="dxa"/>
+            <w:vAlign w:val="center"/>
+            <w:hideMark/>
+          </w:tcPr>
+          <w:p>
+            <w:pPr>
+              <w:spacing w:after="0" w:line="240" w:lineRule="auto"/>
+              <w:rPr>
+                <w:rFonts w:ascii="Aptos Narrow" w:eastAsia="Times New Roman" w:hAnsi="Aptos Narrow" w:cs="Times New Roman"/>
+                <w:color w:val="000000"/>
+                <w:kern w:val="0"/>
+                <w:sz w:val="22"/>
+                <w:szCs w:val="22"/>
+                <w14:ligatures w14:val="none"/>
+              </w:rPr>
+            </w:pPr>
+          </w:p>
+        </w:tc>
+        <w:tc>
+          <w:tcPr>
+            <w:tcW w:w="2880" w:type="dxa"/>
+            <w:vAlign w:val="center"/>
+            <w:hideMark/>
+          </w:tcPr>
+          <w:p>
+            <w:pPr>
+              <w:spacing w:after="0" w:line="240" w:lineRule="auto"/>
+              <w:rPr>
+                <w:rFonts w:ascii="Times New Roman" w:eastAsia="Times New Roman" w:hAnsi="Times New Roman" w:cs="Times New Roman"/>
+                <w:kern w:val="0"/>
+                <w:sz w:val="20"/>
+                <w:szCs w:val="20"/>
+                <w14:ligatures w14:val="none"/>
+              </w:rPr>
+            </w:pPr>
+          </w:p>
+        </w:tc>
+      </w:tr>
+      <w:tr>
+        <w:trPr>
+          <w:trHeight w:val="292"/>
+        </w:trPr>
+        <w:tc>
+          <w:tcPr>
+            <w:tcW w:w="4700" w:type="dxa"/>
+            <w:vAlign w:val="center"/>
+            <w:hideMark/>
+          </w:tcPr>
+          <w:p>
+            <w:pPr>
+              <w:spacing w:after="0" w:line="240" w:lineRule="auto"/>
+              <w:rPr>
+                <w:rFonts w:ascii="Aptos Narrow" w:eastAsia="Times New Roman" w:hAnsi="Aptos Narrow" w:cs="Times New Roman"/>
+                <w:color w:val="000000"/>
+                <w:kern w:val="0"/>
+                <w:sz w:val="22"/>
+                <w:szCs w:val="22"/>
+                <w14:ligatures w14:val="none"/>
+              </w:rPr>
+            </w:pPr>
+            <w:r>
+              <w:rPr>
+                <w:rFonts w:ascii="Aptos Narrow" w:eastAsia="Times New Roman" w:hAnsi="Aptos Narrow" w:cs="Times New Roman"/>
+                <w:color w:val="000000"/>
+                <w:kern w:val="0"/>
+                <w:sz w:val="22"/>
+                <w:szCs w:val="22"/>
+                <w14:ligatures w14:val="none"/>
+              </w:rPr>
+              <w:t>I²C Interface Enablement</w:t>
+            </w:r>
+          </w:p>
+        </w:tc>
+        <w:tc>
+          <w:tcPr>
+            <w:tcW w:w="2780" w:type="dxa"/>
+            <w:vAlign w:val="center"/>
+            <w:hideMark/>
+          </w:tcPr>
+          <w:p>
+            <w:pPr>
+              <w:spacing w:after="0" w:line="240" w:lineRule="auto"/>
+              <w:rPr>
+                <w:rFonts w:ascii="Aptos Narrow" w:eastAsia="Times New Roman" w:hAnsi="Aptos Narrow" w:cs="Times New Roman"/>
+                <w:color w:val="000000"/>
+                <w:kern w:val="0"/>
+                <w:sz w:val="22"/>
+                <w:szCs w:val="22"/>
+                <w14:ligatures w14:val="none"/>
+              </w:rPr>
+            </w:pPr>
+          </w:p>
+        </w:tc>
+        <w:tc>
+          <w:tcPr>
+            <w:tcW w:w="2880" w:type="dxa"/>
+            <w:vAlign w:val="center"/>
+            <w:hideMark/>
+          </w:tcPr>
+          <w:p>
+            <w:pPr>
+              <w:spacing w:after="0" w:line="240" w:lineRule="auto"/>
+              <w:rPr>
+                <w:rFonts w:ascii="Times New Roman" w:eastAsia="Times New Roman" w:hAnsi="Times New Roman" w:cs="Times New Roman"/>
+                <w:kern w:val="0"/>
+                <w:sz w:val="20"/>
+                <w:szCs w:val="20"/>
+                <w14:ligatures w14:val="none"/>
+              </w:rPr>
+            </w:pPr>
+          </w:p>
+        </w:tc>
+      </w:tr>
+      <w:tr>
+        <w:trPr>
+          <w:trHeight w:val="292"/>
+        </w:trPr>
+        <w:tc>
+          <w:tcPr>
+            <w:tcW w:w="4700" w:type="dxa"/>
+            <w:vAlign w:val="center"/>
+            <w:hideMark/>
+          </w:tcPr>
+          <w:p>
+            <w:pPr>
+              <w:spacing w:after="0" w:line="240" w:lineRule="auto"/>
+              <w:rPr>
+                <w:rFonts w:ascii="Aptos Narrow" w:eastAsia="Times New Roman" w:hAnsi="Aptos Narrow" w:cs="Times New Roman"/>
+                <w:color w:val="000000"/>
+                <w:kern w:val="0"/>
+                <w:sz w:val="22"/>
+                <w:szCs w:val="22"/>
+                <w14:ligatures w14:val="none"/>
+              </w:rPr>
+            </w:pPr>
+            <w:r>
+              <w:rPr>
+                <w:rFonts w:ascii="Aptos Narrow" w:eastAsia="Times New Roman" w:hAnsi="Aptos Narrow" w:cs="Times New Roman"/>
+                <w:color w:val="000000"/>
+                <w:kern w:val="0"/>
+                <w:sz w:val="22"/>
+                <w:szCs w:val="22"/>
+                <w14:ligatures w14:val="none"/>
+              </w:rPr>
+              <w:t>Software Stack Verification</w:t>
+            </w:r>
+          </w:p>
+        </w:tc>
+        <w:tc>
+          <w:tcPr>
+            <w:tcW w:w="2780" w:type="dxa"/>
+            <w:vAlign w:val="center"/>
+            <w:hideMark/>
+          </w:tcPr>
+          <w:p>
+            <w:pPr>
+              <w:spacing w:after="0" w:line="240" w:lineRule="auto"/>
+              <w:rPr>
+                <w:rFonts w:ascii="Aptos Narrow" w:eastAsia="Times New Roman" w:hAnsi="Aptos Narrow" w:cs="Times New Roman"/>
+                <w:color w:val="000000"/>
+                <w:kern w:val="0"/>
+                <w:sz w:val="22"/>
+                <w:szCs w:val="22"/>
+                <w14:ligatures w14:val="none"/>
+              </w:rPr>
+            </w:pPr>
+          </w:p>
+        </w:tc>
+        <w:tc>
+          <w:tcPr>
+            <w:tcW w:w="2880" w:type="dxa"/>
+            <w:vAlign w:val="center"/>
+            <w:hideMark/>
+          </w:tcPr>
+          <w:p>
+            <w:pPr>
+              <w:spacing w:after="0" w:line="240" w:lineRule="auto"/>
+              <w:rPr>
+                <w:rFonts w:ascii="Times New Roman" w:eastAsia="Times New Roman" w:hAnsi="Times New Roman" w:cs="Times New Roman"/>
+                <w:kern w:val="0"/>
+                <w:sz w:val="20"/>
+                <w:szCs w:val="20"/>
+                <w14:ligatures w14:val="none"/>
+              </w:rPr>
+            </w:pPr>
+          </w:p>
+        </w:tc>
+      </w:tr>
+      <w:tr>
+        <w:trPr>
+          <w:trHeight w:val="292"/>
+        </w:trPr>
+        <w:tc>
+          <w:tcPr>
+            <w:tcW w:w="4700" w:type="dxa"/>
+            <w:vAlign w:val="center"/>
+            <w:hideMark/>
+          </w:tcPr>
+          <w:p>
+            <w:pPr>
+              <w:spacing w:after="0" w:line="240" w:lineRule="auto"/>
+              <w:rPr>
+                <w:rFonts w:ascii="Aptos Narrow" w:eastAsia="Times New Roman" w:hAnsi="Aptos Narrow" w:cs="Times New Roman"/>
+                <w:color w:val="000000"/>
+                <w:kern w:val="0"/>
+                <w:sz w:val="22"/>
+                <w:szCs w:val="22"/>
+                <w14:ligatures w14:val="none"/>
+              </w:rPr>
+            </w:pPr>
+            <w:r>
+              <w:rPr>
+                <w:rFonts w:ascii="Aptos Narrow" w:eastAsia="Times New Roman" w:hAnsi="Aptos Narrow" w:cs="Times New Roman"/>
+                <w:color w:val="000000"/>
+                <w:kern w:val="0"/>
+                <w:sz w:val="22"/>
+                <w:szCs w:val="22"/>
+                <w14:ligatures w14:val="none"/>
+              </w:rPr>
+              <w:t>Satellite Reception (M2-4, 137.9 MHz)</w:t>
+            </w:r>
+          </w:p>
+        </w:tc>
+        <w:tc>
+          <w:tcPr>
+            <w:tcW w:w="2780" w:type="dxa"/>
+            <w:vAlign w:val="center"/>
+            <w:hideMark/>
+          </w:tcPr>
+          <w:p>
+            <w:pPr>
+              <w:spacing w:after="0" w:line="240" w:lineRule="auto"/>
+              <w:rPr>
+                <w:rFonts w:ascii="Aptos Narrow" w:eastAsia="Times New Roman" w:hAnsi="Aptos Narrow" w:cs="Times New Roman"/>
+                <w:color w:val="000000"/>
+                <w:kern w:val="0"/>
+                <w:sz w:val="22"/>
+                <w:szCs w:val="22"/>
+                <w14:ligatures w14:val="none"/>
+              </w:rPr>
+            </w:pPr>
+          </w:p>
+        </w:tc>
+        <w:tc>
+          <w:tcPr>
+            <w:tcW w:w="2880" w:type="dxa"/>
+            <w:vAlign w:val="center"/>
+            <w:hideMark/>
+          </w:tcPr>
+          <w:p>
+            <w:pPr>
+              <w:spacing w:after="0" w:line="240" w:lineRule="auto"/>
+              <w:rPr>
+                <w:rFonts w:ascii="Times New Roman" w:eastAsia="Times New Roman" w:hAnsi="Times New Roman" w:cs="Times New Roman"/>
+                <w:kern w:val="0"/>
+                <w:sz w:val="20"/>
+                <w:szCs w:val="20"/>
+                <w14:ligatures w14:val="none"/>
+              </w:rPr>
+            </w:pPr>
+          </w:p>
+        </w:tc>
+      </w:tr>
+      <w:tr>
+        <w:trPr>
+          <w:trHeight w:val="292"/>
+        </w:trPr>
+        <w:tc>
+          <w:tcPr>
+            <w:tcW w:w="4700" w:type="dxa"/>
+            <w:vAlign w:val="center"/>
+            <w:hideMark/>
+          </w:tcPr>
+          <w:p>
+            <w:pPr>
+              <w:spacing w:after="0" w:line="240" w:lineRule="auto"/>
+              <w:rPr>
+                <w:rFonts w:ascii="Aptos Narrow" w:eastAsia="Times New Roman" w:hAnsi="Aptos Narrow" w:cs="Times New Roman"/>
+                <w:color w:val="000000"/>
+                <w:kern w:val="0"/>
+                <w:sz w:val="22"/>
+                <w:szCs w:val="22"/>
+                <w14:ligatures w14:val="none"/>
+              </w:rPr>
+            </w:pPr>
+            <w:r>
+              <w:rPr>
+                <w:rFonts w:ascii="Aptos Narrow" w:eastAsia="Times New Roman" w:hAnsi="Aptos Narrow" w:cs="Times New Roman"/>
+                <w:color w:val="000000"/>
+                <w:kern w:val="0"/>
+                <w:sz w:val="22"/>
+                <w:szCs w:val="22"/>
+                <w14:ligatures w14:val="none"/>
+              </w:rPr>
+              <w:t>Satellite Transmission Decoding</w:t>
+            </w:r>
+          </w:p>
+        </w:tc>
+        <w:tc>
+          <w:tcPr>
+            <w:tcW w:w="2780" w:type="dxa"/>
+            <w:vAlign w:val="center"/>
+            <w:hideMark/>
+          </w:tcPr>
+          <w:p>
+            <w:pPr>
+              <w:spacing w:after="0" w:line="240" w:lineRule="auto"/>
+              <w:rPr>
+                <w:rFonts w:ascii="Aptos Narrow" w:eastAsia="Times New Roman" w:hAnsi="Aptos Narrow" w:cs="Times New Roman"/>
+                <w:color w:val="000000"/>
+                <w:kern w:val="0"/>
+                <w:sz w:val="22"/>
+                <w:szCs w:val="22"/>
+                <w14:ligatures w14:val="none"/>
+              </w:rPr>
+            </w:pPr>
+          </w:p>
+        </w:tc>
+        <w:tc>
+          <w:tcPr>
+            <w:tcW w:w="2880" w:type="dxa"/>
+            <w:vAlign w:val="center"/>
+            <w:hideMark/>
+          </w:tcPr>
+          <w:p>
+            <w:pPr>
+              <w:spacing w:after="0" w:line="240" w:lineRule="auto"/>
+              <w:rPr>
+                <w:rFonts w:ascii="Times New Roman" w:eastAsia="Times New Roman" w:hAnsi="Times New Roman" w:cs="Times New Roman"/>
+                <w:kern w:val="0"/>
+                <w:sz w:val="20"/>
+                <w:szCs w:val="20"/>
+                <w14:ligatures w14:val="none"/>
+              </w:rPr>
+            </w:pPr>
+          </w:p>
+        </w:tc>
+      </w:tr>
+    </w:tbl>
     <w:p/>
     <w:sectPr>
       <w:pgSz w:w="12240" w:h="15840"/>
@@ -6772,6 +7996,19 @@
 </file>
 
 <file path=customXml/item1.xml><?xml version="1.0" encoding="utf-8"?>
+<?mso-contentType ?>
+<FormTemplates xmlns="http://schemas.microsoft.com/sharepoint/v3/contenttype/forms">
+  <Display>DocumentLibraryForm</Display>
+  <Edit>DocumentLibraryForm</Edit>
+  <New>DocumentLibraryForm</New>
+</FormTemplates>
+</file>
+
+<file path=customXml/item2.xml><?xml version="1.0" encoding="utf-8"?>
+<b:Sources xmlns:b="http://schemas.openxmlformats.org/officeDocument/2006/bibliography" xmlns="http://schemas.openxmlformats.org/officeDocument/2006/bibliography" SelectedStyle="\APASixthEditionOfficeOnline.xsl" StyleName="APA" Version="6"/>
+</file>
+
+<file path=customXml/item3.xml><?xml version="1.0" encoding="utf-8"?>
 <ct:contentTypeSchema xmlns:ct="http://schemas.microsoft.com/office/2006/metadata/contentType" xmlns:ma="http://schemas.microsoft.com/office/2006/metadata/properties/metaAttributes" ct:_="" ma:_="" ma:contentTypeName="Document" ma:contentTypeID="0x0101006A5AE3C43526C542A76EE2A5EC51F134" ma:contentTypeVersion="39" ma:contentTypeDescription="Create a new document." ma:contentTypeScope="" ma:versionID="19c0236a0377d9e22b0973d8f046256a">
   <xsd:schema xmlns:xsd="http://www.w3.org/2001/XMLSchema" xmlns:xs="http://www.w3.org/2001/XMLSchema" xmlns:p="http://schemas.microsoft.com/office/2006/metadata/properties" xmlns:ns3="22196bad-f65a-4cb1-96e2-0c71e9b86bcb" xmlns:ns4="2fda3f4e-86da-40e1-b3af-fc3c29034835" targetNamespace="http://schemas.microsoft.com/office/2006/metadata/properties" ma:root="true" ma:fieldsID="75b85a98402e82ad221984c2c97a0692" ns3:_="" ns4:_="">
     <xsd:import namespace="22196bad-f65a-4cb1-96e2-0c71e9b86bcb"/>
@@ -7218,19 +8455,6 @@
 </ct:contentTypeSchema>
 </file>
 
-<file path=customXml/item2.xml><?xml version="1.0" encoding="utf-8"?>
-<b:Sources xmlns:b="http://schemas.openxmlformats.org/officeDocument/2006/bibliography" xmlns="http://schemas.openxmlformats.org/officeDocument/2006/bibliography" SelectedStyle="\APASixthEditionOfficeOnline.xsl" StyleName="APA" Version="6"/>
-</file>
-
-<file path=customXml/item3.xml><?xml version="1.0" encoding="utf-8"?>
-<?mso-contentType ?>
-<FormTemplates xmlns="http://schemas.microsoft.com/sharepoint/v3/contenttype/forms">
-  <Display>DocumentLibraryForm</Display>
-  <Edit>DocumentLibraryForm</Edit>
-  <New>DocumentLibraryForm</New>
-</FormTemplates>
-</file>
-
 <file path=customXml/item4.xml><?xml version="1.0" encoding="utf-8"?>
 <p:properties xmlns:p="http://schemas.microsoft.com/office/2006/metadata/properties" xmlns:xsi="http://www.w3.org/2001/XMLSchema-instance" xmlns:pc="http://schemas.microsoft.com/office/infopath/2007/PartnerControls">
   <documentManagement>
@@ -7285,6 +8509,22 @@
 </file>
 
 <file path=customXml/itemProps1.xml><?xml version="1.0" encoding="utf-8"?>
+<ds:datastoreItem xmlns:ds="http://schemas.openxmlformats.org/officeDocument/2006/customXml" ds:itemID="{FE9837A1-6CCE-4C7C-B79F-BE00FA7F4728}">
+  <ds:schemaRefs>
+    <ds:schemaRef ds:uri="http://schemas.microsoft.com/sharepoint/v3/contenttype/forms"/>
+  </ds:schemaRefs>
+</ds:datastoreItem>
+</file>
+
+<file path=customXml/itemProps2.xml><?xml version="1.0" encoding="utf-8"?>
+<ds:datastoreItem xmlns:ds="http://schemas.openxmlformats.org/officeDocument/2006/customXml" ds:itemID="{7D62554B-9F88-4F18-BFE8-C09092C7896A}">
+  <ds:schemaRefs>
+    <ds:schemaRef ds:uri="http://schemas.openxmlformats.org/officeDocument/2006/bibliography"/>
+  </ds:schemaRefs>
+</ds:datastoreItem>
+</file>
+
+<file path=customXml/itemProps3.xml><?xml version="1.0" encoding="utf-8"?>
 <ds:datastoreItem xmlns:ds="http://schemas.openxmlformats.org/officeDocument/2006/customXml" ds:itemID="{A302B32D-0EA0-4D02-8F5E-96BC012AD299}">
   <ds:schemaRefs>
     <ds:schemaRef ds:uri="http://schemas.microsoft.com/office/2006/metadata/contentType"/>
@@ -7303,22 +8543,6 @@
 </ds:datastoreItem>
 </file>
 
-<file path=customXml/itemProps2.xml><?xml version="1.0" encoding="utf-8"?>
-<ds:datastoreItem xmlns:ds="http://schemas.openxmlformats.org/officeDocument/2006/customXml" ds:itemID="{7D62554B-9F88-4F18-BFE8-C09092C7896A}">
-  <ds:schemaRefs>
-    <ds:schemaRef ds:uri="http://schemas.openxmlformats.org/officeDocument/2006/bibliography"/>
-  </ds:schemaRefs>
-</ds:datastoreItem>
-</file>
-
-<file path=customXml/itemProps3.xml><?xml version="1.0" encoding="utf-8"?>
-<ds:datastoreItem xmlns:ds="http://schemas.openxmlformats.org/officeDocument/2006/customXml" ds:itemID="{FE9837A1-6CCE-4C7C-B79F-BE00FA7F4728}">
-  <ds:schemaRefs>
-    <ds:schemaRef ds:uri="http://schemas.microsoft.com/sharepoint/v3/contenttype/forms"/>
-  </ds:schemaRefs>
-</ds:datastoreItem>
-</file>
-
 <file path=customXml/itemProps4.xml><?xml version="1.0" encoding="utf-8"?>
 <ds:datastoreItem xmlns:ds="http://schemas.openxmlformats.org/officeDocument/2006/customXml" ds:itemID="{76B7EF96-977F-4378-A251-1EE89940B1B0}">
   <ds:schemaRefs>

</xml_diff>

<commit_message>
Created Test plan template + document template for future use.
</commit_message>
<xml_diff>
--- a/docs/Receiver Test Plan.docx
+++ b/docs/Receiver Test Plan.docx
@@ -280,13 +280,13 @@
           <w:r>
             <w:fldChar w:fldCharType="separate"/>
           </w:r>
-          <w:hyperlink w:anchor="_Toc190592634" w:history="1">
+          <w:hyperlink w:anchor="_Toc209683898" w:history="1">
             <w:r>
               <w:rPr>
                 <w:rStyle w:val="Hyperlink"/>
                 <w:noProof/>
               </w:rPr>
-              <w:t>Introduction</w:t>
+              <w:t>Subsystem Overview</w:t>
             </w:r>
             <w:r>
               <w:rPr>
@@ -307,7 +307,7 @@
                 <w:noProof/>
                 <w:webHidden/>
               </w:rPr>
-              <w:instrText xml:space="preserve"> PAGEREF _Toc190592634 \h </w:instrText>
+              <w:instrText xml:space="preserve"> PAGEREF _Toc209683898 \h </w:instrText>
             </w:r>
             <w:r>
               <w:rPr>
@@ -349,7 +349,7 @@
               <w:noProof/>
             </w:rPr>
           </w:pPr>
-          <w:hyperlink w:anchor="_Toc190592635" w:history="1">
+          <w:hyperlink w:anchor="_Toc209683899" w:history="1">
             <w:r>
               <w:rPr>
                 <w:rStyle w:val="Hyperlink"/>
@@ -376,7 +376,7 @@
                 <w:noProof/>
                 <w:webHidden/>
               </w:rPr>
-              <w:instrText xml:space="preserve"> PAGEREF _Toc190592635 \h </w:instrText>
+              <w:instrText xml:space="preserve"> PAGEREF _Toc209683899 \h </w:instrText>
             </w:r>
             <w:r>
               <w:rPr>
@@ -418,7 +418,7 @@
               <w:noProof/>
             </w:rPr>
           </w:pPr>
-          <w:hyperlink w:anchor="_Toc190592636" w:history="1">
+          <w:hyperlink w:anchor="_Toc209683900" w:history="1">
             <w:r>
               <w:rPr>
                 <w:rStyle w:val="Hyperlink"/>
@@ -445,7 +445,7 @@
                 <w:noProof/>
                 <w:webHidden/>
               </w:rPr>
-              <w:instrText xml:space="preserve"> PAGEREF _Toc190592636 \h </w:instrText>
+              <w:instrText xml:space="preserve"> PAGEREF _Toc209683900 \h </w:instrText>
             </w:r>
             <w:r>
               <w:rPr>
@@ -487,7 +487,7 @@
               <w:noProof/>
             </w:rPr>
           </w:pPr>
-          <w:hyperlink w:anchor="_Toc190592637" w:history="1">
+          <w:hyperlink w:anchor="_Toc209683901" w:history="1">
             <w:r>
               <w:rPr>
                 <w:rStyle w:val="Hyperlink"/>
@@ -514,7 +514,7 @@
                 <w:noProof/>
                 <w:webHidden/>
               </w:rPr>
-              <w:instrText xml:space="preserve"> PAGEREF _Toc190592637 \h </w:instrText>
+              <w:instrText xml:space="preserve"> PAGEREF _Toc209683901 \h </w:instrText>
             </w:r>
             <w:r>
               <w:rPr>
@@ -534,7 +534,7 @@
                 <w:noProof/>
                 <w:webHidden/>
               </w:rPr>
-              <w:t>3</w:t>
+              <w:t>4</w:t>
             </w:r>
             <w:r>
               <w:rPr>
@@ -556,7 +556,7 @@
               <w:noProof/>
             </w:rPr>
           </w:pPr>
-          <w:hyperlink w:anchor="_Toc190592638" w:history="1">
+          <w:hyperlink w:anchor="_Toc209683902" w:history="1">
             <w:r>
               <w:rPr>
                 <w:rStyle w:val="Hyperlink"/>
@@ -583,7 +583,7 @@
                 <w:noProof/>
                 <w:webHidden/>
               </w:rPr>
-              <w:instrText xml:space="preserve"> PAGEREF _Toc190592638 \h </w:instrText>
+              <w:instrText xml:space="preserve"> PAGEREF _Toc209683902 \h </w:instrText>
             </w:r>
             <w:r>
               <w:rPr>
@@ -603,7 +603,347 @@
                 <w:noProof/>
                 <w:webHidden/>
               </w:rPr>
-              <w:t>3</w:t>
+              <w:t>4</w:t>
+            </w:r>
+            <w:r>
+              <w:rPr>
+                <w:noProof/>
+                <w:webHidden/>
+              </w:rPr>
+              <w:fldChar w:fldCharType="end"/>
+            </w:r>
+          </w:hyperlink>
+        </w:p>
+        <w:p>
+          <w:pPr>
+            <w:pStyle w:val="TOC3"/>
+            <w:tabs>
+              <w:tab w:val="right" w:leader="dot" w:pos="9350"/>
+            </w:tabs>
+            <w:rPr>
+              <w:noProof/>
+            </w:rPr>
+          </w:pPr>
+          <w:hyperlink w:anchor="_Toc209683903" w:history="1">
+            <w:r>
+              <w:rPr>
+                <w:rStyle w:val="Hyperlink"/>
+                <w:noProof/>
+              </w:rPr>
+              <w:t>Correct Drivers Installed</w:t>
+            </w:r>
+            <w:r>
+              <w:rPr>
+                <w:noProof/>
+                <w:webHidden/>
+              </w:rPr>
+              <w:tab/>
+            </w:r>
+            <w:r>
+              <w:rPr>
+                <w:noProof/>
+                <w:webHidden/>
+              </w:rPr>
+              <w:fldChar w:fldCharType="begin"/>
+            </w:r>
+            <w:r>
+              <w:rPr>
+                <w:noProof/>
+                <w:webHidden/>
+              </w:rPr>
+              <w:instrText xml:space="preserve"> PAGEREF _Toc209683903 \h </w:instrText>
+            </w:r>
+            <w:r>
+              <w:rPr>
+                <w:noProof/>
+                <w:webHidden/>
+              </w:rPr>
+            </w:r>
+            <w:r>
+              <w:rPr>
+                <w:noProof/>
+                <w:webHidden/>
+              </w:rPr>
+              <w:fldChar w:fldCharType="separate"/>
+            </w:r>
+            <w:r>
+              <w:rPr>
+                <w:noProof/>
+                <w:webHidden/>
+              </w:rPr>
+              <w:t>4</w:t>
+            </w:r>
+            <w:r>
+              <w:rPr>
+                <w:noProof/>
+                <w:webHidden/>
+              </w:rPr>
+              <w:fldChar w:fldCharType="end"/>
+            </w:r>
+          </w:hyperlink>
+        </w:p>
+        <w:p>
+          <w:pPr>
+            <w:pStyle w:val="TOC3"/>
+            <w:tabs>
+              <w:tab w:val="right" w:leader="dot" w:pos="9350"/>
+            </w:tabs>
+            <w:rPr>
+              <w:noProof/>
+            </w:rPr>
+          </w:pPr>
+          <w:hyperlink w:anchor="_Toc209683904" w:history="1">
+            <w:r>
+              <w:rPr>
+                <w:rStyle w:val="Hyperlink"/>
+                <w:noProof/>
+              </w:rPr>
+              <w:t>I2C Interface Enablement</w:t>
+            </w:r>
+            <w:r>
+              <w:rPr>
+                <w:noProof/>
+                <w:webHidden/>
+              </w:rPr>
+              <w:tab/>
+            </w:r>
+            <w:r>
+              <w:rPr>
+                <w:noProof/>
+                <w:webHidden/>
+              </w:rPr>
+              <w:fldChar w:fldCharType="begin"/>
+            </w:r>
+            <w:r>
+              <w:rPr>
+                <w:noProof/>
+                <w:webHidden/>
+              </w:rPr>
+              <w:instrText xml:space="preserve"> PAGEREF _Toc209683904 \h </w:instrText>
+            </w:r>
+            <w:r>
+              <w:rPr>
+                <w:noProof/>
+                <w:webHidden/>
+              </w:rPr>
+            </w:r>
+            <w:r>
+              <w:rPr>
+                <w:noProof/>
+                <w:webHidden/>
+              </w:rPr>
+              <w:fldChar w:fldCharType="separate"/>
+            </w:r>
+            <w:r>
+              <w:rPr>
+                <w:noProof/>
+                <w:webHidden/>
+              </w:rPr>
+              <w:t>5</w:t>
+            </w:r>
+            <w:r>
+              <w:rPr>
+                <w:noProof/>
+                <w:webHidden/>
+              </w:rPr>
+              <w:fldChar w:fldCharType="end"/>
+            </w:r>
+          </w:hyperlink>
+        </w:p>
+        <w:p>
+          <w:pPr>
+            <w:pStyle w:val="TOC3"/>
+            <w:tabs>
+              <w:tab w:val="right" w:leader="dot" w:pos="9350"/>
+            </w:tabs>
+            <w:rPr>
+              <w:noProof/>
+            </w:rPr>
+          </w:pPr>
+          <w:hyperlink w:anchor="_Toc209683905" w:history="1">
+            <w:r>
+              <w:rPr>
+                <w:rStyle w:val="Hyperlink"/>
+                <w:noProof/>
+              </w:rPr>
+              <w:t>Installed Software Stack</w:t>
+            </w:r>
+            <w:r>
+              <w:rPr>
+                <w:noProof/>
+                <w:webHidden/>
+              </w:rPr>
+              <w:tab/>
+            </w:r>
+            <w:r>
+              <w:rPr>
+                <w:noProof/>
+                <w:webHidden/>
+              </w:rPr>
+              <w:fldChar w:fldCharType="begin"/>
+            </w:r>
+            <w:r>
+              <w:rPr>
+                <w:noProof/>
+                <w:webHidden/>
+              </w:rPr>
+              <w:instrText xml:space="preserve"> PAGEREF _Toc209683905 \h </w:instrText>
+            </w:r>
+            <w:r>
+              <w:rPr>
+                <w:noProof/>
+                <w:webHidden/>
+              </w:rPr>
+            </w:r>
+            <w:r>
+              <w:rPr>
+                <w:noProof/>
+                <w:webHidden/>
+              </w:rPr>
+              <w:fldChar w:fldCharType="separate"/>
+            </w:r>
+            <w:r>
+              <w:rPr>
+                <w:noProof/>
+                <w:webHidden/>
+              </w:rPr>
+              <w:t>5</w:t>
+            </w:r>
+            <w:r>
+              <w:rPr>
+                <w:noProof/>
+                <w:webHidden/>
+              </w:rPr>
+              <w:fldChar w:fldCharType="end"/>
+            </w:r>
+          </w:hyperlink>
+        </w:p>
+        <w:p>
+          <w:pPr>
+            <w:pStyle w:val="TOC3"/>
+            <w:tabs>
+              <w:tab w:val="right" w:leader="dot" w:pos="9350"/>
+            </w:tabs>
+            <w:rPr>
+              <w:noProof/>
+            </w:rPr>
+          </w:pPr>
+          <w:hyperlink w:anchor="_Toc209683906" w:history="1">
+            <w:r>
+              <w:rPr>
+                <w:rStyle w:val="Hyperlink"/>
+                <w:noProof/>
+              </w:rPr>
+              <w:t>Satellite Reception</w:t>
+            </w:r>
+            <w:r>
+              <w:rPr>
+                <w:noProof/>
+                <w:webHidden/>
+              </w:rPr>
+              <w:tab/>
+            </w:r>
+            <w:r>
+              <w:rPr>
+                <w:noProof/>
+                <w:webHidden/>
+              </w:rPr>
+              <w:fldChar w:fldCharType="begin"/>
+            </w:r>
+            <w:r>
+              <w:rPr>
+                <w:noProof/>
+                <w:webHidden/>
+              </w:rPr>
+              <w:instrText xml:space="preserve"> PAGEREF _Toc209683906 \h </w:instrText>
+            </w:r>
+            <w:r>
+              <w:rPr>
+                <w:noProof/>
+                <w:webHidden/>
+              </w:rPr>
+            </w:r>
+            <w:r>
+              <w:rPr>
+                <w:noProof/>
+                <w:webHidden/>
+              </w:rPr>
+              <w:fldChar w:fldCharType="separate"/>
+            </w:r>
+            <w:r>
+              <w:rPr>
+                <w:noProof/>
+                <w:webHidden/>
+              </w:rPr>
+              <w:t>6</w:t>
+            </w:r>
+            <w:r>
+              <w:rPr>
+                <w:noProof/>
+                <w:webHidden/>
+              </w:rPr>
+              <w:fldChar w:fldCharType="end"/>
+            </w:r>
+          </w:hyperlink>
+        </w:p>
+        <w:p>
+          <w:pPr>
+            <w:pStyle w:val="TOC3"/>
+            <w:tabs>
+              <w:tab w:val="right" w:leader="dot" w:pos="9350"/>
+            </w:tabs>
+            <w:rPr>
+              <w:noProof/>
+            </w:rPr>
+          </w:pPr>
+          <w:hyperlink w:anchor="_Toc209683907" w:history="1">
+            <w:r>
+              <w:rPr>
+                <w:rStyle w:val="Hyperlink"/>
+                <w:noProof/>
+              </w:rPr>
+              <w:t>Satellite Transmission Decoding</w:t>
+            </w:r>
+            <w:r>
+              <w:rPr>
+                <w:noProof/>
+                <w:webHidden/>
+              </w:rPr>
+              <w:tab/>
+            </w:r>
+            <w:r>
+              <w:rPr>
+                <w:noProof/>
+                <w:webHidden/>
+              </w:rPr>
+              <w:fldChar w:fldCharType="begin"/>
+            </w:r>
+            <w:r>
+              <w:rPr>
+                <w:noProof/>
+                <w:webHidden/>
+              </w:rPr>
+              <w:instrText xml:space="preserve"> PAGEREF _Toc209683907 \h </w:instrText>
+            </w:r>
+            <w:r>
+              <w:rPr>
+                <w:noProof/>
+                <w:webHidden/>
+              </w:rPr>
+            </w:r>
+            <w:r>
+              <w:rPr>
+                <w:noProof/>
+                <w:webHidden/>
+              </w:rPr>
+              <w:fldChar w:fldCharType="separate"/>
+            </w:r>
+            <w:r>
+              <w:rPr>
+                <w:noProof/>
+                <w:webHidden/>
+              </w:rPr>
+              <w:t>7</w:t>
             </w:r>
             <w:r>
               <w:rPr>
@@ -625,13 +965,13 @@
               <w:noProof/>
             </w:rPr>
           </w:pPr>
-          <w:hyperlink w:anchor="_Toc190592639" w:history="1">
+          <w:hyperlink w:anchor="_Toc209683908" w:history="1">
             <w:r>
               <w:rPr>
                 <w:rStyle w:val="Hyperlink"/>
                 <w:noProof/>
               </w:rPr>
-              <w:t>Conclusion</w:t>
+              <w:t>Subsystem Test Results</w:t>
             </w:r>
             <w:r>
               <w:rPr>
@@ -652,7 +992,7 @@
                 <w:noProof/>
                 <w:webHidden/>
               </w:rPr>
-              <w:instrText xml:space="preserve"> PAGEREF _Toc190592639 \h </w:instrText>
+              <w:instrText xml:space="preserve"> PAGEREF _Toc209683908 \h </w:instrText>
             </w:r>
             <w:r>
               <w:rPr>
@@ -672,7 +1012,7 @@
                 <w:noProof/>
                 <w:webHidden/>
               </w:rPr>
-              <w:t>3</w:t>
+              <w:t>8</w:t>
             </w:r>
             <w:r>
               <w:rPr>
@@ -712,10 +1052,12 @@
       <w:pPr>
         <w:pStyle w:val="Heading2"/>
       </w:pPr>
+      <w:bookmarkStart w:id="0" w:name="_Toc209683898"/>
       <w:r>
         <w:lastRenderedPageBreak/>
         <w:t>Subsystem Overview</w:t>
       </w:r>
+      <w:bookmarkEnd w:id="0"/>
     </w:p>
     <w:p>
       <w:pPr>
@@ -772,11 +1114,11 @@
       <w:pPr>
         <w:pStyle w:val="Heading2"/>
       </w:pPr>
-      <w:bookmarkStart w:id="0" w:name="_Toc190592635"/>
+      <w:bookmarkStart w:id="1" w:name="_Toc209683899"/>
       <w:r>
         <w:t>Subsystem Requirements and Specifications</w:t>
       </w:r>
-      <w:bookmarkEnd w:id="0"/>
+      <w:bookmarkEnd w:id="1"/>
     </w:p>
     <w:p>
       <w:r>
@@ -789,7 +1131,7 @@
         <w:keepNext/>
         <w:jc w:val="center"/>
       </w:pPr>
-      <w:bookmarkStart w:id="1" w:name="_Toc197587898"/>
+      <w:bookmarkStart w:id="2" w:name="_Toc197587898"/>
       <w:r>
         <w:t xml:space="preserve">Table </w:t>
       </w:r>
@@ -804,7 +1146,7 @@
       <w:r>
         <w:t>: Receiver Subsystem Requirements</w:t>
       </w:r>
-      <w:bookmarkEnd w:id="1"/>
+      <w:bookmarkEnd w:id="2"/>
     </w:p>
     <w:tbl>
       <w:tblPr>
@@ -961,7 +1303,7 @@
       </w:tr>
       <w:tr>
         <w:trPr>
-          <w:trHeight w:val="1749"/>
+          <w:trHeight w:val="1052"/>
           <w:jc w:val="center"/>
         </w:trPr>
         <w:tc>
@@ -1074,7 +1416,7 @@
       </w:tr>
       <w:tr>
         <w:trPr>
-          <w:trHeight w:val="1749"/>
+          <w:trHeight w:val="890"/>
           <w:jc w:val="center"/>
         </w:trPr>
         <w:tc>
@@ -1165,7 +1507,7 @@
       </w:tr>
       <w:tr>
         <w:trPr>
-          <w:trHeight w:val="1749"/>
+          <w:trHeight w:val="1160"/>
           <w:jc w:val="center"/>
         </w:trPr>
         <w:tc>
@@ -1323,19 +1665,15 @@
       <w:pPr>
         <w:pStyle w:val="Heading2"/>
       </w:pPr>
-      <w:bookmarkStart w:id="2" w:name="_Toc190592636"/>
+      <w:bookmarkStart w:id="3" w:name="_Toc209683900"/>
       <w:r>
         <w:t>Objectives</w:t>
       </w:r>
-      <w:bookmarkEnd w:id="2"/>
+      <w:bookmarkEnd w:id="3"/>
     </w:p>
     <w:p>
       <w:r>
-        <w:t xml:space="preserve">The objectives for testing the receiver include verifying that the receiver has the correct drivers and software stack, being able to receive satellite communication downlinks, and </w:t>
-      </w:r>
-      <w:r>
-        <w:lastRenderedPageBreak/>
-        <w:t xml:space="preserve">decode these downlinks into meaningful data. Subsystem components that will be tested include: </w:t>
+        <w:t xml:space="preserve">The objectives for testing the receiver include verifying that the receiver has the correct drivers and software stack, being able to receive satellite communication downlinks, and decode these downlinks into meaningful data. Subsystem components that will be tested include: </w:t>
       </w:r>
     </w:p>
     <w:p>
@@ -1398,6 +1736,7 @@
       </w:pPr>
       <w:proofErr w:type="spellStart"/>
       <w:r>
+        <w:lastRenderedPageBreak/>
         <w:t>GPredict</w:t>
       </w:r>
       <w:proofErr w:type="spellEnd"/>
@@ -1459,11 +1798,11 @@
       <w:pPr>
         <w:pStyle w:val="Heading2"/>
       </w:pPr>
-      <w:bookmarkStart w:id="3" w:name="_Toc190592637"/>
+      <w:bookmarkStart w:id="4" w:name="_Toc209683901"/>
       <w:r>
         <w:t>Required Equipment</w:t>
       </w:r>
-      <w:bookmarkEnd w:id="3"/>
+      <w:bookmarkEnd w:id="4"/>
     </w:p>
     <w:p>
       <w:r>
@@ -1588,19 +1927,23 @@
       <w:pPr>
         <w:pStyle w:val="Heading2"/>
       </w:pPr>
-      <w:bookmarkStart w:id="4" w:name="_Toc190592638"/>
-      <w:r>
-        <w:lastRenderedPageBreak/>
+      <w:bookmarkStart w:id="5" w:name="_Toc209683902"/>
+      <w:r>
         <w:t>Testing Procedure</w:t>
       </w:r>
-      <w:bookmarkEnd w:id="4"/>
+      <w:bookmarkEnd w:id="5"/>
     </w:p>
     <w:p>
       <w:pPr>
         <w:pStyle w:val="Heading3"/>
       </w:pPr>
-      <w:r>
-        <w:t xml:space="preserve">Correct Drivers Installed </w:t>
+      <w:bookmarkStart w:id="6" w:name="_Toc209683903"/>
+      <w:r>
+        <w:t>Correct Drivers Installed</w:t>
+      </w:r>
+      <w:bookmarkEnd w:id="6"/>
+      <w:r>
+        <w:t xml:space="preserve"> </w:t>
       </w:r>
     </w:p>
     <w:p>
@@ -1619,6 +1962,7 @@
         <w:t xml:space="preserve"> rules can become a problem and not allow the correct RTL-SDR driver to initialize; it’s important that it is checked to verify that the correct driver is installed, and the generic driver be disabled. </w:t>
       </w:r>
       <w:r>
+        <w:lastRenderedPageBreak/>
         <w:t xml:space="preserve">To ensure that the correct drivers are installed, [placeholder] outlines the procedure to be followed. </w:t>
       </w:r>
     </w:p>
@@ -2287,12 +2631,14 @@
       <w:pPr>
         <w:pStyle w:val="Heading3"/>
       </w:pPr>
+      <w:bookmarkStart w:id="7" w:name="_Toc209683904"/>
       <w:r>
         <w:t xml:space="preserve">I2C </w:t>
       </w:r>
       <w:r>
         <w:t>Interface Enablement</w:t>
       </w:r>
+      <w:bookmarkEnd w:id="7"/>
     </w:p>
     <w:p>
       <w:r>
@@ -3161,7 +3507,6 @@
                 <w:szCs w:val="22"/>
                 <w14:ligatures w14:val="none"/>
               </w:rPr>
-              <w:lastRenderedPageBreak/>
               <w:t xml:space="preserve">Use the Analog Discovery 2 to verify I2C traffic using the provided </w:t>
             </w:r>
             <w:r>
@@ -3248,8 +3593,13 @@
       <w:pPr>
         <w:pStyle w:val="Heading3"/>
       </w:pPr>
-      <w:r>
-        <w:t xml:space="preserve">Installed Software Stack </w:t>
+      <w:bookmarkStart w:id="8" w:name="_Toc209683905"/>
+      <w:r>
+        <w:t>Installed Software Stack</w:t>
+      </w:r>
+      <w:bookmarkEnd w:id="8"/>
+      <w:r>
+        <w:t xml:space="preserve"> </w:t>
       </w:r>
     </w:p>
     <w:p>
@@ -3258,6 +3608,7 @@
       </w:r>
       <w:proofErr w:type="spellStart"/>
       <w:r>
+        <w:lastRenderedPageBreak/>
         <w:t>SatDump</w:t>
       </w:r>
       <w:proofErr w:type="spellEnd"/>
@@ -4124,8 +4475,13 @@
       <w:pPr>
         <w:pStyle w:val="Heading3"/>
       </w:pPr>
-      <w:r>
-        <w:t xml:space="preserve">Satellite Reception </w:t>
+      <w:bookmarkStart w:id="9" w:name="_Toc209683906"/>
+      <w:r>
+        <w:t>Satellite Reception</w:t>
+      </w:r>
+      <w:bookmarkEnd w:id="9"/>
+      <w:r>
+        <w:t xml:space="preserve"> </w:t>
       </w:r>
     </w:p>
     <w:p/>
@@ -4397,7 +4753,6 @@
                 <w:lang w:eastAsia="ko-KR"/>
                 <w14:ligatures w14:val="none"/>
               </w:rPr>
-              <w:lastRenderedPageBreak/>
               <w:t xml:space="preserve">Use </w:t>
             </w:r>
             <w:proofErr w:type="spellStart"/>
@@ -4538,6 +4893,7 @@
                 <w:lang w:eastAsia="ko-KR"/>
                 <w14:ligatures w14:val="none"/>
               </w:rPr>
+              <w:lastRenderedPageBreak/>
               <w:t>Launch SDR++ and configure RTL-SDR input. Set center frequency to 137.9 MHz and sample rate to ~2.048 MSPS.</w:t>
             </w:r>
           </w:p>
@@ -4865,9 +5221,11 @@
       <w:pPr>
         <w:pStyle w:val="Heading3"/>
       </w:pPr>
+      <w:bookmarkStart w:id="10" w:name="_Toc209683907"/>
       <w:r>
         <w:t>Satellite Transmission Decoding</w:t>
       </w:r>
+      <w:bookmarkEnd w:id="10"/>
     </w:p>
     <w:p>
       <w:r>
@@ -5413,7 +5771,6 @@
                 <w:szCs w:val="22"/>
                 <w14:ligatures w14:val="none"/>
               </w:rPr>
-              <w:lastRenderedPageBreak/>
               <w:t>Observe console/log during pass.</w:t>
             </w:r>
           </w:p>
@@ -5587,9 +5944,11 @@
       <w:pPr>
         <w:pStyle w:val="Heading2"/>
       </w:pPr>
+      <w:bookmarkStart w:id="11" w:name="_Toc209683908"/>
       <w:r>
         <w:t>Subsystem Test Results</w:t>
       </w:r>
+      <w:bookmarkEnd w:id="11"/>
     </w:p>
     <w:p>
       <w:r>
@@ -6108,7 +6467,6 @@
       <w:pgSz w:w="12240" w:h="15840"/>
       <w:pgMar w:top="1440" w:right="1440" w:bottom="1440" w:left="1440" w:header="720" w:footer="720" w:gutter="0"/>
       <w:cols w:space="720"/>
-      <w:titlePg/>
       <w:docGrid w:linePitch="360"/>
     </w:sectPr>
   </w:body>
@@ -6169,6 +6527,66 @@
           <w:jc w:val="right"/>
         </w:pPr>
         <w:r>
+          <w:rPr>
+            <w:noProof/>
+          </w:rPr>
+          <w:drawing>
+            <wp:anchor distT="0" distB="0" distL="114300" distR="114300" simplePos="0" relativeHeight="251658240" behindDoc="0" locked="0" layoutInCell="1" allowOverlap="1" wp14:anchorId="0164FB5A" wp14:editId="5DE79E05">
+              <wp:simplePos x="0" y="0"/>
+              <wp:positionH relativeFrom="margin">
+                <wp:align>left</wp:align>
+              </wp:positionH>
+              <wp:positionV relativeFrom="paragraph">
+                <wp:posOffset>6894</wp:posOffset>
+              </wp:positionV>
+              <wp:extent cx="544195" cy="544195"/>
+              <wp:effectExtent l="0" t="0" r="0" b="0"/>
+              <wp:wrapSquare wrapText="bothSides"/>
+              <wp:docPr id="1398945564" name="Picture 3" descr="A black logo with a cross and a satellite dish&#10;&#10;AI-generated content may be incorrect."/>
+              <wp:cNvGraphicFramePr>
+                <a:graphicFrameLocks xmlns:a="http://schemas.openxmlformats.org/drawingml/2006/main" noChangeAspect="1"/>
+              </wp:cNvGraphicFramePr>
+              <a:graphic xmlns:a="http://schemas.openxmlformats.org/drawingml/2006/main">
+                <a:graphicData uri="http://schemas.openxmlformats.org/drawingml/2006/picture">
+                  <pic:pic xmlns:pic="http://schemas.openxmlformats.org/drawingml/2006/picture">
+                    <pic:nvPicPr>
+                      <pic:cNvPr id="1398945564" name="Picture 3" descr="A black logo with a cross and a satellite dish&#10;&#10;AI-generated content may be incorrect."/>
+                      <pic:cNvPicPr/>
+                    </pic:nvPicPr>
+                    <pic:blipFill>
+                      <a:blip r:embed="rId1">
+                        <a:extLst>
+                          <a:ext uri="{28A0092B-C50C-407E-A947-70E740481C1C}">
+                            <a14:useLocalDpi xmlns:a14="http://schemas.microsoft.com/office/drawing/2010/main" val="0"/>
+                          </a:ext>
+                        </a:extLst>
+                      </a:blip>
+                      <a:stretch>
+                        <a:fillRect/>
+                      </a:stretch>
+                    </pic:blipFill>
+                    <pic:spPr>
+                      <a:xfrm>
+                        <a:off x="0" y="0"/>
+                        <a:ext cx="544195" cy="544195"/>
+                      </a:xfrm>
+                      <a:prstGeom prst="rect">
+                        <a:avLst/>
+                      </a:prstGeom>
+                    </pic:spPr>
+                  </pic:pic>
+                </a:graphicData>
+              </a:graphic>
+              <wp14:sizeRelH relativeFrom="margin">
+                <wp14:pctWidth>0</wp14:pctWidth>
+              </wp14:sizeRelH>
+              <wp14:sizeRelV relativeFrom="margin">
+                <wp14:pctHeight>0</wp14:pctHeight>
+              </wp14:sizeRelV>
+            </wp:anchor>
+          </w:drawing>
+        </w:r>
+        <w:r>
           <w:fldChar w:fldCharType="begin"/>
         </w:r>
         <w:r>
@@ -6192,11 +6610,6 @@
       </w:p>
     </w:sdtContent>
   </w:sdt>
-  <w:p>
-    <w:pPr>
-      <w:pStyle w:val="Footer"/>
-    </w:pPr>
-  </w:p>
 </w:ftr>
 </file>
 
@@ -7697,6 +8110,19 @@
       <w:shd w:val="clear" w:color="auto" w:fill="E1DFDD"/>
     </w:rPr>
   </w:style>
+  <w:style w:type="paragraph" w:styleId="TOC3">
+    <w:name w:val="toc 3"/>
+    <w:basedOn w:val="Normal"/>
+    <w:next w:val="Normal"/>
+    <w:autoRedefine/>
+    <w:uiPriority w:val="39"/>
+    <w:unhideWhenUsed/>
+    <w:rsid w:val="000E7EFA"/>
+    <w:pPr>
+      <w:spacing w:after="100"/>
+      <w:ind w:left="480"/>
+    </w:pPr>
+  </w:style>
 </w:styles>
 </file>
 
@@ -7996,6 +8422,10 @@
 </file>
 
 <file path=customXml/item1.xml><?xml version="1.0" encoding="utf-8"?>
+<b:Sources xmlns:b="http://schemas.openxmlformats.org/officeDocument/2006/bibliography" xmlns="http://schemas.openxmlformats.org/officeDocument/2006/bibliography" SelectedStyle="\APASixthEditionOfficeOnline.xsl" StyleName="APA" Version="6"/>
+</file>
+
+<file path=customXml/item2.xml><?xml version="1.0" encoding="utf-8"?>
 <?mso-contentType ?>
 <FormTemplates xmlns="http://schemas.microsoft.com/sharepoint/v3/contenttype/forms">
   <Display>DocumentLibraryForm</Display>
@@ -8004,11 +8434,60 @@
 </FormTemplates>
 </file>
 
-<file path=customXml/item2.xml><?xml version="1.0" encoding="utf-8"?>
-<b:Sources xmlns:b="http://schemas.openxmlformats.org/officeDocument/2006/bibliography" xmlns="http://schemas.openxmlformats.org/officeDocument/2006/bibliography" SelectedStyle="\APASixthEditionOfficeOnline.xsl" StyleName="APA" Version="6"/>
+<file path=customXml/item3.xml><?xml version="1.0" encoding="utf-8"?>
+<p:properties xmlns:p="http://schemas.microsoft.com/office/2006/metadata/properties" xmlns:xsi="http://www.w3.org/2001/XMLSchema-instance" xmlns:pc="http://schemas.microsoft.com/office/infopath/2007/PartnerControls">
+  <documentManagement>
+    <NotebookType xmlns="22196bad-f65a-4cb1-96e2-0c71e9b86bcb" xsi:nil="true"/>
+    <FolderType xmlns="22196bad-f65a-4cb1-96e2-0c71e9b86bcb" xsi:nil="true"/>
+    <Teachers xmlns="22196bad-f65a-4cb1-96e2-0c71e9b86bcb">
+      <UserInfo>
+        <DisplayName/>
+        <AccountId xsi:nil="true"/>
+        <AccountType/>
+      </UserInfo>
+    </Teachers>
+    <Student_Groups xmlns="22196bad-f65a-4cb1-96e2-0c71e9b86bcb">
+      <UserInfo>
+        <DisplayName/>
+        <AccountId xsi:nil="true"/>
+        <AccountType/>
+      </UserInfo>
+    </Student_Groups>
+    <Teams_Channel_Section_Location xmlns="22196bad-f65a-4cb1-96e2-0c71e9b86bcb" xsi:nil="true"/>
+    <Owner xmlns="22196bad-f65a-4cb1-96e2-0c71e9b86bcb">
+      <UserInfo>
+        <DisplayName/>
+        <AccountId xsi:nil="true"/>
+        <AccountType/>
+      </UserInfo>
+    </Owner>
+    <Math_Settings xmlns="22196bad-f65a-4cb1-96e2-0c71e9b86bcb" xsi:nil="true"/>
+    <_activity xmlns="22196bad-f65a-4cb1-96e2-0c71e9b86bcb" xsi:nil="true"/>
+    <Invited_Teachers xmlns="22196bad-f65a-4cb1-96e2-0c71e9b86bcb" xsi:nil="true"/>
+    <Students xmlns="22196bad-f65a-4cb1-96e2-0c71e9b86bcb">
+      <UserInfo>
+        <DisplayName/>
+        <AccountId xsi:nil="true"/>
+        <AccountType/>
+      </UserInfo>
+    </Students>
+    <Has_Teacher_Only_SectionGroup xmlns="22196bad-f65a-4cb1-96e2-0c71e9b86bcb" xsi:nil="true"/>
+    <DefaultSectionNames xmlns="22196bad-f65a-4cb1-96e2-0c71e9b86bcb" xsi:nil="true"/>
+    <Invited_Students xmlns="22196bad-f65a-4cb1-96e2-0c71e9b86bcb" xsi:nil="true"/>
+    <Templates xmlns="22196bad-f65a-4cb1-96e2-0c71e9b86bcb" xsi:nil="true"/>
+    <TeamsChannelId xmlns="22196bad-f65a-4cb1-96e2-0c71e9b86bcb" xsi:nil="true"/>
+    <IsNotebookLocked xmlns="22196bad-f65a-4cb1-96e2-0c71e9b86bcb" xsi:nil="true"/>
+    <CultureName xmlns="22196bad-f65a-4cb1-96e2-0c71e9b86bcb" xsi:nil="true"/>
+    <Distribution_Groups xmlns="22196bad-f65a-4cb1-96e2-0c71e9b86bcb" xsi:nil="true"/>
+    <Self_Registration_Enabled xmlns="22196bad-f65a-4cb1-96e2-0c71e9b86bcb" xsi:nil="true"/>
+    <Is_Collaboration_Space_Locked xmlns="22196bad-f65a-4cb1-96e2-0c71e9b86bcb" xsi:nil="true"/>
+    <AppVersion xmlns="22196bad-f65a-4cb1-96e2-0c71e9b86bcb" xsi:nil="true"/>
+    <LMS_Mappings xmlns="22196bad-f65a-4cb1-96e2-0c71e9b86bcb" xsi:nil="true"/>
+  </documentManagement>
+</p:properties>
 </file>
 
-<file path=customXml/item3.xml><?xml version="1.0" encoding="utf-8"?>
+<file path=customXml/item4.xml><?xml version="1.0" encoding="utf-8"?>
 <ct:contentTypeSchema xmlns:ct="http://schemas.microsoft.com/office/2006/metadata/contentType" xmlns:ma="http://schemas.microsoft.com/office/2006/metadata/properties/metaAttributes" ct:_="" ma:_="" ma:contentTypeName="Document" ma:contentTypeID="0x0101006A5AE3C43526C542A76EE2A5EC51F134" ma:contentTypeVersion="39" ma:contentTypeDescription="Create a new document." ma:contentTypeScope="" ma:versionID="19c0236a0377d9e22b0973d8f046256a">
   <xsd:schema xmlns:xsd="http://www.w3.org/2001/XMLSchema" xmlns:xs="http://www.w3.org/2001/XMLSchema" xmlns:p="http://schemas.microsoft.com/office/2006/metadata/properties" xmlns:ns3="22196bad-f65a-4cb1-96e2-0c71e9b86bcb" xmlns:ns4="2fda3f4e-86da-40e1-b3af-fc3c29034835" targetNamespace="http://schemas.microsoft.com/office/2006/metadata/properties" ma:root="true" ma:fieldsID="75b85a98402e82ad221984c2c97a0692" ns3:_="" ns4:_="">
     <xsd:import namespace="22196bad-f65a-4cb1-96e2-0c71e9b86bcb"/>
@@ -8455,60 +8934,15 @@
 </ct:contentTypeSchema>
 </file>
 
-<file path=customXml/item4.xml><?xml version="1.0" encoding="utf-8"?>
-<p:properties xmlns:p="http://schemas.microsoft.com/office/2006/metadata/properties" xmlns:xsi="http://www.w3.org/2001/XMLSchema-instance" xmlns:pc="http://schemas.microsoft.com/office/infopath/2007/PartnerControls">
-  <documentManagement>
-    <NotebookType xmlns="22196bad-f65a-4cb1-96e2-0c71e9b86bcb" xsi:nil="true"/>
-    <FolderType xmlns="22196bad-f65a-4cb1-96e2-0c71e9b86bcb" xsi:nil="true"/>
-    <Teachers xmlns="22196bad-f65a-4cb1-96e2-0c71e9b86bcb">
-      <UserInfo>
-        <DisplayName/>
-        <AccountId xsi:nil="true"/>
-        <AccountType/>
-      </UserInfo>
-    </Teachers>
-    <Student_Groups xmlns="22196bad-f65a-4cb1-96e2-0c71e9b86bcb">
-      <UserInfo>
-        <DisplayName/>
-        <AccountId xsi:nil="true"/>
-        <AccountType/>
-      </UserInfo>
-    </Student_Groups>
-    <Teams_Channel_Section_Location xmlns="22196bad-f65a-4cb1-96e2-0c71e9b86bcb" xsi:nil="true"/>
-    <Owner xmlns="22196bad-f65a-4cb1-96e2-0c71e9b86bcb">
-      <UserInfo>
-        <DisplayName/>
-        <AccountId xsi:nil="true"/>
-        <AccountType/>
-      </UserInfo>
-    </Owner>
-    <Math_Settings xmlns="22196bad-f65a-4cb1-96e2-0c71e9b86bcb" xsi:nil="true"/>
-    <_activity xmlns="22196bad-f65a-4cb1-96e2-0c71e9b86bcb" xsi:nil="true"/>
-    <Invited_Teachers xmlns="22196bad-f65a-4cb1-96e2-0c71e9b86bcb" xsi:nil="true"/>
-    <Students xmlns="22196bad-f65a-4cb1-96e2-0c71e9b86bcb">
-      <UserInfo>
-        <DisplayName/>
-        <AccountId xsi:nil="true"/>
-        <AccountType/>
-      </UserInfo>
-    </Students>
-    <Has_Teacher_Only_SectionGroup xmlns="22196bad-f65a-4cb1-96e2-0c71e9b86bcb" xsi:nil="true"/>
-    <DefaultSectionNames xmlns="22196bad-f65a-4cb1-96e2-0c71e9b86bcb" xsi:nil="true"/>
-    <Invited_Students xmlns="22196bad-f65a-4cb1-96e2-0c71e9b86bcb" xsi:nil="true"/>
-    <Templates xmlns="22196bad-f65a-4cb1-96e2-0c71e9b86bcb" xsi:nil="true"/>
-    <TeamsChannelId xmlns="22196bad-f65a-4cb1-96e2-0c71e9b86bcb" xsi:nil="true"/>
-    <IsNotebookLocked xmlns="22196bad-f65a-4cb1-96e2-0c71e9b86bcb" xsi:nil="true"/>
-    <CultureName xmlns="22196bad-f65a-4cb1-96e2-0c71e9b86bcb" xsi:nil="true"/>
-    <Distribution_Groups xmlns="22196bad-f65a-4cb1-96e2-0c71e9b86bcb" xsi:nil="true"/>
-    <Self_Registration_Enabled xmlns="22196bad-f65a-4cb1-96e2-0c71e9b86bcb" xsi:nil="true"/>
-    <Is_Collaboration_Space_Locked xmlns="22196bad-f65a-4cb1-96e2-0c71e9b86bcb" xsi:nil="true"/>
-    <AppVersion xmlns="22196bad-f65a-4cb1-96e2-0c71e9b86bcb" xsi:nil="true"/>
-    <LMS_Mappings xmlns="22196bad-f65a-4cb1-96e2-0c71e9b86bcb" xsi:nil="true"/>
-  </documentManagement>
-</p:properties>
+<file path=customXml/itemProps1.xml><?xml version="1.0" encoding="utf-8"?>
+<ds:datastoreItem xmlns:ds="http://schemas.openxmlformats.org/officeDocument/2006/customXml" ds:itemID="{7D62554B-9F88-4F18-BFE8-C09092C7896A}">
+  <ds:schemaRefs>
+    <ds:schemaRef ds:uri="http://schemas.openxmlformats.org/officeDocument/2006/bibliography"/>
+  </ds:schemaRefs>
+</ds:datastoreItem>
 </file>
 
-<file path=customXml/itemProps1.xml><?xml version="1.0" encoding="utf-8"?>
+<file path=customXml/itemProps2.xml><?xml version="1.0" encoding="utf-8"?>
 <ds:datastoreItem xmlns:ds="http://schemas.openxmlformats.org/officeDocument/2006/customXml" ds:itemID="{FE9837A1-6CCE-4C7C-B79F-BE00FA7F4728}">
   <ds:schemaRefs>
     <ds:schemaRef ds:uri="http://schemas.microsoft.com/sharepoint/v3/contenttype/forms"/>
@@ -8516,15 +8950,17 @@
 </ds:datastoreItem>
 </file>
 
-<file path=customXml/itemProps2.xml><?xml version="1.0" encoding="utf-8"?>
-<ds:datastoreItem xmlns:ds="http://schemas.openxmlformats.org/officeDocument/2006/customXml" ds:itemID="{7D62554B-9F88-4F18-BFE8-C09092C7896A}">
+<file path=customXml/itemProps3.xml><?xml version="1.0" encoding="utf-8"?>
+<ds:datastoreItem xmlns:ds="http://schemas.openxmlformats.org/officeDocument/2006/customXml" ds:itemID="{76B7EF96-977F-4378-A251-1EE89940B1B0}">
   <ds:schemaRefs>
-    <ds:schemaRef ds:uri="http://schemas.openxmlformats.org/officeDocument/2006/bibliography"/>
+    <ds:schemaRef ds:uri="http://schemas.microsoft.com/office/2006/metadata/properties"/>
+    <ds:schemaRef ds:uri="http://schemas.microsoft.com/office/infopath/2007/PartnerControls"/>
+    <ds:schemaRef ds:uri="22196bad-f65a-4cb1-96e2-0c71e9b86bcb"/>
   </ds:schemaRefs>
 </ds:datastoreItem>
 </file>
 
-<file path=customXml/itemProps3.xml><?xml version="1.0" encoding="utf-8"?>
+<file path=customXml/itemProps4.xml><?xml version="1.0" encoding="utf-8"?>
 <ds:datastoreItem xmlns:ds="http://schemas.openxmlformats.org/officeDocument/2006/customXml" ds:itemID="{A302B32D-0EA0-4D02-8F5E-96BC012AD299}">
   <ds:schemaRefs>
     <ds:schemaRef ds:uri="http://schemas.microsoft.com/office/2006/metadata/contentType"/>
@@ -8541,14 +8977,4 @@
     <ds:schemaRef ds:uri="http://schemas.microsoft.com/internal/obd"/>
   </ds:schemaRefs>
 </ds:datastoreItem>
-</file>
-
-<file path=customXml/itemProps4.xml><?xml version="1.0" encoding="utf-8"?>
-<ds:datastoreItem xmlns:ds="http://schemas.openxmlformats.org/officeDocument/2006/customXml" ds:itemID="{76B7EF96-977F-4378-A251-1EE89940B1B0}">
-  <ds:schemaRefs>
-    <ds:schemaRef ds:uri="http://schemas.microsoft.com/office/2006/metadata/properties"/>
-    <ds:schemaRef ds:uri="http://schemas.microsoft.com/office/infopath/2007/PartnerControls"/>
-    <ds:schemaRef ds:uri="22196bad-f65a-4cb1-96e2-0c71e9b86bcb"/>
-  </ds:schemaRefs>
-</ds:datastoreItem>
 </file>
</xml_diff>